<commit_message>
metadata in excel slides and exercise
</commit_message>
<xml_diff>
--- a/instructors/fair-for-busy-day-1.docx
+++ b/instructors/fair-for-busy-day-1.docx
@@ -248,27 +248,7 @@
           <w:sz w:val="23"/>
           <w:szCs w:val="23"/>
         </w:rPr>
-        <w:t xml:space="preserve">Thinking of how you make your data or code available to others and how you use others data, write +1 next to the </w:t>
-      </w:r>
-      <w:proofErr w:type="spellStart"/>
-      <w:r>
-        <w:rPr>
-          <w:rFonts w:ascii="Open Sans" w:hAnsi="Open Sans" w:cs="Open Sans"/>
-          <w:color w:val="485365"/>
-          <w:sz w:val="23"/>
-          <w:szCs w:val="23"/>
-        </w:rPr>
-        <w:t>statments</w:t>
-      </w:r>
-      <w:proofErr w:type="spellEnd"/>
-      <w:r>
-        <w:rPr>
-          <w:rFonts w:ascii="Open Sans" w:hAnsi="Open Sans" w:cs="Open Sans"/>
-          <w:color w:val="485365"/>
-          <w:sz w:val="23"/>
-          <w:szCs w:val="23"/>
-        </w:rPr>
-        <w:t xml:space="preserve"> that matches your own experience:</w:t>
+        <w:t>Thinking of how you make your data or code available to others and how you use others data, write +1 next to the statments that matches your own experience:</w:t>
       </w:r>
     </w:p>
     <w:p>
@@ -413,27 +393,7 @@
           <w:sz w:val="23"/>
           <w:szCs w:val="23"/>
         </w:rPr>
-        <w:t xml:space="preserve">-  I share my code in </w:t>
-      </w:r>
-      <w:proofErr w:type="spellStart"/>
-      <w:r>
-        <w:rPr>
-          <w:rFonts w:ascii="Open Sans" w:hAnsi="Open Sans" w:cs="Open Sans"/>
-          <w:color w:val="485365"/>
-          <w:sz w:val="23"/>
-          <w:szCs w:val="23"/>
-        </w:rPr>
-        <w:t>github</w:t>
-      </w:r>
-      <w:proofErr w:type="spellEnd"/>
-      <w:r>
-        <w:rPr>
-          <w:rFonts w:ascii="Open Sans" w:hAnsi="Open Sans" w:cs="Open Sans"/>
-          <w:color w:val="485365"/>
-          <w:sz w:val="23"/>
-          <w:szCs w:val="23"/>
-        </w:rPr>
-        <w:t xml:space="preserve"> or another code repository:</w:t>
+        <w:t>-  I share my code in github or another code repository:</w:t>
       </w:r>
     </w:p>
     <w:p>
@@ -520,27 +480,7 @@
           <w:sz w:val="23"/>
           <w:szCs w:val="23"/>
         </w:rPr>
-        <w:t xml:space="preserve">- I have used others code from </w:t>
-      </w:r>
-      <w:proofErr w:type="spellStart"/>
-      <w:r>
-        <w:rPr>
-          <w:rFonts w:ascii="Open Sans" w:hAnsi="Open Sans" w:cs="Open Sans"/>
-          <w:color w:val="485365"/>
-          <w:sz w:val="23"/>
-          <w:szCs w:val="23"/>
-        </w:rPr>
-        <w:t>github</w:t>
-      </w:r>
-      <w:proofErr w:type="spellEnd"/>
-      <w:r>
-        <w:rPr>
-          <w:rFonts w:ascii="Open Sans" w:hAnsi="Open Sans" w:cs="Open Sans"/>
-          <w:color w:val="485365"/>
-          <w:sz w:val="23"/>
-          <w:szCs w:val="23"/>
-        </w:rPr>
-        <w:t xml:space="preserve"> or such:</w:t>
+        <w:t>- I have used others code from github or such:</w:t>
       </w:r>
     </w:p>
     <w:p>
@@ -742,47 +682,7 @@
           <w:sz w:val="23"/>
           <w:szCs w:val="23"/>
         </w:rPr>
-        <w:t>get extra value from your work (</w:t>
-      </w:r>
-      <w:proofErr w:type="gramStart"/>
-      <w:r>
-        <w:rPr>
-          <w:rFonts w:ascii="Open Sans" w:hAnsi="Open Sans" w:cs="Open Sans"/>
-          <w:color w:val="485365"/>
-          <w:sz w:val="23"/>
-          <w:szCs w:val="23"/>
-        </w:rPr>
-        <w:t>e.g.</w:t>
-      </w:r>
-      <w:proofErr w:type="gramEnd"/>
-      <w:r>
-        <w:rPr>
-          <w:rFonts w:ascii="Open Sans" w:hAnsi="Open Sans" w:cs="Open Sans"/>
-          <w:color w:val="485365"/>
-          <w:sz w:val="23"/>
-          <w:szCs w:val="23"/>
-        </w:rPr>
-        <w:t xml:space="preserve"> collaborators, reuse by </w:t>
-      </w:r>
-      <w:proofErr w:type="spellStart"/>
-      <w:r>
-        <w:rPr>
-          <w:rFonts w:ascii="Open Sans" w:hAnsi="Open Sans" w:cs="Open Sans"/>
-          <w:color w:val="485365"/>
-          <w:sz w:val="23"/>
-          <w:szCs w:val="23"/>
-        </w:rPr>
-        <w:t>modellers</w:t>
-      </w:r>
-      <w:proofErr w:type="spellEnd"/>
-      <w:r>
-        <w:rPr>
-          <w:rFonts w:ascii="Open Sans" w:hAnsi="Open Sans" w:cs="Open Sans"/>
-          <w:color w:val="485365"/>
-          <w:sz w:val="23"/>
-          <w:szCs w:val="23"/>
-        </w:rPr>
-        <w:t>, ML specialists):</w:t>
+        <w:t>get extra value from your work (e.g. collaborators, reuse by modellers, ML specialists):</w:t>
       </w:r>
     </w:p>
     <w:p>
@@ -1122,27 +1022,7 @@
           <w:sz w:val="23"/>
           <w:szCs w:val="23"/>
         </w:rPr>
-        <w:t xml:space="preserve">evidence of your scientific </w:t>
-      </w:r>
-      <w:proofErr w:type="spellStart"/>
-      <w:r>
-        <w:rPr>
-          <w:rFonts w:ascii="Open Sans" w:hAnsi="Open Sans" w:cs="Open Sans"/>
-          <w:color w:val="485365"/>
-          <w:sz w:val="23"/>
-          <w:szCs w:val="23"/>
-        </w:rPr>
-        <w:t>rigour</w:t>
-      </w:r>
-      <w:proofErr w:type="spellEnd"/>
-      <w:r>
-        <w:rPr>
-          <w:rFonts w:ascii="Open Sans" w:hAnsi="Open Sans" w:cs="Open Sans"/>
-          <w:color w:val="485365"/>
-          <w:sz w:val="23"/>
-          <w:szCs w:val="23"/>
-        </w:rPr>
-        <w:t xml:space="preserve"> and work ethic:</w:t>
+        <w:t>evidence of your scientific rigour and work ethic:</w:t>
       </w:r>
     </w:p>
     <w:p>
@@ -1235,19 +1115,8 @@
           <w:sz w:val="23"/>
           <w:szCs w:val="23"/>
         </w:rPr>
-        <w:t xml:space="preserve">Can you think of other benefits? How do personal benefits of Open Science compare to the benefits for the (scientific) </w:t>
-      </w:r>
-      <w:proofErr w:type="gramStart"/>
-      <w:r>
-        <w:rPr>
-          <w:rFonts w:ascii="Open Sans" w:hAnsi="Open Sans" w:cs="Open Sans"/>
-          <w:color w:val="485365"/>
-          <w:sz w:val="23"/>
-          <w:szCs w:val="23"/>
-        </w:rPr>
-        <w:t>society.</w:t>
-      </w:r>
-      <w:proofErr w:type="gramEnd"/>
+        <w:t>Can you think of other benefits? How do personal benefits of Open Science compare to the benefits for the (scientific) society.</w:t>
+      </w:r>
     </w:p>
     <w:p>
       <w:pPr>
@@ -1704,27 +1573,7 @@
           <w:sz w:val="23"/>
           <w:szCs w:val="23"/>
         </w:rPr>
-        <w:t xml:space="preserve">You need to do a western blot of the protein Titin, the largest protein in the body with a molecular weight of 3,800 </w:t>
-      </w:r>
-      <w:proofErr w:type="spellStart"/>
-      <w:r>
-        <w:rPr>
-          <w:rFonts w:ascii="Open Sans" w:hAnsi="Open Sans" w:cs="Open Sans"/>
-          <w:color w:val="485365"/>
-          <w:sz w:val="23"/>
-          <w:szCs w:val="23"/>
-        </w:rPr>
-        <w:t>kDa</w:t>
-      </w:r>
-      <w:proofErr w:type="spellEnd"/>
-      <w:r>
-        <w:rPr>
-          <w:rFonts w:ascii="Open Sans" w:hAnsi="Open Sans" w:cs="Open Sans"/>
-          <w:color w:val="485365"/>
-          <w:sz w:val="23"/>
-          <w:szCs w:val="23"/>
-        </w:rPr>
-        <w:t>. You found an antibody sold by Sigma Aldrich that has been validated in western blots and immunofluorescence. Sigma Aldrich lists the publication by Yu et al 2019 (</w:t>
+        <w:t>You need to do a western blot of the protein Titin, the largest protein in the body with a molecular weight of 3,800 kDa. You found an antibody sold by Sigma Aldrich that has been validated in western blots and immunofluorescence. Sigma Aldrich lists the publication by Yu et al 2019 (</w:t>
       </w:r>
       <w:hyperlink r:id="rId8" w:history="1">
         <w:r>
@@ -2266,19 +2115,11 @@
           <w:lang w:val="en-GB" w:eastAsia="en-GB" w:bidi="ar-SA"/>
         </w:rPr>
       </w:pPr>
-      <w:proofErr w:type="spellStart"/>
       <w:r>
         <w:rPr>
           <w:lang w:val="en-GB" w:eastAsia="en-GB" w:bidi="ar-SA"/>
         </w:rPr>
-        <w:t>Zenodo</w:t>
-      </w:r>
-      <w:proofErr w:type="spellEnd"/>
-      <w:r>
-        <w:rPr>
-          <w:lang w:val="en-GB" w:eastAsia="en-GB" w:bidi="ar-SA"/>
-        </w:rPr>
-        <w:t xml:space="preserve"> is general data repository. </w:t>
+        <w:t xml:space="preserve">Zenodo is general data repository. </w:t>
       </w:r>
     </w:p>
     <w:p>
@@ -2335,32 +2176,14 @@
           <w:iCs/>
           <w:lang w:val="en-GB" w:eastAsia="en-GB" w:bidi="ar-SA"/>
         </w:rPr>
-        <w:t xml:space="preserve">Hint: navigate to linked </w:t>
-      </w:r>
-      <w:proofErr w:type="spellStart"/>
+        <w:t>Hint: navigate to linked github record t</w:t>
+      </w:r>
       <w:r>
         <w:rPr>
           <w:i/>
           <w:iCs/>
           <w:lang w:val="en-GB" w:eastAsia="en-GB" w:bidi="ar-SA"/>
         </w:rPr>
-        <w:t>github</w:t>
-      </w:r>
-      <w:proofErr w:type="spellEnd"/>
-      <w:r>
-        <w:rPr>
-          <w:i/>
-          <w:iCs/>
-          <w:lang w:val="en-GB" w:eastAsia="en-GB" w:bidi="ar-SA"/>
-        </w:rPr>
-        <w:t xml:space="preserve"> record t</w:t>
-      </w:r>
-      <w:r>
-        <w:rPr>
-          <w:i/>
-          <w:iCs/>
-          <w:lang w:val="en-GB" w:eastAsia="en-GB" w:bidi="ar-SA"/>
-        </w:rPr>
         <w:t>o easily access the README file</w:t>
       </w:r>
     </w:p>
@@ -2708,19 +2531,8 @@
           <w:sz w:val="23"/>
           <w:szCs w:val="23"/>
         </w:rPr>
-        <w:t>Which of the following statements is true/false (T or F</w:t>
-      </w:r>
-      <w:proofErr w:type="gramStart"/>
-      <w:r>
-        <w:rPr>
-          <w:rFonts w:ascii="Open Sans" w:hAnsi="Open Sans" w:cs="Open Sans"/>
-          <w:color w:val="485365"/>
-          <w:sz w:val="23"/>
-          <w:szCs w:val="23"/>
-        </w:rPr>
-        <w:t>).</w:t>
-      </w:r>
-      <w:proofErr w:type="gramEnd"/>
+        <w:t>Which of the following statements is true/false (T or F).</w:t>
+      </w:r>
     </w:p>
     <w:p>
       <w:pPr>
@@ -2842,27 +2654,7 @@
           <w:sz w:val="21"/>
           <w:lang w:val="en-GB" w:eastAsia="en-GB" w:bidi="ar-SA"/>
         </w:rPr>
-        <w:t xml:space="preserve">Open Data can </w:t>
-      </w:r>
-      <w:proofErr w:type="gramStart"/>
-      <w:r>
-        <w:rPr>
-          <w:rFonts w:ascii="Consolas" w:eastAsia="Times New Roman" w:hAnsi="Consolas" w:cs="Times New Roman"/>
-          <w:color w:val="000000"/>
-          <w:sz w:val="21"/>
-          <w:lang w:val="en-GB" w:eastAsia="en-GB" w:bidi="ar-SA"/>
-        </w:rPr>
-        <w:t>increases</w:t>
-      </w:r>
-      <w:proofErr w:type="gramEnd"/>
-      <w:r>
-        <w:rPr>
-          <w:rFonts w:ascii="Consolas" w:eastAsia="Times New Roman" w:hAnsi="Consolas" w:cs="Times New Roman"/>
-          <w:color w:val="000000"/>
-          <w:sz w:val="21"/>
-          <w:lang w:val="en-GB" w:eastAsia="en-GB" w:bidi="ar-SA"/>
-        </w:rPr>
-        <w:t xml:space="preserve"> confidence in research findings</w:t>
+        <w:t>Open Data can increases confidence in research findings</w:t>
       </w:r>
     </w:p>
     <w:p>
@@ -3058,27 +2850,7 @@
           <w:sz w:val="21"/>
           <w:lang w:val="en-GB" w:eastAsia="en-GB" w:bidi="ar-SA"/>
         </w:rPr>
-        <w:t xml:space="preserve">Sharing numerical data as a .pdf in </w:t>
-      </w:r>
-      <w:proofErr w:type="spellStart"/>
-      <w:r>
-        <w:rPr>
-          <w:rFonts w:ascii="Consolas" w:eastAsia="Times New Roman" w:hAnsi="Consolas" w:cs="Times New Roman"/>
-          <w:color w:val="000000"/>
-          <w:sz w:val="21"/>
-          <w:lang w:val="en-GB" w:eastAsia="en-GB" w:bidi="ar-SA"/>
-        </w:rPr>
-        <w:t>Zenodo</w:t>
-      </w:r>
-      <w:proofErr w:type="spellEnd"/>
-      <w:r>
-        <w:rPr>
-          <w:rFonts w:ascii="Consolas" w:eastAsia="Times New Roman" w:hAnsi="Consolas" w:cs="Times New Roman"/>
-          <w:color w:val="000000"/>
-          <w:sz w:val="21"/>
-          <w:lang w:val="en-GB" w:eastAsia="en-GB" w:bidi="ar-SA"/>
-        </w:rPr>
-        <w:t xml:space="preserve"> is FAIR.</w:t>
+        <w:t>Sharing numerical data as a .pdf in Zenodo is FAIR.</w:t>
       </w:r>
     </w:p>
     <w:p>
@@ -3106,27 +2878,7 @@
           <w:sz w:val="21"/>
           <w:lang w:val="en-GB" w:eastAsia="en-GB" w:bidi="ar-SA"/>
         </w:rPr>
-        <w:t xml:space="preserve">Sharing numerical data as an Excel file via </w:t>
-      </w:r>
-      <w:proofErr w:type="spellStart"/>
-      <w:r>
-        <w:rPr>
-          <w:rFonts w:ascii="Consolas" w:eastAsia="Times New Roman" w:hAnsi="Consolas" w:cs="Times New Roman"/>
-          <w:color w:val="000000"/>
-          <w:sz w:val="21"/>
-          <w:lang w:val="en-GB" w:eastAsia="en-GB" w:bidi="ar-SA"/>
-        </w:rPr>
-        <w:t>Github</w:t>
-      </w:r>
-      <w:proofErr w:type="spellEnd"/>
-      <w:r>
-        <w:rPr>
-          <w:rFonts w:ascii="Consolas" w:eastAsia="Times New Roman" w:hAnsi="Consolas" w:cs="Times New Roman"/>
-          <w:color w:val="000000"/>
-          <w:sz w:val="21"/>
-          <w:lang w:val="en-GB" w:eastAsia="en-GB" w:bidi="ar-SA"/>
-        </w:rPr>
-        <w:t xml:space="preserve"> is not FAIR.</w:t>
+        <w:t>Sharing numerical data as an Excel file via Github is not FAIR.</w:t>
       </w:r>
     </w:p>
     <w:p>
@@ -3426,27 +3178,7 @@
           <w:sz w:val="28"/>
           <w:szCs w:val="28"/>
         </w:rPr>
-        <w:t xml:space="preserve">Exercise </w:t>
-      </w:r>
-      <w:r>
-        <w:rPr>
-          <w:rStyle w:val="b"/>
-          <w:rFonts w:ascii="Open Sans" w:hAnsi="Open Sans" w:cs="Open Sans"/>
-          <w:color w:val="485365"/>
-          <w:sz w:val="28"/>
-          <w:szCs w:val="28"/>
-        </w:rPr>
-        <w:t>1</w:t>
-      </w:r>
-      <w:r>
-        <w:rPr>
-          <w:rStyle w:val="b"/>
-          <w:rFonts w:ascii="Open Sans" w:hAnsi="Open Sans" w:cs="Open Sans"/>
-          <w:color w:val="485365"/>
-          <w:sz w:val="28"/>
-          <w:szCs w:val="28"/>
-        </w:rPr>
-        <w:t>. What to include</w:t>
+        <w:t>Exercise 1. What to include</w:t>
       </w:r>
     </w:p>
     <w:p>
@@ -4252,6 +3984,16 @@
     </w:p>
     <w:p>
       <w:pPr>
+        <w:rPr>
+          <w:rFonts w:ascii="Open Sans" w:hAnsi="Open Sans" w:cs="Open Sans"/>
+          <w:color w:val="485365"/>
+          <w:sz w:val="23"/>
+          <w:szCs w:val="23"/>
+        </w:rPr>
+      </w:pPr>
+    </w:p>
+    <w:p>
+      <w:pPr>
         <w:pStyle w:val="Heading3"/>
         <w:spacing w:before="0" w:after="0"/>
         <w:rPr>
@@ -4268,165 +4010,112 @@
           <w:sz w:val="35"/>
           <w:szCs w:val="35"/>
         </w:rPr>
-        <w:t>Lesson 6: Being precise</w:t>
-      </w:r>
-    </w:p>
-    <w:p>
-      <w:pPr>
-        <w:rPr>
-          <w:rFonts w:ascii="Open Sans" w:hAnsi="Open Sans" w:cs="Open Sans"/>
-          <w:color w:val="485365"/>
-          <w:sz w:val="23"/>
-          <w:szCs w:val="23"/>
-        </w:rPr>
-      </w:pPr>
-    </w:p>
-    <w:p>
-      <w:pPr>
-        <w:rPr>
-          <w:rFonts w:ascii="Open Sans" w:hAnsi="Open Sans" w:cs="Open Sans"/>
-          <w:color w:val="485365"/>
-          <w:sz w:val="23"/>
-          <w:szCs w:val="23"/>
-        </w:rPr>
-      </w:pPr>
-      <w:r>
-        <w:rPr>
-          <w:rStyle w:val="i"/>
-          <w:rFonts w:ascii="Open Sans" w:hAnsi="Open Sans" w:cs="Open Sans"/>
-          <w:i/>
-          <w:iCs/>
-          <w:color w:val="485365"/>
-          <w:sz w:val="23"/>
-          <w:szCs w:val="23"/>
-        </w:rPr>
-        <w:t>If you have not done it yet, register yourself on ORCID (</w:t>
-      </w:r>
+        <w:t xml:space="preserve">Lesson </w:t>
+      </w:r>
+      <w:r>
+        <w:rPr>
+          <w:rFonts w:ascii="Open Sans" w:hAnsi="Open Sans" w:cs="Open Sans"/>
+          <w:color w:val="485365"/>
+          <w:sz w:val="35"/>
+          <w:szCs w:val="35"/>
+        </w:rPr>
+        <w:t>3</w:t>
+      </w:r>
+      <w:r>
+        <w:rPr>
+          <w:rFonts w:ascii="Open Sans" w:hAnsi="Open Sans" w:cs="Open Sans"/>
+          <w:color w:val="485365"/>
+          <w:sz w:val="35"/>
+          <w:szCs w:val="35"/>
+        </w:rPr>
+        <w:t>: Meta(data) in Excel</w:t>
+      </w:r>
+    </w:p>
+    <w:p>
+      <w:pPr>
+        <w:pStyle w:val="Heading4"/>
+        <w:spacing w:before="0" w:after="0"/>
+        <w:rPr>
+          <w:rStyle w:val="b"/>
+          <w:rFonts w:ascii="Open Sans" w:hAnsi="Open Sans" w:cs="Open Sans"/>
+          <w:color w:val="485365"/>
+          <w:sz w:val="28"/>
+          <w:szCs w:val="28"/>
+        </w:rPr>
+      </w:pPr>
+    </w:p>
+    <w:p>
+      <w:pPr>
+        <w:pStyle w:val="Heading4"/>
+        <w:spacing w:before="0" w:after="0"/>
+        <w:rPr>
+          <w:rFonts w:ascii="Open Sans" w:hAnsi="Open Sans" w:cs="Open Sans"/>
+          <w:color w:val="485365"/>
+          <w:sz w:val="28"/>
+          <w:szCs w:val="28"/>
+        </w:rPr>
+      </w:pPr>
+      <w:r>
+        <w:rPr>
+          <w:rStyle w:val="b"/>
+          <w:rFonts w:ascii="Open Sans" w:hAnsi="Open Sans" w:cs="Open Sans"/>
+          <w:color w:val="485365"/>
+          <w:sz w:val="28"/>
+          <w:szCs w:val="28"/>
+        </w:rPr>
+        <w:t>Exercise 1: What can go wrong with data in Excel</w:t>
+      </w:r>
+    </w:p>
+    <w:p>
+      <w:pPr>
+        <w:rPr>
+          <w:rFonts w:ascii="Open Sans" w:hAnsi="Open Sans" w:cs="Open Sans"/>
+          <w:color w:val="485365"/>
+          <w:sz w:val="23"/>
+          <w:szCs w:val="23"/>
+        </w:rPr>
+      </w:pPr>
+      <w:r>
+        <w:rPr>
+          <w:rFonts w:ascii="Open Sans" w:hAnsi="Open Sans" w:cs="Open Sans"/>
+          <w:color w:val="485365"/>
+          <w:sz w:val="23"/>
+          <w:szCs w:val="23"/>
+        </w:rPr>
+        <w:t>Have a look at the example excel data-file:</w:t>
+      </w:r>
+    </w:p>
+    <w:p>
+      <w:pPr>
+        <w:rPr>
+          <w:rFonts w:ascii="Open Sans" w:hAnsi="Open Sans" w:cs="Open Sans"/>
+          <w:color w:val="485365"/>
+          <w:sz w:val="23"/>
+          <w:szCs w:val="23"/>
+        </w:rPr>
+      </w:pPr>
       <w:hyperlink r:id="rId15" w:history="1">
         <w:r>
           <w:rPr>
             <w:rStyle w:val="Hyperlink"/>
             <w:rFonts w:ascii="Open Sans" w:hAnsi="Open Sans" w:cs="Open Sans"/>
-            <w:i/>
-            <w:iCs/>
             <w:color w:val="2E96F3"/>
             <w:sz w:val="23"/>
             <w:szCs w:val="23"/>
           </w:rPr>
-          <w:t>https://orcid.org/</w:t>
+          <w:t>https://carpentries-incubator.github.io/fair-bio-practice/fig/bad-metadata.png</w:t>
         </w:r>
       </w:hyperlink>
-      <w:r>
-        <w:rPr>
-          <w:rStyle w:val="i"/>
-          <w:rFonts w:ascii="Open Sans" w:hAnsi="Open Sans" w:cs="Open Sans"/>
-          <w:i/>
-          <w:iCs/>
-          <w:color w:val="485365"/>
-          <w:sz w:val="23"/>
-          <w:szCs w:val="23"/>
-        </w:rPr>
-        <w:t>)</w:t>
-      </w:r>
-    </w:p>
-    <w:p>
-      <w:pPr>
-        <w:rPr>
-          <w:rFonts w:ascii="Open Sans" w:hAnsi="Open Sans" w:cs="Open Sans"/>
-          <w:color w:val="485365"/>
-          <w:sz w:val="23"/>
-          <w:szCs w:val="23"/>
-        </w:rPr>
-      </w:pPr>
-      <w:r>
-        <w:rPr>
-          <w:rFonts w:ascii="Open Sans" w:hAnsi="Open Sans" w:cs="Open Sans"/>
-          <w:color w:val="485365"/>
-          <w:sz w:val="23"/>
-          <w:szCs w:val="23"/>
-        </w:rPr>
-        <w:t> </w:t>
-      </w:r>
-    </w:p>
-    <w:p>
-      <w:pPr>
-        <w:pStyle w:val="Heading4"/>
-        <w:spacing w:before="0" w:after="0"/>
-        <w:rPr>
-          <w:rFonts w:ascii="Open Sans" w:hAnsi="Open Sans" w:cs="Open Sans"/>
-          <w:color w:val="485365"/>
-          <w:sz w:val="28"/>
-          <w:szCs w:val="28"/>
-        </w:rPr>
-      </w:pPr>
-      <w:r>
-        <w:rPr>
-          <w:rStyle w:val="b"/>
-          <w:rFonts w:ascii="Open Sans" w:hAnsi="Open Sans" w:cs="Open Sans"/>
-          <w:color w:val="485365"/>
-          <w:sz w:val="28"/>
-          <w:szCs w:val="28"/>
-        </w:rPr>
-        <w:t>Exercise 1. Public ID in action 1</w:t>
-      </w:r>
-    </w:p>
-    <w:p>
-      <w:pPr>
-        <w:rPr>
-          <w:rFonts w:ascii="Open Sans" w:hAnsi="Open Sans" w:cs="Open Sans"/>
-          <w:color w:val="485365"/>
-          <w:sz w:val="23"/>
-          <w:szCs w:val="23"/>
-        </w:rPr>
-      </w:pPr>
-      <w:r>
-        <w:rPr>
-          <w:rFonts w:ascii="Open Sans" w:hAnsi="Open Sans" w:cs="Open Sans"/>
-          <w:color w:val="485365"/>
-          <w:sz w:val="23"/>
-          <w:szCs w:val="23"/>
-        </w:rPr>
-        <w:t xml:space="preserve">The </w:t>
-      </w:r>
-      <w:proofErr w:type="spellStart"/>
-      <w:r>
-        <w:rPr>
-          <w:rFonts w:ascii="Open Sans" w:hAnsi="Open Sans" w:cs="Open Sans"/>
-          <w:color w:val="485365"/>
-          <w:sz w:val="23"/>
-          <w:szCs w:val="23"/>
-        </w:rPr>
-        <w:t>Wellcome</w:t>
-      </w:r>
-      <w:proofErr w:type="spellEnd"/>
-      <w:r>
-        <w:rPr>
-          <w:rFonts w:ascii="Open Sans" w:hAnsi="Open Sans" w:cs="Open Sans"/>
-          <w:color w:val="485365"/>
-          <w:sz w:val="23"/>
-          <w:szCs w:val="23"/>
-        </w:rPr>
-        <w:t xml:space="preserve"> Open Research journal uses ORCID to identify authors.</w:t>
-      </w:r>
-    </w:p>
-    <w:p>
-      <w:pPr>
-        <w:rPr>
-          <w:rFonts w:ascii="Open Sans" w:hAnsi="Open Sans" w:cs="Open Sans"/>
-          <w:color w:val="485365"/>
-          <w:sz w:val="23"/>
-          <w:szCs w:val="23"/>
-        </w:rPr>
-      </w:pPr>
-      <w:r>
-        <w:rPr>
-          <w:rFonts w:ascii="Open Sans" w:hAnsi="Open Sans" w:cs="Open Sans"/>
-          <w:color w:val="485365"/>
-          <w:sz w:val="23"/>
-          <w:szCs w:val="23"/>
-        </w:rPr>
-        <w:t>Open one of our papers </w:t>
-      </w:r>
+    </w:p>
+    <w:p>
+      <w:pPr>
+        <w:rPr>
+          <w:rFonts w:ascii="Open Sans" w:hAnsi="Open Sans" w:cs="Open Sans"/>
+          <w:color w:val="485365"/>
+          <w:sz w:val="23"/>
+          <w:szCs w:val="23"/>
+        </w:rPr>
+      </w:pPr>
       <w:hyperlink r:id="rId16" w:history="1">
         <w:r>
           <w:rPr>
@@ -4436,17 +4125,208 @@
             <w:sz w:val="23"/>
             <w:szCs w:val="23"/>
           </w:rPr>
-          <w:t>https://doi.org/10.12688/wellcomeopenres.15341.2</w:t>
+          <w:t>https://github.com/carpentries-incubator/fair-bio-practice/raw/gh-pages/files/04-bad-metadata.xlsx</w:t>
         </w:r>
       </w:hyperlink>
-      <w:r>
-        <w:rPr>
-          <w:rFonts w:ascii="Open Sans" w:hAnsi="Open Sans" w:cs="Open Sans"/>
-          <w:color w:val="485365"/>
-          <w:sz w:val="23"/>
-          <w:szCs w:val="23"/>
-        </w:rPr>
-        <w:t> and check how public IDs such as ORCID can be used to interlink information.</w:t>
+    </w:p>
+    <w:p>
+      <w:pPr>
+        <w:rPr>
+          <w:rFonts w:ascii="Open Sans" w:hAnsi="Open Sans" w:cs="Open Sans"/>
+          <w:color w:val="485365"/>
+          <w:sz w:val="23"/>
+          <w:szCs w:val="23"/>
+        </w:rPr>
+      </w:pPr>
+    </w:p>
+    <w:p>
+      <w:pPr>
+        <w:rPr>
+          <w:rFonts w:ascii="Open Sans" w:hAnsi="Open Sans" w:cs="Open Sans"/>
+          <w:color w:val="485365"/>
+          <w:sz w:val="23"/>
+          <w:szCs w:val="23"/>
+        </w:rPr>
+      </w:pPr>
+      <w:r>
+        <w:rPr>
+          <w:rFonts w:ascii="Open Sans" w:hAnsi="Open Sans" w:cs="Open Sans"/>
+          <w:color w:val="485365"/>
+          <w:sz w:val="23"/>
+          <w:szCs w:val="23"/>
+        </w:rPr>
+        <w:t> </w:t>
+      </w:r>
+    </w:p>
+    <w:p>
+      <w:pPr>
+        <w:rPr>
+          <w:rFonts w:ascii="Open Sans" w:hAnsi="Open Sans" w:cs="Open Sans"/>
+          <w:color w:val="485365"/>
+          <w:sz w:val="23"/>
+          <w:szCs w:val="23"/>
+        </w:rPr>
+      </w:pPr>
+      <w:r>
+        <w:rPr>
+          <w:rStyle w:val="b"/>
+          <w:rFonts w:ascii="Open Sans" w:hAnsi="Open Sans" w:cs="Open Sans"/>
+          <w:b/>
+          <w:bCs/>
+          <w:color w:val="485365"/>
+          <w:sz w:val="23"/>
+          <w:szCs w:val="23"/>
+        </w:rPr>
+        <w:t>Questions:</w:t>
+      </w:r>
+    </w:p>
+    <w:p>
+      <w:pPr>
+        <w:rPr>
+          <w:rFonts w:ascii="Open Sans" w:hAnsi="Open Sans" w:cs="Open Sans"/>
+          <w:color w:val="485365"/>
+          <w:sz w:val="23"/>
+          <w:szCs w:val="23"/>
+        </w:rPr>
+      </w:pPr>
+      <w:r>
+        <w:rPr>
+          <w:rFonts w:ascii="Open Sans" w:hAnsi="Open Sans" w:cs="Open Sans"/>
+          <w:color w:val="485365"/>
+          <w:sz w:val="23"/>
+          <w:szCs w:val="23"/>
+        </w:rPr>
+        <w:t>- What do you find confusing?</w:t>
+      </w:r>
+    </w:p>
+    <w:p>
+      <w:pPr>
+        <w:rPr>
+          <w:rStyle w:val="author-a-z72zz65zj2hz66ziz85zz70zz82z2ymz90zz84z4"/>
+          <w:rFonts w:ascii="Open Sans" w:hAnsi="Open Sans" w:cs="Open Sans"/>
+          <w:color w:val="485365"/>
+          <w:sz w:val="23"/>
+          <w:szCs w:val="23"/>
+          <w:shd w:val="clear" w:color="auto" w:fill="DDEFE9"/>
+        </w:rPr>
+      </w:pPr>
+    </w:p>
+    <w:p>
+      <w:pPr>
+        <w:rPr>
+          <w:rFonts w:ascii="Open Sans" w:hAnsi="Open Sans" w:cs="Open Sans"/>
+          <w:color w:val="485365"/>
+          <w:sz w:val="23"/>
+          <w:szCs w:val="23"/>
+        </w:rPr>
+      </w:pPr>
+      <w:r>
+        <w:rPr>
+          <w:rFonts w:ascii="Open Sans" w:hAnsi="Open Sans" w:cs="Open Sans"/>
+          <w:color w:val="485365"/>
+          <w:sz w:val="23"/>
+          <w:szCs w:val="23"/>
+        </w:rPr>
+        <w:t>- What would you try to clarify with the author before doing anything with the file?</w:t>
+      </w:r>
+    </w:p>
+    <w:p>
+      <w:pPr>
+        <w:rPr>
+          <w:rFonts w:ascii="Open Sans" w:hAnsi="Open Sans" w:cs="Open Sans"/>
+          <w:color w:val="485365"/>
+          <w:sz w:val="23"/>
+          <w:szCs w:val="23"/>
+        </w:rPr>
+      </w:pPr>
+    </w:p>
+    <w:p>
+      <w:pPr>
+        <w:rPr>
+          <w:rFonts w:ascii="Open Sans" w:hAnsi="Open Sans" w:cs="Open Sans"/>
+          <w:color w:val="485365"/>
+          <w:sz w:val="23"/>
+          <w:szCs w:val="23"/>
+        </w:rPr>
+      </w:pPr>
+      <w:r>
+        <w:rPr>
+          <w:rFonts w:ascii="Open Sans" w:hAnsi="Open Sans" w:cs="Open Sans"/>
+          <w:color w:val="485365"/>
+          <w:sz w:val="23"/>
+          <w:szCs w:val="23"/>
+        </w:rPr>
+        <w:t>- What will be the issues with calculation of: average biomas, biomas per genotype?</w:t>
+      </w:r>
+    </w:p>
+    <w:p>
+      <w:pPr>
+        <w:rPr>
+          <w:rFonts w:ascii="Open Sans" w:hAnsi="Open Sans" w:cs="Open Sans"/>
+          <w:color w:val="485365"/>
+          <w:sz w:val="23"/>
+          <w:szCs w:val="23"/>
+        </w:rPr>
+      </w:pPr>
+    </w:p>
+    <w:p>
+      <w:pPr>
+        <w:rPr>
+          <w:rFonts w:ascii="Open Sans" w:hAnsi="Open Sans" w:cs="Open Sans"/>
+          <w:color w:val="485365"/>
+          <w:sz w:val="23"/>
+          <w:szCs w:val="23"/>
+        </w:rPr>
+      </w:pPr>
+      <w:r>
+        <w:rPr>
+          <w:rFonts w:ascii="Open Sans" w:hAnsi="Open Sans" w:cs="Open Sans"/>
+          <w:color w:val="485365"/>
+          <w:sz w:val="23"/>
+          <w:szCs w:val="23"/>
+        </w:rPr>
+        <w:t>- Typically, more advance data analysis is done programmatically, which requires e.g. conversion to a text format as csv, tsv format. Or using a library that reads Excel file and "kind of makes this conversion on the fly". Save this file in a text format, close Excel and reopen the saved files. What has changed?</w:t>
+      </w:r>
+    </w:p>
+    <w:p>
+      <w:pPr>
+        <w:rPr>
+          <w:rFonts w:ascii="Open Sans" w:hAnsi="Open Sans" w:cs="Open Sans"/>
+          <w:color w:val="485365"/>
+          <w:sz w:val="23"/>
+          <w:szCs w:val="23"/>
+        </w:rPr>
+      </w:pPr>
+      <w:r>
+        <w:rPr>
+          <w:rFonts w:ascii="Open Sans" w:hAnsi="Open Sans" w:cs="Open Sans"/>
+          <w:color w:val="485365"/>
+          <w:sz w:val="23"/>
+          <w:szCs w:val="23"/>
+        </w:rPr>
+        <w:t> </w:t>
+      </w:r>
+    </w:p>
+    <w:p>
+      <w:pPr>
+        <w:rPr>
+          <w:rFonts w:ascii="Open Sans" w:hAnsi="Open Sans" w:cs="Open Sans"/>
+          <w:color w:val="485365"/>
+          <w:sz w:val="23"/>
+          <w:szCs w:val="23"/>
+        </w:rPr>
+      </w:pPr>
+      <w:r>
+        <w:rPr>
+          <w:rStyle w:val="b"/>
+          <w:rFonts w:ascii="Open Sans" w:hAnsi="Open Sans" w:cs="Open Sans"/>
+          <w:b/>
+          <w:bCs/>
+          <w:color w:val="485365"/>
+          <w:sz w:val="23"/>
+          <w:szCs w:val="23"/>
+        </w:rPr>
+        <w:t>Answers:</w:t>
       </w:r>
     </w:p>
     <w:p>
@@ -4522,8 +4402,37 @@
           <w:sz w:val="23"/>
           <w:szCs w:val="23"/>
         </w:rPr>
-        <w:t>-</w:t>
-      </w:r>
+        <w:t> </w:t>
+      </w:r>
+    </w:p>
+    <w:p>
+      <w:pPr>
+        <w:rPr>
+          <w:rFonts w:ascii="Open Sans" w:hAnsi="Open Sans" w:cs="Open Sans"/>
+          <w:color w:val="485365"/>
+          <w:sz w:val="23"/>
+          <w:szCs w:val="23"/>
+        </w:rPr>
+      </w:pPr>
+      <w:r>
+        <w:rPr>
+          <w:rFonts w:ascii="Open Sans" w:hAnsi="Open Sans" w:cs="Open Sans"/>
+          <w:color w:val="485365"/>
+          <w:sz w:val="23"/>
+          <w:szCs w:val="23"/>
+        </w:rPr>
+        <w:t>Have you seen similar tables? Do you believe this example is realistic? (add +1)</w:t>
+      </w:r>
+    </w:p>
+    <w:p>
+      <w:pPr>
+        <w:rPr>
+          <w:rFonts w:ascii="Open Sans" w:hAnsi="Open Sans" w:cs="Open Sans"/>
+          <w:color w:val="485365"/>
+          <w:sz w:val="23"/>
+          <w:szCs w:val="23"/>
+        </w:rPr>
+      </w:pPr>
     </w:p>
     <w:p>
       <w:pPr>
@@ -4563,44 +4472,33 @@
           <w:szCs w:val="23"/>
         </w:rPr>
       </w:pPr>
-    </w:p>
-    <w:p>
-      <w:pPr>
-        <w:rPr>
-          <w:rFonts w:ascii="Open Sans" w:hAnsi="Open Sans" w:cs="Open Sans"/>
-          <w:color w:val="485365"/>
-          <w:sz w:val="23"/>
-          <w:szCs w:val="23"/>
-        </w:rPr>
-      </w:pPr>
-    </w:p>
-    <w:p>
-      <w:pPr>
-        <w:rPr>
-          <w:rFonts w:ascii="Open Sans" w:hAnsi="Open Sans" w:cs="Open Sans"/>
-          <w:color w:val="485365"/>
-          <w:sz w:val="23"/>
-          <w:szCs w:val="23"/>
-        </w:rPr>
-      </w:pPr>
-    </w:p>
-    <w:p>
-      <w:pPr>
-        <w:rPr>
-          <w:rFonts w:ascii="Open Sans" w:hAnsi="Open Sans" w:cs="Open Sans"/>
-          <w:color w:val="485365"/>
-          <w:sz w:val="23"/>
-          <w:szCs w:val="23"/>
-        </w:rPr>
-      </w:pPr>
-      <w:r>
-        <w:rPr>
-          <w:rFonts w:ascii="Open Sans" w:hAnsi="Open Sans" w:cs="Open Sans"/>
-          <w:color w:val="485365"/>
-          <w:sz w:val="23"/>
-          <w:szCs w:val="23"/>
-        </w:rPr>
-        <w:t>-----------------------------------------------------------------------------------------------------------------</w:t>
+      <w:r>
+        <w:rPr>
+          <w:rFonts w:ascii="Open Sans" w:hAnsi="Open Sans" w:cs="Open Sans"/>
+          <w:color w:val="485365"/>
+          <w:sz w:val="23"/>
+          <w:szCs w:val="23"/>
+        </w:rPr>
+        <w:t> </w:t>
+      </w:r>
+    </w:p>
+    <w:p>
+      <w:pPr>
+        <w:rPr>
+          <w:rFonts w:ascii="Open Sans" w:hAnsi="Open Sans" w:cs="Open Sans"/>
+          <w:color w:val="485365"/>
+          <w:sz w:val="23"/>
+          <w:szCs w:val="23"/>
+        </w:rPr>
+      </w:pPr>
+      <w:r>
+        <w:rPr>
+          <w:rFonts w:ascii="Open Sans" w:hAnsi="Open Sans" w:cs="Open Sans"/>
+          <w:color w:val="485365"/>
+          <w:sz w:val="23"/>
+          <w:szCs w:val="23"/>
+        </w:rPr>
+        <w:t>  ----------------------------------------------------------------------------</w:t>
       </w:r>
     </w:p>
     <w:p>
@@ -4614,419 +4512,28 @@
           <w:szCs w:val="28"/>
         </w:rPr>
       </w:pPr>
-      <w:r>
-        <w:rPr>
-          <w:rStyle w:val="author-a-qz122zz88z3z71z4duz70zz73zz65zz86zwn3z75z"/>
+    </w:p>
+    <w:p>
+      <w:pPr>
+        <w:pStyle w:val="Heading4"/>
+        <w:spacing w:before="0" w:after="0"/>
+        <w:rPr>
+          <w:rStyle w:val="b"/>
           <w:rFonts w:ascii="Open Sans" w:hAnsi="Open Sans" w:cs="Open Sans"/>
           <w:color w:val="485365"/>
           <w:sz w:val="28"/>
           <w:szCs w:val="28"/>
-          <w:shd w:val="clear" w:color="auto" w:fill="FFF8E3"/>
-        </w:rPr>
-        <w:t>Registries</w:t>
-      </w:r>
-    </w:p>
-    <w:p>
-      <w:pPr>
-        <w:rPr>
-          <w:rFonts w:ascii="Open Sans" w:hAnsi="Open Sans" w:cs="Open Sans"/>
-          <w:color w:val="485365"/>
-          <w:sz w:val="23"/>
-          <w:szCs w:val="23"/>
-        </w:rPr>
-      </w:pPr>
-      <w:r>
-        <w:rPr>
-          <w:rStyle w:val="author-a-qz122zz88z3z71z4duz70zz73zz65zz86zwn3z75z"/>
-          <w:rFonts w:ascii="Open Sans" w:hAnsi="Open Sans" w:cs="Open Sans"/>
-          <w:color w:val="485365"/>
-          <w:sz w:val="23"/>
-          <w:szCs w:val="23"/>
-          <w:shd w:val="clear" w:color="auto" w:fill="FFF8E3"/>
-        </w:rPr>
-        <w:t xml:space="preserve">•species </w:t>
-      </w:r>
-      <w:proofErr w:type="gramStart"/>
-      <w:r>
-        <w:rPr>
-          <w:rStyle w:val="author-a-qz122zz88z3z71z4duz70zz73zz65zz86zwn3z75z"/>
-          <w:rFonts w:ascii="Open Sans" w:hAnsi="Open Sans" w:cs="Open Sans"/>
-          <w:color w:val="485365"/>
-          <w:sz w:val="23"/>
-          <w:szCs w:val="23"/>
-          <w:shd w:val="clear" w:color="auto" w:fill="FFF8E3"/>
-        </w:rPr>
-        <w:t>e.g.</w:t>
-      </w:r>
-      <w:proofErr w:type="gramEnd"/>
-      <w:r>
-        <w:rPr>
-          <w:rStyle w:val="author-a-qz122zz88z3z71z4duz70zz73zz65zz86zwn3z75z"/>
-          <w:rFonts w:ascii="Open Sans" w:hAnsi="Open Sans" w:cs="Open Sans"/>
-          <w:color w:val="485365"/>
-          <w:sz w:val="23"/>
-          <w:szCs w:val="23"/>
-          <w:shd w:val="clear" w:color="auto" w:fill="FFF8E3"/>
-        </w:rPr>
-        <w:t xml:space="preserve"> NCBI taxonomy </w:t>
-      </w:r>
-    </w:p>
-    <w:p>
-      <w:pPr>
-        <w:rPr>
-          <w:rFonts w:ascii="Open Sans" w:hAnsi="Open Sans" w:cs="Open Sans"/>
-          <w:color w:val="485365"/>
-          <w:sz w:val="23"/>
-          <w:szCs w:val="23"/>
-        </w:rPr>
-      </w:pPr>
-      <w:hyperlink r:id="rId17" w:history="1">
-        <w:r>
-          <w:rPr>
-            <w:rStyle w:val="Hyperlink"/>
-            <w:rFonts w:ascii="Open Sans" w:hAnsi="Open Sans" w:cs="Open Sans"/>
-            <w:sz w:val="23"/>
-            <w:szCs w:val="23"/>
-          </w:rPr>
-          <w:t>https://www.ncbi.nlm.nih.gov/Taxonomy</w:t>
-        </w:r>
-      </w:hyperlink>
-    </w:p>
-    <w:p>
-      <w:pPr>
-        <w:rPr>
-          <w:rFonts w:ascii="Open Sans" w:hAnsi="Open Sans" w:cs="Open Sans"/>
-          <w:color w:val="485365"/>
-          <w:sz w:val="23"/>
-          <w:szCs w:val="23"/>
-        </w:rPr>
-      </w:pPr>
-      <w:r>
-        <w:rPr>
-          <w:rStyle w:val="author-a-qz122zz88z3z71z4duz70zz73zz65zz86zwn3z75z"/>
-          <w:rFonts w:ascii="Open Sans" w:hAnsi="Open Sans" w:cs="Open Sans"/>
-          <w:color w:val="485365"/>
-          <w:sz w:val="23"/>
-          <w:szCs w:val="23"/>
-          <w:shd w:val="clear" w:color="auto" w:fill="FFF8E3"/>
-        </w:rPr>
-        <w:t> </w:t>
-      </w:r>
-    </w:p>
-    <w:p>
-      <w:pPr>
-        <w:rPr>
-          <w:rFonts w:ascii="Open Sans" w:hAnsi="Open Sans" w:cs="Open Sans"/>
-          <w:color w:val="485365"/>
-          <w:sz w:val="23"/>
-          <w:szCs w:val="23"/>
-          <w:lang w:val="de-DE"/>
-        </w:rPr>
-      </w:pPr>
-      <w:r>
-        <w:rPr>
-          <w:rStyle w:val="author-a-qz122zz88z3z71z4duz70zz73zz65zz86zwn3z75z"/>
-          <w:rFonts w:ascii="Open Sans" w:hAnsi="Open Sans" w:cs="Open Sans"/>
-          <w:color w:val="485365"/>
-          <w:sz w:val="23"/>
-          <w:szCs w:val="23"/>
-          <w:shd w:val="clear" w:color="auto" w:fill="FFF8E3"/>
-          <w:lang w:val="de-DE"/>
-        </w:rPr>
-        <w:t>•chemicals e.g. ChEBI   </w:t>
-      </w:r>
-    </w:p>
-    <w:p>
-      <w:pPr>
-        <w:rPr>
-          <w:rFonts w:ascii="Open Sans" w:hAnsi="Open Sans" w:cs="Open Sans"/>
-          <w:color w:val="485365"/>
-          <w:sz w:val="23"/>
-          <w:szCs w:val="23"/>
-          <w:lang w:val="de-DE"/>
-        </w:rPr>
-      </w:pPr>
-      <w:hyperlink r:id="rId18" w:history="1">
-        <w:r>
-          <w:rPr>
-            <w:rStyle w:val="Hyperlink"/>
-            <w:rFonts w:ascii="Open Sans" w:hAnsi="Open Sans" w:cs="Open Sans"/>
-            <w:sz w:val="23"/>
-            <w:szCs w:val="23"/>
-          </w:rPr>
-          <w:t>https://www.ebi.ac.uk/chebi</w:t>
-        </w:r>
-      </w:hyperlink>
-    </w:p>
-    <w:p>
-      <w:pPr>
-        <w:rPr>
-          <w:rFonts w:ascii="Open Sans" w:hAnsi="Open Sans" w:cs="Open Sans"/>
-          <w:color w:val="485365"/>
-          <w:sz w:val="23"/>
-          <w:szCs w:val="23"/>
-          <w:lang w:val="de-DE"/>
-        </w:rPr>
-      </w:pPr>
-      <w:r>
-        <w:rPr>
-          <w:rStyle w:val="author-a-qz122zz88z3z71z4duz70zz73zz65zz86zwn3z75z"/>
-          <w:rFonts w:ascii="Open Sans" w:hAnsi="Open Sans" w:cs="Open Sans"/>
-          <w:color w:val="485365"/>
-          <w:sz w:val="23"/>
-          <w:szCs w:val="23"/>
-          <w:shd w:val="clear" w:color="auto" w:fill="FFF8E3"/>
-          <w:lang w:val="de-DE"/>
-        </w:rPr>
-        <w:t> </w:t>
-      </w:r>
-    </w:p>
-    <w:p>
-      <w:pPr>
-        <w:rPr>
-          <w:rFonts w:ascii="Open Sans" w:hAnsi="Open Sans" w:cs="Open Sans"/>
-          <w:color w:val="485365"/>
-          <w:sz w:val="23"/>
-          <w:szCs w:val="23"/>
-          <w:lang w:val="de-DE"/>
-        </w:rPr>
-      </w:pPr>
-      <w:r>
-        <w:rPr>
-          <w:rStyle w:val="author-a-qz122zz88z3z71z4duz70zz73zz65zz86zwn3z75z"/>
-          <w:rFonts w:ascii="Open Sans" w:hAnsi="Open Sans" w:cs="Open Sans"/>
-          <w:color w:val="485365"/>
-          <w:sz w:val="23"/>
-          <w:szCs w:val="23"/>
-          <w:shd w:val="clear" w:color="auto" w:fill="FFF8E3"/>
-          <w:lang w:val="de-DE"/>
-        </w:rPr>
-        <w:t>•proteins e.g. UniProt   </w:t>
-      </w:r>
-    </w:p>
-    <w:p>
-      <w:pPr>
-        <w:rPr>
-          <w:rFonts w:ascii="Open Sans" w:hAnsi="Open Sans" w:cs="Open Sans"/>
-          <w:color w:val="485365"/>
-          <w:sz w:val="23"/>
-          <w:szCs w:val="23"/>
-          <w:lang w:val="de-DE"/>
-        </w:rPr>
-      </w:pPr>
-      <w:hyperlink r:id="rId19" w:history="1">
-        <w:r>
-          <w:rPr>
-            <w:rStyle w:val="Hyperlink"/>
-            <w:rFonts w:ascii="Open Sans" w:hAnsi="Open Sans" w:cs="Open Sans"/>
-            <w:sz w:val="23"/>
-            <w:szCs w:val="23"/>
-          </w:rPr>
-          <w:t>https://www.uniprot.org/</w:t>
-        </w:r>
-      </w:hyperlink>
-      <w:r>
-        <w:rPr>
-          <w:rStyle w:val="author-a-qz122zz88z3z71z4duz70zz73zz65zz86zwn3z75z"/>
-          <w:rFonts w:ascii="Open Sans" w:hAnsi="Open Sans" w:cs="Open Sans"/>
-          <w:color w:val="485365"/>
-          <w:sz w:val="23"/>
-          <w:szCs w:val="23"/>
-          <w:shd w:val="clear" w:color="auto" w:fill="FFF8E3"/>
-          <w:lang w:val="de-DE"/>
-        </w:rPr>
-        <w:t> </w:t>
-      </w:r>
-    </w:p>
-    <w:p>
-      <w:pPr>
-        <w:rPr>
-          <w:rFonts w:ascii="Open Sans" w:hAnsi="Open Sans" w:cs="Open Sans"/>
-          <w:color w:val="485365"/>
-          <w:sz w:val="23"/>
-          <w:szCs w:val="23"/>
-          <w:lang w:val="de-DE"/>
-        </w:rPr>
-      </w:pPr>
-    </w:p>
-    <w:p>
-      <w:pPr>
-        <w:rPr>
-          <w:rFonts w:ascii="Open Sans" w:hAnsi="Open Sans" w:cs="Open Sans"/>
-          <w:color w:val="485365"/>
-          <w:sz w:val="23"/>
-          <w:szCs w:val="23"/>
-          <w:lang w:val="de-DE"/>
-        </w:rPr>
-      </w:pPr>
-      <w:r>
-        <w:rPr>
-          <w:rStyle w:val="author-a-qz122zz88z3z71z4duz70zz73zz65zz86zwn3z75z"/>
-          <w:rFonts w:ascii="Open Sans" w:hAnsi="Open Sans" w:cs="Open Sans"/>
-          <w:color w:val="485365"/>
-          <w:sz w:val="23"/>
-          <w:szCs w:val="23"/>
-          <w:shd w:val="clear" w:color="auto" w:fill="FFF8E3"/>
-          <w:lang w:val="de-DE"/>
-        </w:rPr>
-        <w:lastRenderedPageBreak/>
-        <w:t>•genes e.g. GenBank  </w:t>
-      </w:r>
-    </w:p>
-    <w:p>
-      <w:pPr>
-        <w:rPr>
-          <w:rFonts w:ascii="Open Sans" w:hAnsi="Open Sans" w:cs="Open Sans"/>
-          <w:color w:val="485365"/>
-          <w:sz w:val="23"/>
-          <w:szCs w:val="23"/>
-          <w:lang w:val="de-DE"/>
-        </w:rPr>
-      </w:pPr>
-      <w:hyperlink r:id="rId20" w:history="1">
-        <w:r>
-          <w:rPr>
-            <w:rStyle w:val="Hyperlink"/>
-            <w:rFonts w:ascii="Open Sans" w:hAnsi="Open Sans" w:cs="Open Sans"/>
-            <w:sz w:val="23"/>
-            <w:szCs w:val="23"/>
-            <w:lang w:val="es-ES"/>
-          </w:rPr>
-          <w:t>https://www.ncbi.nlm.nih.gov/genbank/</w:t>
-        </w:r>
-      </w:hyperlink>
-    </w:p>
-    <w:p>
-      <w:pPr>
-        <w:rPr>
-          <w:rFonts w:ascii="Open Sans" w:hAnsi="Open Sans" w:cs="Open Sans"/>
-          <w:color w:val="485365"/>
-          <w:sz w:val="23"/>
-          <w:szCs w:val="23"/>
-          <w:lang w:val="de-DE"/>
-        </w:rPr>
-      </w:pPr>
-      <w:r>
-        <w:rPr>
-          <w:rStyle w:val="author-a-qz122zz88z3z71z4duz70zz73zz65zz86zwn3z75z"/>
-          <w:rFonts w:ascii="Open Sans" w:hAnsi="Open Sans" w:cs="Open Sans"/>
-          <w:color w:val="485365"/>
-          <w:sz w:val="23"/>
-          <w:szCs w:val="23"/>
-          <w:shd w:val="clear" w:color="auto" w:fill="FFF8E3"/>
-          <w:lang w:val="de-DE"/>
-        </w:rPr>
-        <w:t> </w:t>
-      </w:r>
-    </w:p>
-    <w:p>
-      <w:pPr>
-        <w:rPr>
-          <w:rFonts w:ascii="Open Sans" w:hAnsi="Open Sans" w:cs="Open Sans"/>
-          <w:color w:val="485365"/>
-          <w:sz w:val="23"/>
-          <w:szCs w:val="23"/>
-        </w:rPr>
-      </w:pPr>
-      <w:r>
-        <w:rPr>
-          <w:rStyle w:val="author-a-qz122zz88z3z71z4duz70zz73zz65zz86zwn3z75z"/>
-          <w:rFonts w:ascii="Open Sans" w:hAnsi="Open Sans" w:cs="Open Sans"/>
-          <w:color w:val="485365"/>
-          <w:sz w:val="23"/>
-          <w:szCs w:val="23"/>
-          <w:shd w:val="clear" w:color="auto" w:fill="FFF8E3"/>
-        </w:rPr>
-        <w:t xml:space="preserve">•metabolic reactions, enzymes </w:t>
-      </w:r>
-      <w:proofErr w:type="spellStart"/>
-      <w:r>
-        <w:rPr>
-          <w:rStyle w:val="author-a-qz122zz88z3z71z4duz70zz73zz65zz86zwn3z75z"/>
-          <w:rFonts w:ascii="Open Sans" w:hAnsi="Open Sans" w:cs="Open Sans"/>
-          <w:color w:val="485365"/>
-          <w:sz w:val="23"/>
-          <w:szCs w:val="23"/>
-          <w:shd w:val="clear" w:color="auto" w:fill="FFF8E3"/>
-        </w:rPr>
-        <w:t>e.g</w:t>
-      </w:r>
-      <w:proofErr w:type="spellEnd"/>
-      <w:r>
-        <w:rPr>
-          <w:rStyle w:val="author-a-qz122zz88z3z71z4duz70zz73zz65zz86zwn3z75z"/>
-          <w:rFonts w:ascii="Open Sans" w:hAnsi="Open Sans" w:cs="Open Sans"/>
-          <w:color w:val="485365"/>
-          <w:sz w:val="23"/>
-          <w:szCs w:val="23"/>
-          <w:shd w:val="clear" w:color="auto" w:fill="FFF8E3"/>
-        </w:rPr>
-        <w:t xml:space="preserve"> KEGG</w:t>
-      </w:r>
-    </w:p>
-    <w:p>
-      <w:pPr>
-        <w:rPr>
-          <w:rFonts w:ascii="Open Sans" w:hAnsi="Open Sans" w:cs="Open Sans"/>
-          <w:color w:val="485365"/>
-          <w:sz w:val="23"/>
-          <w:szCs w:val="23"/>
-        </w:rPr>
-      </w:pPr>
-      <w:hyperlink r:id="rId21" w:history="1">
-        <w:r>
-          <w:rPr>
-            <w:rStyle w:val="Hyperlink"/>
-            <w:rFonts w:ascii="Open Sans" w:hAnsi="Open Sans" w:cs="Open Sans"/>
-            <w:sz w:val="23"/>
-            <w:szCs w:val="23"/>
-          </w:rPr>
-          <w:t>https://www.genome.jp/kegg/</w:t>
-        </w:r>
-      </w:hyperlink>
-      <w:r>
-        <w:rPr>
-          <w:rStyle w:val="author-a-qz122zz88z3z71z4duz70zz73zz65zz86zwn3z75z"/>
-          <w:rFonts w:ascii="Open Sans" w:hAnsi="Open Sans" w:cs="Open Sans"/>
-          <w:color w:val="485365"/>
-          <w:sz w:val="23"/>
-          <w:szCs w:val="23"/>
-          <w:shd w:val="clear" w:color="auto" w:fill="FFF8E3"/>
-        </w:rPr>
-        <w:t> </w:t>
-      </w:r>
-    </w:p>
-    <w:p>
-      <w:pPr>
-        <w:rPr>
-          <w:rFonts w:ascii="Open Sans" w:hAnsi="Open Sans" w:cs="Open Sans"/>
-          <w:color w:val="485365"/>
-          <w:sz w:val="23"/>
-          <w:szCs w:val="23"/>
-        </w:rPr>
-      </w:pPr>
-    </w:p>
-    <w:p>
-      <w:pPr>
-        <w:rPr>
-          <w:rFonts w:ascii="Open Sans" w:hAnsi="Open Sans" w:cs="Open Sans"/>
-          <w:color w:val="485365"/>
-          <w:sz w:val="23"/>
-          <w:szCs w:val="23"/>
-        </w:rPr>
-      </w:pPr>
-    </w:p>
-    <w:p>
-      <w:pPr>
-        <w:pStyle w:val="Heading4"/>
-        <w:spacing w:before="0" w:after="0"/>
+        </w:rPr>
+      </w:pPr>
+      <w:r>
         <w:rPr>
           <w:rFonts w:ascii="Open Sans" w:hAnsi="Open Sans" w:cs="Open Sans"/>
           <w:color w:val="485365"/>
           <w:sz w:val="28"/>
           <w:szCs w:val="28"/>
         </w:rPr>
-      </w:pPr>
+        <w:t>Exercise 2: </w:t>
+      </w:r>
       <w:r>
         <w:rPr>
           <w:rStyle w:val="b"/>
@@ -5035,38 +4542,137 @@
           <w:sz w:val="28"/>
           <w:szCs w:val="28"/>
         </w:rPr>
-        <w:t>Exercise 2. Public ID in action 2</w:t>
-      </w:r>
-    </w:p>
-    <w:p>
-      <w:pPr>
-        <w:rPr>
-          <w:rFonts w:ascii="Open Sans" w:hAnsi="Open Sans" w:cs="Open Sans"/>
-          <w:color w:val="485365"/>
-          <w:sz w:val="23"/>
-          <w:szCs w:val="23"/>
-        </w:rPr>
-      </w:pPr>
-      <w:r>
-        <w:rPr>
-          <w:rFonts w:ascii="Open Sans" w:hAnsi="Open Sans" w:cs="Open Sans"/>
-          <w:color w:val="485365"/>
-          <w:sz w:val="23"/>
-          <w:szCs w:val="23"/>
-        </w:rPr>
-        <w:t>The second metadata example (the Excel table) contains two other types of public IDs.</w:t>
-      </w:r>
-    </w:p>
-    <w:p>
-      <w:pPr>
-        <w:rPr>
-          <w:rFonts w:ascii="Open Sans" w:hAnsi="Open Sans" w:cs="Open Sans"/>
-          <w:color w:val="485365"/>
-          <w:sz w:val="23"/>
-          <w:szCs w:val="23"/>
-        </w:rPr>
-      </w:pPr>
-      <w:hyperlink r:id="rId22" w:history="1">
+        <w:t>Spotting problems</w:t>
+      </w:r>
+    </w:p>
+    <w:p>
+      <w:pPr>
+        <w:pStyle w:val="BodyText"/>
+        <w:rPr>
+          <w:lang w:val="en-GB"/>
+        </w:rPr>
+      </w:pPr>
+      <w:r>
+        <w:rPr>
+          <w:lang w:val="en-GB"/>
+        </w:rPr>
+        <w:t>Look at the following rows and columns in the problematic table:</w:t>
+      </w:r>
+    </w:p>
+    <w:p>
+      <w:pPr>
+        <w:rPr>
+          <w:rFonts w:ascii="Open Sans" w:hAnsi="Open Sans" w:cs="Open Sans"/>
+          <w:color w:val="485365"/>
+          <w:sz w:val="23"/>
+          <w:szCs w:val="23"/>
+        </w:rPr>
+      </w:pPr>
+      <w:r>
+        <w:rPr>
+          <w:rFonts w:ascii="Open Sans" w:hAnsi="Open Sans" w:cs="Open Sans"/>
+          <w:color w:val="485365"/>
+          <w:sz w:val="23"/>
+          <w:szCs w:val="23"/>
+        </w:rPr>
+        <w:t>·    Row 5</w:t>
+      </w:r>
+    </w:p>
+    <w:p>
+      <w:pPr>
+        <w:rPr>
+          <w:rFonts w:ascii="Open Sans" w:hAnsi="Open Sans" w:cs="Open Sans"/>
+          <w:color w:val="485365"/>
+          <w:sz w:val="23"/>
+          <w:szCs w:val="23"/>
+        </w:rPr>
+      </w:pPr>
+      <w:r>
+        <w:rPr>
+          <w:rFonts w:ascii="Open Sans" w:hAnsi="Open Sans" w:cs="Open Sans"/>
+          <w:color w:val="485365"/>
+          <w:sz w:val="23"/>
+          <w:szCs w:val="23"/>
+        </w:rPr>
+        <w:t>·    Row 2</w:t>
+      </w:r>
+    </w:p>
+    <w:p>
+      <w:pPr>
+        <w:rPr>
+          <w:rFonts w:ascii="Open Sans" w:hAnsi="Open Sans" w:cs="Open Sans"/>
+          <w:color w:val="485365"/>
+          <w:sz w:val="23"/>
+          <w:szCs w:val="23"/>
+        </w:rPr>
+      </w:pPr>
+      <w:r>
+        <w:rPr>
+          <w:rFonts w:ascii="Open Sans" w:hAnsi="Open Sans" w:cs="Open Sans"/>
+          <w:color w:val="485365"/>
+          <w:sz w:val="23"/>
+          <w:szCs w:val="23"/>
+        </w:rPr>
+        <w:t>·    Column C</w:t>
+      </w:r>
+    </w:p>
+    <w:p>
+      <w:pPr>
+        <w:rPr>
+          <w:rFonts w:ascii="Open Sans" w:hAnsi="Open Sans" w:cs="Open Sans"/>
+          <w:color w:val="485365"/>
+          <w:sz w:val="23"/>
+          <w:szCs w:val="23"/>
+        </w:rPr>
+      </w:pPr>
+      <w:r>
+        <w:rPr>
+          <w:rFonts w:ascii="Open Sans" w:hAnsi="Open Sans" w:cs="Open Sans"/>
+          <w:color w:val="485365"/>
+          <w:sz w:val="23"/>
+          <w:szCs w:val="23"/>
+        </w:rPr>
+        <w:t>·    Column E</w:t>
+      </w:r>
+    </w:p>
+    <w:p>
+      <w:pPr>
+        <w:rPr>
+          <w:rFonts w:ascii="Open Sans" w:hAnsi="Open Sans" w:cs="Open Sans"/>
+          <w:color w:val="485365"/>
+          <w:sz w:val="23"/>
+          <w:szCs w:val="23"/>
+        </w:rPr>
+      </w:pPr>
+      <w:r>
+        <w:rPr>
+          <w:rFonts w:ascii="Open Sans" w:hAnsi="Open Sans" w:cs="Open Sans"/>
+          <w:color w:val="485365"/>
+          <w:sz w:val="23"/>
+          <w:szCs w:val="23"/>
+        </w:rPr>
+        <w:t>·    Column L</w:t>
+      </w:r>
+    </w:p>
+    <w:p>
+      <w:pPr>
+        <w:pStyle w:val="BodyText"/>
+      </w:pPr>
+    </w:p>
+    <w:p>
+      <w:pPr>
+        <w:pStyle w:val="BodyText"/>
+        <w:rPr>
+          <w:rFonts w:ascii="Open Sans" w:hAnsi="Open Sans" w:cs="Open Sans"/>
+          <w:color w:val="485365"/>
+          <w:sz w:val="23"/>
+          <w:szCs w:val="23"/>
+        </w:rPr>
+      </w:pPr>
+      <w:r>
+        <w:t xml:space="preserve">Table image: </w:t>
+      </w:r>
+      <w:hyperlink r:id="rId17" w:history="1">
         <w:r>
           <w:rPr>
             <w:rStyle w:val="Hyperlink"/>
@@ -5075,7 +4681,7 @@
             <w:sz w:val="23"/>
             <w:szCs w:val="23"/>
           </w:rPr>
-          <w:t>https://carpentries-incubator.github.io/fair-bio-practice/fig/04-metadatafull_spreadsheet.png</w:t>
+          <w:t>https://carpentries-incubator.github.io/fair-bio-practice/fig/bad-metadata.png</w:t>
         </w:r>
       </w:hyperlink>
       <w:r>
@@ -5085,6 +4691,85 @@
           <w:sz w:val="23"/>
           <w:szCs w:val="23"/>
         </w:rPr>
+        <w:t>,</w:t>
+      </w:r>
+      <w:r>
+        <w:rPr>
+          <w:rFonts w:ascii="Open Sans" w:hAnsi="Open Sans" w:cs="Open Sans"/>
+          <w:color w:val="485365"/>
+          <w:sz w:val="23"/>
+          <w:szCs w:val="23"/>
+        </w:rPr>
+        <w:br/>
+        <w:t xml:space="preserve">Excel file: </w:t>
+      </w:r>
+      <w:hyperlink r:id="rId18" w:history="1">
+        <w:r>
+          <w:rPr>
+            <w:rStyle w:val="Hyperlink"/>
+            <w:rFonts w:ascii="Open Sans" w:hAnsi="Open Sans" w:cs="Open Sans"/>
+            <w:color w:val="2E96F3"/>
+            <w:sz w:val="23"/>
+            <w:szCs w:val="23"/>
+          </w:rPr>
+          <w:t>https://github.com/carpentries-incubator/fair-bio-practice/raw/gh-pages/files/04-bad-metadata.xlsx</w:t>
+        </w:r>
+      </w:hyperlink>
+    </w:p>
+    <w:p>
+      <w:pPr>
+        <w:rPr>
+          <w:rFonts w:ascii="Open Sans" w:hAnsi="Open Sans" w:cs="Open Sans"/>
+          <w:color w:val="485365"/>
+          <w:sz w:val="23"/>
+          <w:szCs w:val="23"/>
+        </w:rPr>
+      </w:pPr>
+      <w:r>
+        <w:rPr>
+          <w:rFonts w:ascii="Open Sans" w:hAnsi="Open Sans" w:cs="Open Sans"/>
+          <w:color w:val="485365"/>
+          <w:sz w:val="23"/>
+          <w:szCs w:val="23"/>
+        </w:rPr>
+        <w:t>which of the problems discussed before can you spot in these rows and columns.</w:t>
+      </w:r>
+    </w:p>
+    <w:p>
+      <w:pPr>
+        <w:rPr>
+          <w:rFonts w:ascii="Open Sans" w:hAnsi="Open Sans" w:cs="Open Sans"/>
+          <w:color w:val="485365"/>
+          <w:sz w:val="23"/>
+          <w:szCs w:val="23"/>
+        </w:rPr>
+      </w:pPr>
+      <w:r>
+        <w:rPr>
+          <w:rFonts w:ascii="Open Sans" w:hAnsi="Open Sans" w:cs="Open Sans"/>
+          <w:color w:val="485365"/>
+          <w:sz w:val="23"/>
+          <w:szCs w:val="23"/>
+        </w:rPr>
+        <w:t>Here, we list them again:</w:t>
+      </w:r>
+    </w:p>
+    <w:p>
+      <w:pPr>
+        <w:rPr>
+          <w:rFonts w:ascii="Open Sans" w:hAnsi="Open Sans" w:cs="Open Sans"/>
+          <w:color w:val="485365"/>
+          <w:sz w:val="23"/>
+          <w:szCs w:val="23"/>
+        </w:rPr>
+      </w:pPr>
+      <w:r>
+        <w:rPr>
+          <w:rFonts w:ascii="Open Sans" w:hAnsi="Open Sans" w:cs="Open Sans"/>
+          <w:color w:val="485365"/>
+          <w:sz w:val="23"/>
+          <w:szCs w:val="23"/>
+        </w:rPr>
         <w:t> </w:t>
       </w:r>
     </w:p>
@@ -5097,155 +4782,670 @@
           <w:szCs w:val="23"/>
         </w:rPr>
       </w:pPr>
+      <w:r>
+        <w:rPr>
+          <w:rFonts w:ascii="Open Sans" w:hAnsi="Open Sans" w:cs="Open Sans"/>
+          <w:color w:val="485365"/>
+          <w:sz w:val="23"/>
+          <w:szCs w:val="23"/>
+        </w:rPr>
+        <w:t>1.     Using multiple tables</w:t>
+      </w:r>
+    </w:p>
+    <w:p>
+      <w:pPr>
+        <w:rPr>
+          <w:rFonts w:ascii="Open Sans" w:hAnsi="Open Sans" w:cs="Open Sans"/>
+          <w:color w:val="485365"/>
+          <w:sz w:val="23"/>
+          <w:szCs w:val="23"/>
+        </w:rPr>
+      </w:pPr>
+      <w:r>
+        <w:rPr>
+          <w:rFonts w:ascii="Open Sans" w:hAnsi="Open Sans" w:cs="Open Sans"/>
+          <w:color w:val="485365"/>
+          <w:sz w:val="23"/>
+          <w:szCs w:val="23"/>
+        </w:rPr>
+        <w:t>2.     Using multiple tabs</w:t>
+      </w:r>
+    </w:p>
+    <w:p>
+      <w:pPr>
+        <w:rPr>
+          <w:rFonts w:ascii="Open Sans" w:hAnsi="Open Sans" w:cs="Open Sans"/>
+          <w:color w:val="485365"/>
+          <w:sz w:val="23"/>
+          <w:szCs w:val="23"/>
+        </w:rPr>
+      </w:pPr>
+      <w:r>
+        <w:rPr>
+          <w:rFonts w:ascii="Open Sans" w:hAnsi="Open Sans" w:cs="Open Sans"/>
+          <w:color w:val="485365"/>
+          <w:sz w:val="23"/>
+          <w:szCs w:val="23"/>
+        </w:rPr>
+        <w:t>3.     Not filling in zeros</w:t>
+      </w:r>
+    </w:p>
+    <w:p>
+      <w:pPr>
+        <w:rPr>
+          <w:rFonts w:ascii="Open Sans" w:hAnsi="Open Sans" w:cs="Open Sans"/>
+          <w:color w:val="485365"/>
+          <w:sz w:val="23"/>
+          <w:szCs w:val="23"/>
+        </w:rPr>
+      </w:pPr>
+      <w:r>
+        <w:rPr>
+          <w:rFonts w:ascii="Open Sans" w:hAnsi="Open Sans" w:cs="Open Sans"/>
+          <w:color w:val="485365"/>
+          <w:sz w:val="23"/>
+          <w:szCs w:val="23"/>
+        </w:rPr>
+        <w:t>4.     Using problematic null values</w:t>
+      </w:r>
+    </w:p>
+    <w:p>
+      <w:pPr>
+        <w:rPr>
+          <w:rFonts w:ascii="Open Sans" w:hAnsi="Open Sans" w:cs="Open Sans"/>
+          <w:color w:val="485365"/>
+          <w:sz w:val="23"/>
+          <w:szCs w:val="23"/>
+        </w:rPr>
+      </w:pPr>
+      <w:r>
+        <w:rPr>
+          <w:rFonts w:ascii="Open Sans" w:hAnsi="Open Sans" w:cs="Open Sans"/>
+          <w:color w:val="485365"/>
+          <w:sz w:val="23"/>
+          <w:szCs w:val="23"/>
+        </w:rPr>
+        <w:t>5.     Using formatting to convey information and organizing data</w:t>
+      </w:r>
+    </w:p>
+    <w:p>
+      <w:pPr>
+        <w:rPr>
+          <w:rFonts w:ascii="Open Sans" w:hAnsi="Open Sans" w:cs="Open Sans"/>
+          <w:color w:val="485365"/>
+          <w:sz w:val="23"/>
+          <w:szCs w:val="23"/>
+        </w:rPr>
+      </w:pPr>
+      <w:r>
+        <w:rPr>
+          <w:rFonts w:ascii="Open Sans" w:hAnsi="Open Sans" w:cs="Open Sans"/>
+          <w:color w:val="485365"/>
+          <w:sz w:val="23"/>
+          <w:szCs w:val="23"/>
+        </w:rPr>
+        <w:t>6.     Placing comments or units in cells</w:t>
+      </w:r>
+    </w:p>
+    <w:p>
+      <w:pPr>
+        <w:rPr>
+          <w:rFonts w:ascii="Open Sans" w:hAnsi="Open Sans" w:cs="Open Sans"/>
+          <w:color w:val="485365"/>
+          <w:sz w:val="23"/>
+          <w:szCs w:val="23"/>
+        </w:rPr>
+      </w:pPr>
+      <w:r>
+        <w:rPr>
+          <w:rFonts w:ascii="Open Sans" w:hAnsi="Open Sans" w:cs="Open Sans"/>
+          <w:color w:val="485365"/>
+          <w:sz w:val="23"/>
+          <w:szCs w:val="23"/>
+        </w:rPr>
+        <w:t>7.     Entering more than one piece of information in a cell</w:t>
+      </w:r>
+    </w:p>
+    <w:p>
+      <w:pPr>
+        <w:rPr>
+          <w:rFonts w:ascii="Open Sans" w:hAnsi="Open Sans" w:cs="Open Sans"/>
+          <w:color w:val="485365"/>
+          <w:sz w:val="23"/>
+          <w:szCs w:val="23"/>
+        </w:rPr>
+      </w:pPr>
+      <w:r>
+        <w:rPr>
+          <w:rFonts w:ascii="Open Sans" w:hAnsi="Open Sans" w:cs="Open Sans"/>
+          <w:color w:val="485365"/>
+          <w:sz w:val="23"/>
+          <w:szCs w:val="23"/>
+        </w:rPr>
+        <w:t>8.     Inconsistency in used values</w:t>
+      </w:r>
+    </w:p>
+    <w:p>
+      <w:pPr>
+        <w:rPr>
+          <w:rFonts w:ascii="Open Sans" w:hAnsi="Open Sans" w:cs="Open Sans"/>
+          <w:color w:val="485365"/>
+          <w:sz w:val="23"/>
+          <w:szCs w:val="23"/>
+        </w:rPr>
+      </w:pPr>
+      <w:r>
+        <w:rPr>
+          <w:rFonts w:ascii="Open Sans" w:hAnsi="Open Sans" w:cs="Open Sans"/>
+          <w:color w:val="485365"/>
+          <w:sz w:val="23"/>
+          <w:szCs w:val="23"/>
+        </w:rPr>
+        <w:t>9.     Using problematic field names</w:t>
+      </w:r>
+    </w:p>
+    <w:p>
+      <w:pPr>
+        <w:rPr>
+          <w:rFonts w:ascii="Open Sans" w:hAnsi="Open Sans" w:cs="Open Sans"/>
+          <w:color w:val="485365"/>
+          <w:sz w:val="23"/>
+          <w:szCs w:val="23"/>
+        </w:rPr>
+      </w:pPr>
+      <w:r>
+        <w:rPr>
+          <w:rFonts w:ascii="Open Sans" w:hAnsi="Open Sans" w:cs="Open Sans"/>
+          <w:color w:val="485365"/>
+          <w:sz w:val="23"/>
+          <w:szCs w:val="23"/>
+        </w:rPr>
+        <w:t>10.  Using special characters in data</w:t>
+      </w:r>
+    </w:p>
+    <w:p>
+      <w:pPr>
+        <w:rPr>
+          <w:rFonts w:ascii="Open Sans" w:hAnsi="Open Sans" w:cs="Open Sans"/>
+          <w:color w:val="485365"/>
+          <w:sz w:val="23"/>
+          <w:szCs w:val="23"/>
+        </w:rPr>
+      </w:pPr>
+      <w:r>
+        <w:rPr>
+          <w:rFonts w:ascii="Open Sans" w:hAnsi="Open Sans" w:cs="Open Sans"/>
+          <w:color w:val="485365"/>
+          <w:sz w:val="23"/>
+          <w:szCs w:val="23"/>
+        </w:rPr>
+        <w:t>11.  Values without field labels</w:t>
+      </w:r>
+    </w:p>
+    <w:p>
+      <w:pPr>
+        <w:rPr>
+          <w:rFonts w:ascii="Open Sans" w:hAnsi="Open Sans" w:cs="Open Sans"/>
+          <w:color w:val="485365"/>
+          <w:sz w:val="23"/>
+          <w:szCs w:val="23"/>
+        </w:rPr>
+      </w:pPr>
+    </w:p>
+    <w:p>
+      <w:pPr>
+        <w:rPr>
+          <w:rFonts w:ascii="Open Sans" w:hAnsi="Open Sans" w:cs="Open Sans"/>
+          <w:color w:val="485365"/>
+          <w:sz w:val="23"/>
+          <w:szCs w:val="23"/>
+          <w:lang w:val="en-GB"/>
+        </w:rPr>
+      </w:pPr>
+      <w:r>
+        <w:rPr>
+          <w:rFonts w:ascii="Open Sans" w:hAnsi="Open Sans" w:cs="Open Sans"/>
+          <w:color w:val="485365"/>
+          <w:sz w:val="23"/>
+          <w:szCs w:val="23"/>
+          <w:lang w:val="en-GB"/>
+        </w:rPr>
+        <w:t>Type the problem number(s) next to the table elements</w:t>
+      </w:r>
+    </w:p>
+    <w:p>
+      <w:pPr>
+        <w:rPr>
+          <w:rFonts w:ascii="Open Sans" w:hAnsi="Open Sans" w:cs="Open Sans"/>
+          <w:color w:val="485365"/>
+          <w:sz w:val="23"/>
+          <w:szCs w:val="23"/>
+        </w:rPr>
+      </w:pPr>
+      <w:r>
+        <w:rPr>
+          <w:rFonts w:ascii="Open Sans" w:hAnsi="Open Sans" w:cs="Open Sans"/>
+          <w:color w:val="485365"/>
+          <w:sz w:val="23"/>
+          <w:szCs w:val="23"/>
+        </w:rPr>
+        <w:t xml:space="preserve">·    Row 5: </w:t>
+      </w:r>
+    </w:p>
+    <w:p>
+      <w:pPr>
+        <w:rPr>
+          <w:rFonts w:ascii="Open Sans" w:hAnsi="Open Sans" w:cs="Open Sans"/>
+          <w:color w:val="485365"/>
+          <w:sz w:val="23"/>
+          <w:szCs w:val="23"/>
+        </w:rPr>
+      </w:pPr>
+      <w:r>
+        <w:rPr>
+          <w:rFonts w:ascii="Open Sans" w:hAnsi="Open Sans" w:cs="Open Sans"/>
+          <w:color w:val="485365"/>
+          <w:sz w:val="23"/>
+          <w:szCs w:val="23"/>
+        </w:rPr>
+        <w:t>·    Row 2:</w:t>
+      </w:r>
+    </w:p>
+    <w:p>
+      <w:pPr>
+        <w:rPr>
+          <w:rFonts w:ascii="Open Sans" w:hAnsi="Open Sans" w:cs="Open Sans"/>
+          <w:color w:val="485365"/>
+          <w:sz w:val="23"/>
+          <w:szCs w:val="23"/>
+          <w:lang w:val="es-ES"/>
+        </w:rPr>
+      </w:pPr>
+      <w:r>
+        <w:rPr>
+          <w:rFonts w:ascii="Open Sans" w:hAnsi="Open Sans" w:cs="Open Sans"/>
+          <w:color w:val="485365"/>
+          <w:sz w:val="23"/>
+          <w:szCs w:val="23"/>
+          <w:lang w:val="es-ES"/>
+        </w:rPr>
+        <w:t>·    Column C:</w:t>
+      </w:r>
+    </w:p>
+    <w:p>
+      <w:pPr>
+        <w:rPr>
+          <w:rFonts w:ascii="Open Sans" w:hAnsi="Open Sans" w:cs="Open Sans"/>
+          <w:color w:val="485365"/>
+          <w:sz w:val="23"/>
+          <w:szCs w:val="23"/>
+          <w:lang w:val="es-ES"/>
+        </w:rPr>
+      </w:pPr>
+      <w:r>
+        <w:rPr>
+          <w:rFonts w:ascii="Open Sans" w:hAnsi="Open Sans" w:cs="Open Sans"/>
+          <w:color w:val="485365"/>
+          <w:sz w:val="23"/>
+          <w:szCs w:val="23"/>
+          <w:lang w:val="es-ES"/>
+        </w:rPr>
+        <w:t>·    Column E:</w:t>
+      </w:r>
+    </w:p>
+    <w:p>
+      <w:pPr>
+        <w:rPr>
+          <w:rFonts w:ascii="Open Sans" w:hAnsi="Open Sans" w:cs="Open Sans"/>
+          <w:color w:val="485365"/>
+          <w:sz w:val="23"/>
+          <w:szCs w:val="23"/>
+          <w:lang w:val="es-ES"/>
+        </w:rPr>
+      </w:pPr>
+      <w:r>
+        <w:rPr>
+          <w:rFonts w:ascii="Open Sans" w:hAnsi="Open Sans" w:cs="Open Sans"/>
+          <w:color w:val="485365"/>
+          <w:sz w:val="23"/>
+          <w:szCs w:val="23"/>
+          <w:lang w:val="es-ES"/>
+        </w:rPr>
+        <w:t>·    Column L:</w:t>
+      </w:r>
+    </w:p>
+    <w:p>
+      <w:pPr>
+        <w:rPr>
+          <w:rFonts w:ascii="Open Sans" w:hAnsi="Open Sans" w:cs="Open Sans"/>
+          <w:color w:val="485365"/>
+          <w:sz w:val="23"/>
+          <w:szCs w:val="23"/>
+          <w:lang w:val="es-ES"/>
+        </w:rPr>
+      </w:pPr>
+    </w:p>
+    <w:p>
+      <w:pPr>
+        <w:rPr>
+          <w:rFonts w:ascii="Open Sans" w:hAnsi="Open Sans" w:cs="Open Sans"/>
+          <w:color w:val="485365"/>
+          <w:sz w:val="23"/>
+          <w:szCs w:val="23"/>
+        </w:rPr>
+      </w:pPr>
+      <w:r>
+        <w:rPr>
+          <w:rFonts w:ascii="Open Sans" w:hAnsi="Open Sans" w:cs="Open Sans"/>
+          <w:color w:val="485365"/>
+          <w:sz w:val="23"/>
+          <w:szCs w:val="23"/>
+        </w:rPr>
+        <w:t>DONE:</w:t>
+      </w:r>
+    </w:p>
+    <w:p>
+      <w:pPr>
+        <w:rPr>
+          <w:rFonts w:ascii="Open Sans" w:hAnsi="Open Sans" w:cs="Open Sans"/>
+          <w:color w:val="485365"/>
+          <w:sz w:val="23"/>
+          <w:szCs w:val="23"/>
+        </w:rPr>
+      </w:pPr>
+    </w:p>
+    <w:p>
+      <w:pPr>
+        <w:rPr>
+          <w:rFonts w:ascii="Open Sans" w:hAnsi="Open Sans" w:cs="Open Sans"/>
+          <w:color w:val="485365"/>
+          <w:sz w:val="23"/>
+          <w:szCs w:val="23"/>
+        </w:rPr>
+      </w:pPr>
+      <w:r>
+        <w:rPr>
+          <w:rFonts w:ascii="Open Sans" w:hAnsi="Open Sans" w:cs="Open Sans"/>
+          <w:color w:val="485365"/>
+          <w:sz w:val="23"/>
+          <w:szCs w:val="23"/>
+        </w:rPr>
+        <w:t>  ----------------------------------------------------------------------------</w:t>
+      </w:r>
+    </w:p>
+    <w:p>
+      <w:pPr>
+        <w:pStyle w:val="Heading4"/>
+        <w:spacing w:before="0" w:after="0"/>
+        <w:rPr>
+          <w:rFonts w:ascii="Open Sans" w:hAnsi="Open Sans" w:cs="Open Sans"/>
+          <w:color w:val="485365"/>
+          <w:sz w:val="28"/>
+          <w:szCs w:val="28"/>
+        </w:rPr>
+      </w:pPr>
+    </w:p>
+    <w:p>
+      <w:pPr>
+        <w:pStyle w:val="Heading4"/>
+        <w:spacing w:before="0" w:after="0"/>
+        <w:rPr>
+          <w:rFonts w:ascii="Open Sans" w:hAnsi="Open Sans" w:cs="Open Sans"/>
+          <w:color w:val="485365"/>
+          <w:sz w:val="28"/>
+          <w:szCs w:val="28"/>
+        </w:rPr>
+      </w:pPr>
+      <w:r>
+        <w:rPr>
+          <w:rFonts w:ascii="Open Sans" w:hAnsi="Open Sans" w:cs="Open Sans"/>
+          <w:color w:val="485365"/>
+          <w:sz w:val="28"/>
+          <w:szCs w:val="28"/>
+        </w:rPr>
+        <w:t>Exercise 3: Outsmarted by Excel</w:t>
+      </w:r>
+    </w:p>
+    <w:p>
+      <w:pPr>
+        <w:rPr>
+          <w:rFonts w:ascii="Open Sans" w:hAnsi="Open Sans" w:cs="Open Sans"/>
+          <w:color w:val="485365"/>
+          <w:sz w:val="23"/>
+          <w:szCs w:val="23"/>
+        </w:rPr>
+      </w:pPr>
+      <w:r>
+        <w:rPr>
+          <w:rFonts w:ascii="Open Sans" w:hAnsi="Open Sans" w:cs="Open Sans"/>
+          <w:color w:val="485365"/>
+          <w:sz w:val="23"/>
+          <w:szCs w:val="23"/>
+        </w:rPr>
+        <w:t>Open Excel and type the following values into the cells:</w:t>
+      </w:r>
+    </w:p>
+    <w:p>
+      <w:pPr>
+        <w:rPr>
+          <w:rFonts w:ascii="Open Sans" w:hAnsi="Open Sans" w:cs="Open Sans"/>
+          <w:color w:val="485365"/>
+          <w:sz w:val="23"/>
+          <w:szCs w:val="23"/>
+        </w:rPr>
+      </w:pPr>
+      <w:r>
+        <w:rPr>
+          <w:rStyle w:val="HTMLCode"/>
+          <w:rFonts w:ascii="RobotoMono" w:eastAsia="DejaVu Sans" w:hAnsi="RobotoMono"/>
+          <w:color w:val="485365"/>
+          <w:sz w:val="23"/>
+          <w:szCs w:val="23"/>
+        </w:rPr>
+        <w:t>A       B       C       D       E       F</w:t>
+      </w:r>
+    </w:p>
+    <w:p>
+      <w:pPr>
+        <w:rPr>
+          <w:rFonts w:ascii="Open Sans" w:hAnsi="Open Sans" w:cs="Open Sans"/>
+          <w:color w:val="485365"/>
+          <w:sz w:val="23"/>
+          <w:szCs w:val="23"/>
+        </w:rPr>
+      </w:pPr>
+      <w:r>
+        <w:rPr>
+          <w:rStyle w:val="HTMLCode"/>
+          <w:rFonts w:ascii="RobotoMono" w:eastAsia="DejaVu Sans" w:hAnsi="RobotoMono"/>
+          <w:color w:val="485365"/>
+          <w:sz w:val="23"/>
+          <w:szCs w:val="23"/>
+        </w:rPr>
+        <w:t>Gene    Sept2   Sample  0013    Record  12/5/4</w:t>
+      </w:r>
+    </w:p>
+    <w:p>
+      <w:pPr>
+        <w:rPr>
+          <w:rFonts w:ascii="Open Sans" w:hAnsi="Open Sans" w:cs="Open Sans"/>
+          <w:color w:val="485365"/>
+          <w:sz w:val="23"/>
+          <w:szCs w:val="23"/>
+        </w:rPr>
+      </w:pPr>
+      <w:r>
+        <w:rPr>
+          <w:rStyle w:val="HTMLCode"/>
+          <w:rFonts w:ascii="RobotoMono" w:eastAsia="DejaVu Sans" w:hAnsi="RobotoMono"/>
+          <w:color w:val="485365"/>
+          <w:sz w:val="23"/>
+          <w:szCs w:val="23"/>
+        </w:rPr>
+        <w:lastRenderedPageBreak/>
+        <w:t>Mar/1   1March  Mar-1   1-3     14/3/20 43904</w:t>
+      </w:r>
+    </w:p>
+    <w:p>
+      <w:pPr>
+        <w:rPr>
+          <w:rFonts w:ascii="Open Sans" w:hAnsi="Open Sans" w:cs="Open Sans"/>
+          <w:color w:val="485365"/>
+          <w:sz w:val="23"/>
+          <w:szCs w:val="23"/>
+        </w:rPr>
+      </w:pPr>
+    </w:p>
+    <w:p>
+      <w:pPr>
+        <w:rPr>
+          <w:rFonts w:ascii="Open Sans" w:hAnsi="Open Sans" w:cs="Open Sans"/>
+          <w:color w:val="485365"/>
+          <w:sz w:val="23"/>
+          <w:szCs w:val="23"/>
+        </w:rPr>
+      </w:pPr>
+      <w:r>
+        <w:rPr>
+          <w:rStyle w:val="b"/>
+          <w:rFonts w:ascii="Open Sans" w:hAnsi="Open Sans" w:cs="Open Sans"/>
+          <w:b/>
+          <w:bCs/>
+          <w:color w:val="485365"/>
+          <w:sz w:val="23"/>
+          <w:szCs w:val="23"/>
+        </w:rPr>
+        <w:t>Questions:</w:t>
+      </w:r>
     </w:p>
     <w:p>
       <w:pPr>
         <w:widowControl/>
         <w:numPr>
           <w:ilvl w:val="0"/>
-          <w:numId w:val="48"/>
+          <w:numId w:val="51"/>
         </w:numPr>
         <w:suppressAutoHyphens w:val="0"/>
         <w:ind w:left="1080"/>
         <w:rPr>
-          <w:rFonts w:ascii="Open Sans" w:hAnsi="Open Sans" w:cs="Open Sans"/>
-          <w:color w:val="485365"/>
-          <w:sz w:val="23"/>
-          <w:szCs w:val="23"/>
-        </w:rPr>
-      </w:pPr>
-      <w:r>
-        <w:rPr>
-          <w:rFonts w:ascii="Open Sans" w:hAnsi="Open Sans" w:cs="Open Sans"/>
-          <w:color w:val="485365"/>
-          <w:sz w:val="23"/>
-          <w:szCs w:val="23"/>
-        </w:rPr>
-        <w:t>Can you find them?</w:t>
-      </w:r>
-    </w:p>
-    <w:p>
-      <w:pPr>
-        <w:rPr>
-          <w:rFonts w:ascii="Open Sans" w:hAnsi="Open Sans" w:cs="Open Sans"/>
-          <w:color w:val="485365"/>
-          <w:sz w:val="23"/>
-          <w:szCs w:val="23"/>
-        </w:rPr>
-      </w:pPr>
+          <w:rStyle w:val="author-a-z76z9iz83zsi22uvz78zhjz77zz77zx"/>
+          <w:rFonts w:ascii="Open Sans" w:hAnsi="Open Sans" w:cs="Open Sans"/>
+          <w:color w:val="485365"/>
+          <w:sz w:val="23"/>
+          <w:szCs w:val="23"/>
+        </w:rPr>
+      </w:pPr>
+      <w:r>
+        <w:rPr>
+          <w:rFonts w:ascii="Open Sans" w:hAnsi="Open Sans" w:cs="Open Sans"/>
+          <w:color w:val="485365"/>
+          <w:sz w:val="23"/>
+          <w:szCs w:val="23"/>
+        </w:rPr>
+        <w:t>Is what you see what typed?</w:t>
+      </w:r>
     </w:p>
     <w:p>
       <w:pPr>
         <w:widowControl/>
         <w:numPr>
           <w:ilvl w:val="0"/>
-          <w:numId w:val="49"/>
+          <w:numId w:val="52"/>
         </w:numPr>
         <w:suppressAutoHyphens w:val="0"/>
         <w:ind w:left="1080"/>
         <w:rPr>
-          <w:rFonts w:ascii="Open Sans" w:hAnsi="Open Sans" w:cs="Open Sans"/>
-          <w:color w:val="485365"/>
-          <w:sz w:val="23"/>
-          <w:szCs w:val="23"/>
-        </w:rPr>
-      </w:pPr>
-      <w:r>
-        <w:rPr>
-          <w:rFonts w:ascii="Open Sans" w:hAnsi="Open Sans" w:cs="Open Sans"/>
-          <w:color w:val="485365"/>
-          <w:sz w:val="23"/>
-          <w:szCs w:val="23"/>
-        </w:rPr>
-        <w:t>Can you find the meaning behind those IDs? </w:t>
-      </w:r>
-    </w:p>
-    <w:p>
-      <w:pPr>
-        <w:rPr>
-          <w:rFonts w:ascii="Open Sans" w:hAnsi="Open Sans" w:cs="Open Sans"/>
-          <w:color w:val="485365"/>
-          <w:sz w:val="23"/>
-          <w:szCs w:val="23"/>
-        </w:rPr>
-      </w:pPr>
-      <w:r>
-        <w:rPr>
-          <w:rFonts w:ascii="Open Sans" w:hAnsi="Open Sans" w:cs="Open Sans"/>
-          <w:color w:val="485365"/>
-          <w:sz w:val="23"/>
-          <w:szCs w:val="23"/>
-        </w:rPr>
-        <w:t>-</w:t>
-      </w:r>
-    </w:p>
-    <w:p>
-      <w:pPr>
-        <w:rPr>
-          <w:rFonts w:ascii="Open Sans" w:hAnsi="Open Sans" w:cs="Open Sans"/>
-          <w:color w:val="485365"/>
-          <w:sz w:val="23"/>
-          <w:szCs w:val="23"/>
-        </w:rPr>
-      </w:pPr>
-      <w:r>
-        <w:rPr>
-          <w:rFonts w:ascii="Open Sans" w:hAnsi="Open Sans" w:cs="Open Sans"/>
-          <w:color w:val="485365"/>
-          <w:sz w:val="23"/>
-          <w:szCs w:val="23"/>
-        </w:rPr>
-        <w:t>-</w:t>
-      </w:r>
-    </w:p>
-    <w:p>
-      <w:pPr>
-        <w:rPr>
-          <w:rFonts w:ascii="Open Sans" w:hAnsi="Open Sans" w:cs="Open Sans"/>
-          <w:color w:val="485365"/>
-          <w:sz w:val="23"/>
-          <w:szCs w:val="23"/>
-        </w:rPr>
-      </w:pPr>
-    </w:p>
-    <w:p>
-      <w:pPr>
-        <w:rPr>
-          <w:rFonts w:ascii="Open Sans" w:hAnsi="Open Sans" w:cs="Open Sans"/>
-          <w:color w:val="485365"/>
-          <w:sz w:val="23"/>
-          <w:szCs w:val="23"/>
-        </w:rPr>
-      </w:pPr>
-      <w:r>
-        <w:rPr>
-          <w:rFonts w:ascii="Open Sans" w:hAnsi="Open Sans" w:cs="Open Sans"/>
-          <w:color w:val="485365"/>
-          <w:sz w:val="23"/>
-          <w:szCs w:val="23"/>
-        </w:rPr>
-        <w:t>DONE: </w:t>
-      </w:r>
-    </w:p>
-    <w:p>
-      <w:pPr>
-        <w:rPr>
-          <w:rFonts w:ascii="Open Sans" w:hAnsi="Open Sans" w:cs="Open Sans"/>
-          <w:color w:val="485365"/>
-          <w:sz w:val="23"/>
-          <w:szCs w:val="23"/>
-        </w:rPr>
-      </w:pPr>
-    </w:p>
-    <w:p>
-      <w:pPr>
-        <w:rPr>
-          <w:rFonts w:ascii="Open Sans" w:hAnsi="Open Sans" w:cs="Open Sans"/>
-          <w:color w:val="485365"/>
-          <w:sz w:val="23"/>
-          <w:szCs w:val="23"/>
-        </w:rPr>
-      </w:pPr>
+          <w:rStyle w:val="author-a-z77zz68zz69zz68zz122z439oz76zz69zz86zdz81zz122za"/>
+          <w:rFonts w:ascii="Open Sans" w:hAnsi="Open Sans" w:cs="Open Sans"/>
+          <w:color w:val="485365"/>
+          <w:sz w:val="23"/>
+          <w:szCs w:val="23"/>
+        </w:rPr>
+      </w:pPr>
+      <w:r>
+        <w:rPr>
+          <w:rFonts w:ascii="Open Sans" w:hAnsi="Open Sans" w:cs="Open Sans"/>
+          <w:color w:val="485365"/>
+          <w:sz w:val="23"/>
+          <w:szCs w:val="23"/>
+        </w:rPr>
+        <w:t>Can you force the above formatting?</w:t>
+      </w:r>
+    </w:p>
+    <w:p>
+      <w:pPr>
+        <w:widowControl/>
+        <w:numPr>
+          <w:ilvl w:val="0"/>
+          <w:numId w:val="52"/>
+        </w:numPr>
+        <w:suppressAutoHyphens w:val="0"/>
+        <w:ind w:left="1080"/>
+        <w:rPr>
+          <w:rFonts w:ascii="Open Sans" w:hAnsi="Open Sans" w:cs="Open Sans"/>
+          <w:color w:val="485365"/>
+          <w:sz w:val="23"/>
+          <w:szCs w:val="23"/>
+        </w:rPr>
+      </w:pPr>
+      <w:r>
+        <w:rPr>
+          <w:rFonts w:ascii="Open Sans" w:hAnsi="Open Sans" w:cs="Open Sans"/>
+          <w:color w:val="485365"/>
+          <w:sz w:val="23"/>
+          <w:szCs w:val="23"/>
+        </w:rPr>
+        <w:t>Do you know which year these dates represent?</w:t>
+      </w:r>
+    </w:p>
+    <w:p>
+      <w:pPr>
+        <w:rPr>
+          <w:rFonts w:ascii="Open Sans" w:hAnsi="Open Sans" w:cs="Open Sans"/>
+          <w:color w:val="485365"/>
+          <w:sz w:val="23"/>
+          <w:szCs w:val="23"/>
+        </w:rPr>
+      </w:pPr>
+    </w:p>
+    <w:p>
+      <w:pPr>
+        <w:rPr>
+          <w:rFonts w:ascii="Open Sans" w:hAnsi="Open Sans" w:cs="Open Sans"/>
+          <w:color w:val="485365"/>
+          <w:sz w:val="23"/>
+          <w:szCs w:val="23"/>
+        </w:rPr>
+      </w:pPr>
+    </w:p>
+    <w:p>
+      <w:pPr>
+        <w:rPr>
+          <w:rFonts w:ascii="Open Sans" w:hAnsi="Open Sans" w:cs="Open Sans"/>
+          <w:color w:val="485365"/>
+          <w:sz w:val="23"/>
+          <w:szCs w:val="23"/>
+        </w:rPr>
+      </w:pPr>
+    </w:p>
+    <w:p>
+      <w:pPr>
+        <w:rPr>
+          <w:rFonts w:ascii="Open Sans" w:hAnsi="Open Sans" w:cs="Open Sans"/>
+          <w:color w:val="485365"/>
+          <w:sz w:val="23"/>
+          <w:szCs w:val="23"/>
+        </w:rPr>
+      </w:pPr>
+      <w:r>
+        <w:rPr>
+          <w:rFonts w:ascii="Open Sans" w:hAnsi="Open Sans" w:cs="Open Sans"/>
+          <w:color w:val="485365"/>
+          <w:sz w:val="23"/>
+          <w:szCs w:val="23"/>
+        </w:rPr>
+        <w:t>DONE:</w:t>
+      </w:r>
       <w:r>
         <w:rPr>
           <w:rStyle w:val="author-a-qz122zz88z3z71z4duz70zz73zz65zz86zwn3z75z"/>
@@ -5255,7 +5455,56 @@
           <w:szCs w:val="23"/>
           <w:shd w:val="clear" w:color="auto" w:fill="FFF8E3"/>
         </w:rPr>
-        <w:t>-----------------------------------------------------------------------------------------------------------------</w:t>
+        <w:t> </w:t>
+      </w:r>
+    </w:p>
+    <w:p>
+      <w:pPr>
+        <w:rPr>
+          <w:rFonts w:ascii="Open Sans" w:hAnsi="Open Sans" w:cs="Open Sans"/>
+          <w:color w:val="485365"/>
+          <w:sz w:val="23"/>
+          <w:szCs w:val="23"/>
+        </w:rPr>
+      </w:pPr>
+    </w:p>
+    <w:p>
+      <w:pPr>
+        <w:rPr>
+          <w:rFonts w:ascii="Open Sans" w:hAnsi="Open Sans" w:cs="Open Sans"/>
+          <w:color w:val="485365"/>
+          <w:sz w:val="23"/>
+          <w:szCs w:val="23"/>
+        </w:rPr>
+      </w:pPr>
+    </w:p>
+    <w:p>
+      <w:pPr>
+        <w:rPr>
+          <w:rFonts w:ascii="Open Sans" w:hAnsi="Open Sans" w:cs="Open Sans"/>
+          <w:color w:val="485365"/>
+          <w:sz w:val="23"/>
+          <w:szCs w:val="23"/>
+        </w:rPr>
+      </w:pPr>
+    </w:p>
+    <w:p>
+      <w:pPr>
+        <w:rPr>
+          <w:rFonts w:ascii="Open Sans" w:hAnsi="Open Sans" w:cs="Open Sans"/>
+          <w:color w:val="485365"/>
+          <w:sz w:val="23"/>
+          <w:szCs w:val="23"/>
+        </w:rPr>
+      </w:pPr>
+      <w:r>
+        <w:rPr>
+          <w:rFonts w:ascii="Open Sans" w:hAnsi="Open Sans" w:cs="Open Sans"/>
+          <w:color w:val="485365"/>
+          <w:sz w:val="23"/>
+          <w:szCs w:val="23"/>
+        </w:rPr>
+        <w:t>  ----------------------------------------------------------------------------</w:t>
       </w:r>
     </w:p>
     <w:p>
@@ -5269,14 +5518,275 @@
           <w:szCs w:val="28"/>
         </w:rPr>
       </w:pPr>
-      <w:r>
-        <w:rPr>
-          <w:rStyle w:val="author-a-qz122zz88z3z71z4duz70zz73zz65zz86zwn3z75z"/>
+    </w:p>
+    <w:p>
+      <w:pPr>
+        <w:pStyle w:val="Heading4"/>
+        <w:spacing w:before="0" w:after="0"/>
+        <w:rPr>
           <w:rFonts w:ascii="Open Sans" w:hAnsi="Open Sans" w:cs="Open Sans"/>
           <w:color w:val="485365"/>
           <w:sz w:val="28"/>
           <w:szCs w:val="28"/>
-          <w:shd w:val="clear" w:color="auto" w:fill="FFF8E3"/>
+        </w:rPr>
+      </w:pPr>
+      <w:r>
+        <w:rPr>
+          <w:rFonts w:ascii="Open Sans" w:hAnsi="Open Sans" w:cs="Open Sans"/>
+          <w:color w:val="485365"/>
+          <w:sz w:val="28"/>
+          <w:szCs w:val="28"/>
+        </w:rPr>
+        <w:t>Exercise 4: Data tables Quiz:</w:t>
+      </w:r>
+    </w:p>
+    <w:p>
+      <w:pPr>
+        <w:pStyle w:val="BodyText"/>
+      </w:pPr>
+    </w:p>
+    <w:p>
+      <w:pPr>
+        <w:pStyle w:val="BodyText"/>
+        <w:rPr>
+          <w:rFonts w:ascii="Calibri" w:hAnsi="Calibri" w:cs="Calibri"/>
+        </w:rPr>
+      </w:pPr>
+      <w:r>
+        <w:rPr>
+          <w:rFonts w:ascii="Calibri" w:hAnsi="Calibri" w:cs="Calibri"/>
+        </w:rPr>
+        <w:t>Which of the following statements is true/false (T or F):</w:t>
+      </w:r>
+    </w:p>
+    <w:p>
+      <w:pPr>
+        <w:pStyle w:val="BodyText"/>
+        <w:numPr>
+          <w:ilvl w:val="0"/>
+          <w:numId w:val="53"/>
+        </w:numPr>
+        <w:rPr>
+          <w:rFonts w:ascii="Calibri" w:hAnsi="Calibri" w:cs="Calibri"/>
+        </w:rPr>
+      </w:pPr>
+      <w:r>
+        <w:rPr>
+          <w:rFonts w:ascii="Calibri" w:hAnsi="Calibri" w:cs="Calibri"/>
+        </w:rPr>
+        <w:t>Do’s and don’ts help in programmatic re-use:</w:t>
+      </w:r>
+    </w:p>
+    <w:p>
+      <w:pPr>
+        <w:pStyle w:val="BodyText"/>
+        <w:numPr>
+          <w:ilvl w:val="0"/>
+          <w:numId w:val="52"/>
+        </w:numPr>
+        <w:rPr>
+          <w:rFonts w:ascii="Calibri" w:hAnsi="Calibri" w:cs="Calibri"/>
+        </w:rPr>
+      </w:pPr>
+      <w:r>
+        <w:rPr>
+          <w:rFonts w:ascii="Calibri" w:hAnsi="Calibri" w:cs="Calibri"/>
+        </w:rPr>
+        <w:t>Avoiding multiple tabs improves interoperability:</w:t>
+      </w:r>
+    </w:p>
+    <w:p>
+      <w:pPr>
+        <w:pStyle w:val="BodyText"/>
+        <w:numPr>
+          <w:ilvl w:val="0"/>
+          <w:numId w:val="52"/>
+        </w:numPr>
+        <w:rPr>
+          <w:rFonts w:ascii="Calibri" w:hAnsi="Calibri" w:cs="Calibri"/>
+        </w:rPr>
+      </w:pPr>
+      <w:r>
+        <w:rPr>
+          <w:rFonts w:ascii="Calibri" w:hAnsi="Calibri" w:cs="Calibri"/>
+        </w:rPr>
+        <w:t>Having accompanying README file with a table description is not FAIR:</w:t>
+      </w:r>
+    </w:p>
+    <w:p>
+      <w:pPr>
+        <w:pStyle w:val="BodyText"/>
+        <w:numPr>
+          <w:ilvl w:val="0"/>
+          <w:numId w:val="52"/>
+        </w:numPr>
+        <w:rPr>
+          <w:rFonts w:ascii="Calibri" w:hAnsi="Calibri" w:cs="Calibri"/>
+        </w:rPr>
+      </w:pPr>
+      <w:r>
+        <w:rPr>
+          <w:rFonts w:ascii="Calibri" w:hAnsi="Calibri" w:cs="Calibri"/>
+        </w:rPr>
+        <w:t>No ‘spaces’ in columns headers improve readability:</w:t>
+      </w:r>
+    </w:p>
+    <w:p>
+      <w:pPr>
+        <w:pStyle w:val="BodyText"/>
+        <w:numPr>
+          <w:ilvl w:val="0"/>
+          <w:numId w:val="52"/>
+        </w:numPr>
+        <w:rPr>
+          <w:rFonts w:ascii="Calibri" w:hAnsi="Calibri" w:cs="Calibri"/>
+        </w:rPr>
+      </w:pPr>
+      <w:r>
+        <w:rPr>
+          <w:rFonts w:ascii="Calibri" w:hAnsi="Calibri" w:cs="Calibri"/>
+        </w:rPr>
+        <w:t>2022-07-15 is ISO date format:</w:t>
+      </w:r>
+    </w:p>
+    <w:p>
+      <w:pPr>
+        <w:pStyle w:val="BodyText"/>
+        <w:numPr>
+          <w:ilvl w:val="0"/>
+          <w:numId w:val="52"/>
+        </w:numPr>
+        <w:rPr>
+          <w:rFonts w:ascii="Calibri" w:hAnsi="Calibri" w:cs="Calibri"/>
+        </w:rPr>
+      </w:pPr>
+      <w:r>
+        <w:rPr>
+          <w:rFonts w:ascii="Calibri" w:hAnsi="Calibri" w:cs="Calibri"/>
+        </w:rPr>
+        <w:t>20220715 date format is better for excel than 2022-07-15:</w:t>
+      </w:r>
+    </w:p>
+    <w:p>
+      <w:pPr>
+        <w:pStyle w:val="BodyText"/>
+        <w:numPr>
+          <w:ilvl w:val="0"/>
+          <w:numId w:val="52"/>
+        </w:numPr>
+        <w:rPr>
+          <w:rFonts w:ascii="Calibri" w:hAnsi="Calibri" w:cs="Calibri"/>
+        </w:rPr>
+      </w:pPr>
+      <w:r>
+        <w:rPr>
+          <w:rFonts w:ascii="Calibri" w:hAnsi="Calibri" w:cs="Calibri"/>
+        </w:rPr>
+        <w:t>“No data” is better than leaving cell “blank” for missing data:</w:t>
+      </w:r>
+    </w:p>
+    <w:p>
+      <w:pPr>
+        <w:rPr>
+          <w:rFonts w:ascii="Open Sans" w:hAnsi="Open Sans" w:cs="Open Sans"/>
+          <w:color w:val="485365"/>
+          <w:sz w:val="23"/>
+          <w:szCs w:val="23"/>
+        </w:rPr>
+      </w:pPr>
+    </w:p>
+    <w:p>
+      <w:pPr>
+        <w:rPr>
+          <w:rFonts w:ascii="Open Sans" w:hAnsi="Open Sans" w:cs="Open Sans"/>
+          <w:color w:val="485365"/>
+          <w:sz w:val="23"/>
+          <w:szCs w:val="23"/>
+        </w:rPr>
+      </w:pPr>
+    </w:p>
+    <w:p>
+      <w:pPr>
+        <w:rPr>
+          <w:rFonts w:ascii="Open Sans" w:hAnsi="Open Sans" w:cs="Open Sans"/>
+          <w:color w:val="485365"/>
+          <w:sz w:val="23"/>
+          <w:szCs w:val="23"/>
+        </w:rPr>
+      </w:pPr>
+      <w:r>
+        <w:rPr>
+          <w:rFonts w:ascii="Open Sans" w:hAnsi="Open Sans" w:cs="Open Sans"/>
+          <w:color w:val="485365"/>
+          <w:sz w:val="23"/>
+          <w:szCs w:val="23"/>
+        </w:rPr>
+        <w:t>DONE:</w:t>
+      </w:r>
+    </w:p>
+    <w:p>
+      <w:pPr>
+        <w:rPr>
+          <w:rFonts w:ascii="Open Sans" w:hAnsi="Open Sans" w:cs="Open Sans"/>
+          <w:color w:val="485365"/>
+          <w:sz w:val="23"/>
+          <w:szCs w:val="23"/>
+        </w:rPr>
+      </w:pPr>
+      <w:r>
+        <w:rPr>
+          <w:rFonts w:ascii="Open Sans" w:hAnsi="Open Sans" w:cs="Open Sans"/>
+          <w:color w:val="485365"/>
+          <w:sz w:val="23"/>
+          <w:szCs w:val="23"/>
+        </w:rPr>
+        <w:t>------------------------------------------------------------------------------------------------------------------</w:t>
+      </w:r>
+    </w:p>
+    <w:p>
+      <w:pPr>
+        <w:rPr>
+          <w:rFonts w:ascii="Open Sans" w:hAnsi="Open Sans" w:cs="Open Sans"/>
+          <w:color w:val="485365"/>
+          <w:sz w:val="23"/>
+          <w:szCs w:val="23"/>
+        </w:rPr>
+      </w:pPr>
+    </w:p>
+    <w:p>
+      <w:pPr>
+        <w:rPr>
+          <w:rFonts w:ascii="Open Sans" w:hAnsi="Open Sans" w:cs="Open Sans"/>
+          <w:color w:val="485365"/>
+          <w:sz w:val="23"/>
+          <w:szCs w:val="23"/>
+        </w:rPr>
+      </w:pPr>
+      <w:r>
+        <w:rPr>
+          <w:rFonts w:ascii="Open Sans" w:hAnsi="Open Sans" w:cs="Open Sans"/>
+          <w:color w:val="485365"/>
+          <w:sz w:val="23"/>
+          <w:szCs w:val="23"/>
+        </w:rPr>
+        <w:t>-----------------------------------------------------------------------------------------------------------------</w:t>
+      </w:r>
+    </w:p>
+    <w:p>
+      <w:pPr>
+        <w:rPr>
+          <w:rFonts w:ascii="Open Sans" w:hAnsi="Open Sans" w:cs="Open Sans"/>
+          <w:color w:val="485365"/>
+          <w:sz w:val="23"/>
+          <w:szCs w:val="23"/>
+        </w:rPr>
+      </w:pPr>
+      <w:r>
+        <w:rPr>
+          <w:rFonts w:ascii="Open Sans" w:hAnsi="Open Sans" w:cs="Open Sans"/>
+          <w:color w:val="485365"/>
+          <w:sz w:val="23"/>
+          <w:szCs w:val="23"/>
         </w:rPr>
         <w:t>Q&amp;A:</w:t>
       </w:r>
@@ -5292,67 +5802,39 @@
       </w:pPr>
       <w:r>
         <w:rPr>
-          <w:rStyle w:val="author-a-qz122zz88z3z71z4duz70zz73zz65zz86zwn3z75z"/>
-          <w:rFonts w:ascii="Open Sans" w:hAnsi="Open Sans" w:cs="Open Sans"/>
-          <w:color w:val="485365"/>
-          <w:sz w:val="23"/>
-          <w:szCs w:val="23"/>
-          <w:shd w:val="clear" w:color="auto" w:fill="FFF8E3"/>
-        </w:rPr>
-        <w:t xml:space="preserve">Do you have any questions about the topics </w:t>
-      </w:r>
-      <w:proofErr w:type="spellStart"/>
-      <w:r>
-        <w:rPr>
-          <w:rStyle w:val="author-a-qz122zz88z3z71z4duz70zz73zz65zz86zwn3z75z"/>
-          <w:rFonts w:ascii="Open Sans" w:hAnsi="Open Sans" w:cs="Open Sans"/>
-          <w:color w:val="485365"/>
-          <w:sz w:val="23"/>
-          <w:szCs w:val="23"/>
-          <w:shd w:val="clear" w:color="auto" w:fill="FFF8E3"/>
-        </w:rPr>
-        <w:t>dicussed</w:t>
-      </w:r>
-      <w:proofErr w:type="spellEnd"/>
-      <w:r>
-        <w:rPr>
-          <w:rStyle w:val="author-a-qz122zz88z3z71z4duz70zz73zz65zz86zwn3z75z"/>
-          <w:rFonts w:ascii="Open Sans" w:hAnsi="Open Sans" w:cs="Open Sans"/>
-          <w:color w:val="485365"/>
-          <w:sz w:val="23"/>
-          <w:szCs w:val="23"/>
-          <w:shd w:val="clear" w:color="auto" w:fill="FFF8E3"/>
-        </w:rPr>
-        <w:t xml:space="preserve"> today? Please write them down here. Use +1 to upvote the ones you are interested in if someone already asked it. We will briefly discuss them before the following set of lessons.</w:t>
-      </w:r>
-    </w:p>
-    <w:p>
-      <w:pPr>
-        <w:rPr>
-          <w:rFonts w:ascii="Open Sans" w:hAnsi="Open Sans" w:cs="Open Sans"/>
-          <w:color w:val="485365"/>
-          <w:sz w:val="23"/>
-          <w:szCs w:val="23"/>
-        </w:rPr>
-      </w:pPr>
-    </w:p>
-    <w:p>
-      <w:pPr>
-        <w:rPr>
-          <w:rFonts w:ascii="Open Sans" w:hAnsi="Open Sans" w:cs="Open Sans"/>
-          <w:color w:val="485365"/>
-          <w:sz w:val="23"/>
-          <w:szCs w:val="23"/>
-        </w:rPr>
-      </w:pPr>
-      <w:r>
-        <w:rPr>
-          <w:rStyle w:val="author-a-qz122zz88z3z71z4duz70zz73zz65zz86zwn3z75z"/>
-          <w:rFonts w:ascii="Open Sans" w:hAnsi="Open Sans" w:cs="Open Sans"/>
-          <w:color w:val="485365"/>
-          <w:sz w:val="23"/>
-          <w:szCs w:val="23"/>
-          <w:shd w:val="clear" w:color="auto" w:fill="FFF8E3"/>
+          <w:rFonts w:ascii="Open Sans" w:hAnsi="Open Sans" w:cs="Open Sans"/>
+          <w:color w:val="485365"/>
+          <w:sz w:val="23"/>
+          <w:szCs w:val="23"/>
+        </w:rPr>
+        <w:t>Do you have any questions about the topics dicussed today? Please write them down here. Use +1 to upvote the ones you are interested in if someone already asked it. We will briefly discuss them before the following set of lessons.</w:t>
+      </w:r>
+    </w:p>
+    <w:p>
+      <w:pPr>
+        <w:rPr>
+          <w:rFonts w:ascii="Open Sans" w:hAnsi="Open Sans" w:cs="Open Sans"/>
+          <w:color w:val="485365"/>
+          <w:sz w:val="23"/>
+          <w:szCs w:val="23"/>
+        </w:rPr>
+      </w:pPr>
+    </w:p>
+    <w:p>
+      <w:pPr>
+        <w:rPr>
+          <w:rFonts w:ascii="Open Sans" w:hAnsi="Open Sans" w:cs="Open Sans"/>
+          <w:color w:val="485365"/>
+          <w:sz w:val="23"/>
+          <w:szCs w:val="23"/>
+        </w:rPr>
+      </w:pPr>
+      <w:r>
+        <w:rPr>
+          <w:rFonts w:ascii="Open Sans" w:hAnsi="Open Sans" w:cs="Open Sans"/>
+          <w:color w:val="485365"/>
+          <w:sz w:val="23"/>
+          <w:szCs w:val="23"/>
         </w:rPr>
         <w:t>-</w:t>
       </w:r>
@@ -5368,12 +5850,10 @@
       </w:pPr>
       <w:r>
         <w:rPr>
-          <w:rStyle w:val="author-a-qz122zz88z3z71z4duz70zz73zz65zz86zwn3z75z"/>
-          <w:rFonts w:ascii="Open Sans" w:hAnsi="Open Sans" w:cs="Open Sans"/>
-          <w:color w:val="485365"/>
-          <w:sz w:val="23"/>
-          <w:szCs w:val="23"/>
-          <w:shd w:val="clear" w:color="auto" w:fill="FFF8E3"/>
+          <w:rFonts w:ascii="Open Sans" w:hAnsi="Open Sans" w:cs="Open Sans"/>
+          <w:color w:val="485365"/>
+          <w:sz w:val="23"/>
+          <w:szCs w:val="23"/>
         </w:rPr>
         <w:t>-</w:t>
       </w:r>
@@ -5389,25 +5869,13 @@
       </w:pPr>
       <w:r>
         <w:rPr>
-          <w:rStyle w:val="author-a-qz122zz88z3z71z4duz70zz73zz65zz86zwn3z75z"/>
-          <w:rFonts w:ascii="Open Sans" w:hAnsi="Open Sans" w:cs="Open Sans"/>
-          <w:color w:val="485365"/>
-          <w:sz w:val="23"/>
-          <w:szCs w:val="23"/>
-          <w:shd w:val="clear" w:color="auto" w:fill="FFF8E3"/>
+          <w:rFonts w:ascii="Open Sans" w:hAnsi="Open Sans" w:cs="Open Sans"/>
+          <w:color w:val="485365"/>
+          <w:sz w:val="23"/>
+          <w:szCs w:val="23"/>
         </w:rPr>
         <w:t>-</w:t>
       </w:r>
-    </w:p>
-    <w:p>
-      <w:pPr>
-        <w:rPr>
-          <w:rFonts w:ascii="Open Sans" w:hAnsi="Open Sans" w:cs="Open Sans"/>
-          <w:color w:val="485365"/>
-          <w:sz w:val="23"/>
-          <w:szCs w:val="23"/>
-        </w:rPr>
-      </w:pPr>
     </w:p>
     <w:p>
       <w:pPr>
@@ -5443,6 +5911,7 @@
         <w:pStyle w:val="Heading4"/>
         <w:spacing w:before="0" w:after="0"/>
         <w:rPr>
+          <w:rStyle w:val="b"/>
           <w:rFonts w:ascii="Open Sans" w:hAnsi="Open Sans" w:cs="Open Sans"/>
           <w:color w:val="485365"/>
           <w:sz w:val="28"/>
@@ -5462,31 +5931,255 @@
     </w:p>
     <w:p>
       <w:pPr>
-        <w:rPr>
-          <w:rFonts w:ascii="Open Sans" w:hAnsi="Open Sans" w:cs="Open Sans"/>
-          <w:color w:val="485365"/>
-          <w:sz w:val="23"/>
-          <w:szCs w:val="23"/>
-        </w:rPr>
-      </w:pPr>
-    </w:p>
-    <w:p>
-      <w:pPr>
-        <w:rPr>
-          <w:rFonts w:ascii="Open Sans" w:hAnsi="Open Sans" w:cs="Open Sans"/>
-          <w:color w:val="485365"/>
-          <w:sz w:val="23"/>
-          <w:szCs w:val="23"/>
-        </w:rPr>
-      </w:pPr>
-      <w:r>
-        <w:rPr>
-          <w:rFonts w:ascii="Open Sans" w:hAnsi="Open Sans" w:cs="Open Sans"/>
-          <w:color w:val="485365"/>
-          <w:sz w:val="23"/>
-          <w:szCs w:val="23"/>
-        </w:rPr>
-        <w:t>1.      How do you feel about the presented topics after this session (type +1 next to the statement that best describes your feeling):</w:t>
+        <w:pStyle w:val="BodyText"/>
+      </w:pPr>
+    </w:p>
+    <w:p>
+      <w:pPr>
+        <w:pStyle w:val="BodyText"/>
+      </w:pPr>
+    </w:p>
+    <w:p>
+      <w:pPr>
+        <w:rPr>
+          <w:rFonts w:ascii="Open Sans" w:hAnsi="Open Sans" w:cs="Open Sans"/>
+          <w:color w:val="485365"/>
+          <w:sz w:val="23"/>
+          <w:szCs w:val="23"/>
+        </w:rPr>
+      </w:pPr>
+    </w:p>
+    <w:p>
+      <w:pPr>
+        <w:rPr>
+          <w:rFonts w:ascii="Open Sans" w:hAnsi="Open Sans" w:cs="Open Sans"/>
+          <w:color w:val="485365"/>
+          <w:sz w:val="23"/>
+          <w:szCs w:val="23"/>
+        </w:rPr>
+      </w:pPr>
+      <w:r>
+        <w:rPr>
+          <w:rFonts w:ascii="Open Sans" w:hAnsi="Open Sans" w:cs="Open Sans"/>
+          <w:color w:val="485365"/>
+          <w:sz w:val="23"/>
+          <w:szCs w:val="23"/>
+        </w:rPr>
+        <w:t>1.     </w:t>
+      </w:r>
+      <w:r>
+        <w:rPr>
+          <w:rFonts w:ascii="Open Sans" w:hAnsi="Open Sans" w:cs="Open Sans"/>
+          <w:color w:val="485365"/>
+          <w:sz w:val="23"/>
+          <w:szCs w:val="23"/>
+        </w:rPr>
+        <w:t>On the scale 0 - 5 (zero a terrible lesson, 5 a fantastic lesson)</w:t>
+      </w:r>
+    </w:p>
+    <w:p>
+      <w:pPr>
+        <w:rPr>
+          <w:rFonts w:ascii="Open Sans" w:hAnsi="Open Sans" w:cs="Open Sans"/>
+          <w:color w:val="485365"/>
+          <w:sz w:val="23"/>
+          <w:szCs w:val="23"/>
+        </w:rPr>
+      </w:pPr>
+      <w:r>
+        <w:rPr>
+          <w:rFonts w:ascii="Open Sans" w:hAnsi="Open Sans" w:cs="Open Sans"/>
+          <w:color w:val="485365"/>
+          <w:sz w:val="23"/>
+          <w:szCs w:val="23"/>
+        </w:rPr>
+        <w:t>How good w</w:t>
+      </w:r>
+      <w:r>
+        <w:rPr>
+          <w:rFonts w:ascii="Open Sans" w:hAnsi="Open Sans" w:cs="Open Sans"/>
+          <w:color w:val="485365"/>
+          <w:sz w:val="23"/>
+          <w:szCs w:val="23"/>
+        </w:rPr>
+        <w:t>ere</w:t>
+      </w:r>
+      <w:r>
+        <w:rPr>
+          <w:rFonts w:ascii="Open Sans" w:hAnsi="Open Sans" w:cs="Open Sans"/>
+          <w:color w:val="485365"/>
+          <w:sz w:val="23"/>
+          <w:szCs w:val="23"/>
+        </w:rPr>
+        <w:t xml:space="preserve"> th</w:t>
+      </w:r>
+      <w:r>
+        <w:rPr>
+          <w:rFonts w:ascii="Open Sans" w:hAnsi="Open Sans" w:cs="Open Sans"/>
+          <w:color w:val="485365"/>
+          <w:sz w:val="23"/>
+          <w:szCs w:val="23"/>
+        </w:rPr>
+        <w:t>e</w:t>
+      </w:r>
+      <w:r>
+        <w:rPr>
+          <w:rFonts w:ascii="Open Sans" w:hAnsi="Open Sans" w:cs="Open Sans"/>
+          <w:color w:val="485365"/>
+          <w:sz w:val="23"/>
+          <w:szCs w:val="23"/>
+        </w:rPr>
+        <w:t xml:space="preserve"> lesson</w:t>
+      </w:r>
+      <w:r>
+        <w:rPr>
+          <w:rFonts w:ascii="Open Sans" w:hAnsi="Open Sans" w:cs="Open Sans"/>
+          <w:color w:val="485365"/>
+          <w:sz w:val="23"/>
+          <w:szCs w:val="23"/>
+        </w:rPr>
+        <w:t>s</w:t>
+      </w:r>
+      <w:r>
+        <w:rPr>
+          <w:rFonts w:ascii="Open Sans" w:hAnsi="Open Sans" w:cs="Open Sans"/>
+          <w:color w:val="485365"/>
+          <w:sz w:val="23"/>
+          <w:szCs w:val="23"/>
+        </w:rPr>
+        <w:t>:</w:t>
+      </w:r>
+    </w:p>
+    <w:p>
+      <w:pPr>
+        <w:rPr>
+          <w:rFonts w:ascii="Open Sans" w:hAnsi="Open Sans" w:cs="Open Sans"/>
+          <w:color w:val="485365"/>
+          <w:sz w:val="23"/>
+          <w:szCs w:val="23"/>
+        </w:rPr>
+      </w:pPr>
+      <w:r>
+        <w:rPr>
+          <w:rFonts w:ascii="Open Sans" w:hAnsi="Open Sans" w:cs="Open Sans"/>
+          <w:color w:val="485365"/>
+          <w:sz w:val="23"/>
+          <w:szCs w:val="23"/>
+        </w:rPr>
+        <w:t>-</w:t>
+      </w:r>
+    </w:p>
+    <w:p>
+      <w:pPr>
+        <w:rPr>
+          <w:rFonts w:ascii="Open Sans" w:hAnsi="Open Sans" w:cs="Open Sans"/>
+          <w:color w:val="485365"/>
+          <w:sz w:val="23"/>
+          <w:szCs w:val="23"/>
+        </w:rPr>
+      </w:pPr>
+    </w:p>
+    <w:p>
+      <w:pPr>
+        <w:rPr>
+          <w:rFonts w:ascii="Open Sans" w:hAnsi="Open Sans" w:cs="Open Sans"/>
+          <w:color w:val="485365"/>
+          <w:sz w:val="23"/>
+          <w:szCs w:val="23"/>
+        </w:rPr>
+      </w:pPr>
+      <w:r>
+        <w:rPr>
+          <w:rFonts w:ascii="Open Sans" w:hAnsi="Open Sans" w:cs="Open Sans"/>
+          <w:color w:val="485365"/>
+          <w:sz w:val="23"/>
+          <w:szCs w:val="23"/>
+        </w:rPr>
+        <w:t xml:space="preserve">2.     </w:t>
+      </w:r>
+      <w:r>
+        <w:rPr>
+          <w:rFonts w:ascii="Open Sans" w:hAnsi="Open Sans" w:cs="Open Sans"/>
+          <w:color w:val="485365"/>
+          <w:sz w:val="23"/>
+          <w:szCs w:val="23"/>
+        </w:rPr>
+        <w:t>On the scale 0 - 5 (zero not at all, 5 yes it was productive way of spending my time)</w:t>
+      </w:r>
+    </w:p>
+    <w:p>
+      <w:pPr>
+        <w:rPr>
+          <w:rFonts w:ascii="Open Sans" w:hAnsi="Open Sans" w:cs="Open Sans"/>
+          <w:color w:val="485365"/>
+          <w:sz w:val="23"/>
+          <w:szCs w:val="23"/>
+        </w:rPr>
+      </w:pPr>
+      <w:r>
+        <w:rPr>
+          <w:rFonts w:ascii="Open Sans" w:hAnsi="Open Sans" w:cs="Open Sans"/>
+          <w:color w:val="485365"/>
+          <w:sz w:val="23"/>
+          <w:szCs w:val="23"/>
+        </w:rPr>
+        <w:t>Was it worth your time:</w:t>
+      </w:r>
+    </w:p>
+    <w:p>
+      <w:pPr>
+        <w:rPr>
+          <w:rFonts w:ascii="Open Sans" w:hAnsi="Open Sans" w:cs="Open Sans"/>
+          <w:color w:val="485365"/>
+          <w:sz w:val="23"/>
+          <w:szCs w:val="23"/>
+        </w:rPr>
+      </w:pPr>
+    </w:p>
+    <w:p>
+      <w:pPr>
+        <w:rPr>
+          <w:rFonts w:ascii="Open Sans" w:hAnsi="Open Sans" w:cs="Open Sans"/>
+          <w:color w:val="485365"/>
+          <w:sz w:val="23"/>
+          <w:szCs w:val="23"/>
+        </w:rPr>
+      </w:pPr>
+      <w:r>
+        <w:rPr>
+          <w:rFonts w:ascii="Open Sans" w:hAnsi="Open Sans" w:cs="Open Sans"/>
+          <w:color w:val="485365"/>
+          <w:sz w:val="23"/>
+          <w:szCs w:val="23"/>
+        </w:rPr>
+        <w:t>3.</w:t>
+      </w:r>
+      <w:r>
+        <w:rPr>
+          <w:rFonts w:ascii="Open Sans" w:hAnsi="Open Sans" w:cs="Open Sans"/>
+          <w:color w:val="485365"/>
+          <w:sz w:val="23"/>
+          <w:szCs w:val="23"/>
+        </w:rPr>
+        <w:t xml:space="preserve"> </w:t>
+      </w:r>
+      <w:r>
+        <w:rPr>
+          <w:rFonts w:ascii="Open Sans" w:hAnsi="Open Sans" w:cs="Open Sans"/>
+          <w:color w:val="485365"/>
+          <w:sz w:val="23"/>
+          <w:szCs w:val="23"/>
+        </w:rPr>
+        <w:t xml:space="preserve">    </w:t>
+      </w:r>
+      <w:r>
+        <w:rPr>
+          <w:rFonts w:ascii="Open Sans" w:hAnsi="Open Sans" w:cs="Open Sans"/>
+          <w:color w:val="485365"/>
+          <w:sz w:val="23"/>
+          <w:szCs w:val="23"/>
+        </w:rPr>
+        <w:t>How do you feel about the presented topics after this session (type +1 next to the statement that best describes your feeling):</w:t>
       </w:r>
     </w:p>
     <w:p>
@@ -5600,7 +6293,16 @@
           <w:sz w:val="23"/>
           <w:szCs w:val="23"/>
         </w:rPr>
-        <w:t>2.      How was the pace of the lesson:</w:t>
+        <w:t>4</w:t>
+      </w:r>
+      <w:r>
+        <w:rPr>
+          <w:rFonts w:ascii="Open Sans" w:hAnsi="Open Sans" w:cs="Open Sans"/>
+          <w:color w:val="485365"/>
+          <w:sz w:val="23"/>
+          <w:szCs w:val="23"/>
+        </w:rPr>
+        <w:t>.     How was the pace of the lesson:</w:t>
       </w:r>
     </w:p>
     <w:p>
@@ -5669,93 +6371,234 @@
           <w:szCs w:val="23"/>
         </w:rPr>
       </w:pPr>
-      <w:r>
-        <w:rPr>
-          <w:rFonts w:ascii="Open Sans" w:hAnsi="Open Sans" w:cs="Open Sans"/>
-          <w:color w:val="485365"/>
-          <w:sz w:val="23"/>
-          <w:szCs w:val="23"/>
-        </w:rPr>
-        <w:t> </w:t>
-      </w:r>
-    </w:p>
-    <w:p>
-      <w:pPr>
-        <w:rPr>
-          <w:rFonts w:ascii="Open Sans" w:hAnsi="Open Sans" w:cs="Open Sans"/>
-          <w:color w:val="485365"/>
-          <w:sz w:val="23"/>
-          <w:szCs w:val="23"/>
-        </w:rPr>
-      </w:pPr>
-      <w:r>
-        <w:rPr>
-          <w:rFonts w:ascii="Open Sans" w:hAnsi="Open Sans" w:cs="Open Sans"/>
-          <w:color w:val="485365"/>
-          <w:sz w:val="23"/>
-          <w:szCs w:val="23"/>
-        </w:rPr>
-        <w:t>3. If the lesson could be 5 minutes longer, what would you add or spend more time on:</w:t>
-      </w:r>
-    </w:p>
-    <w:p>
-      <w:pPr>
-        <w:rPr>
-          <w:rFonts w:ascii="Open Sans" w:hAnsi="Open Sans" w:cs="Open Sans"/>
-          <w:color w:val="485365"/>
-          <w:sz w:val="23"/>
-          <w:szCs w:val="23"/>
-        </w:rPr>
-      </w:pPr>
-    </w:p>
-    <w:p>
-      <w:pPr>
-        <w:rPr>
-          <w:rFonts w:ascii="Open Sans" w:hAnsi="Open Sans" w:cs="Open Sans"/>
-          <w:color w:val="485365"/>
-          <w:sz w:val="23"/>
-          <w:szCs w:val="23"/>
-        </w:rPr>
-      </w:pPr>
-      <w:r>
-        <w:rPr>
-          <w:rFonts w:ascii="Open Sans" w:hAnsi="Open Sans" w:cs="Open Sans"/>
-          <w:color w:val="485365"/>
-          <w:sz w:val="23"/>
-          <w:szCs w:val="23"/>
-        </w:rPr>
-        <w:t>4. What could be improved:</w:t>
-      </w:r>
-    </w:p>
-    <w:p>
-      <w:pPr>
-        <w:rPr>
-          <w:rFonts w:ascii="Open Sans" w:hAnsi="Open Sans" w:cs="Open Sans"/>
-          <w:color w:val="485365"/>
-          <w:sz w:val="23"/>
-          <w:szCs w:val="23"/>
-        </w:rPr>
-      </w:pPr>
-    </w:p>
-    <w:p>
-      <w:pPr>
-        <w:rPr>
-          <w:rFonts w:ascii="Open Sans" w:hAnsi="Open Sans" w:cs="Open Sans"/>
-          <w:color w:val="485365"/>
-          <w:sz w:val="23"/>
-          <w:szCs w:val="23"/>
-        </w:rPr>
-      </w:pPr>
-      <w:r>
-        <w:rPr>
-          <w:rFonts w:ascii="Open Sans" w:hAnsi="Open Sans" w:cs="Open Sans"/>
-          <w:color w:val="485365"/>
-          <w:sz w:val="23"/>
-          <w:szCs w:val="23"/>
-        </w:rPr>
-        <w:lastRenderedPageBreak/>
-        <w:t>5. What did you like:</w:t>
-      </w:r>
+    </w:p>
+    <w:p>
+      <w:pPr>
+        <w:rPr>
+          <w:rFonts w:ascii="Open Sans" w:hAnsi="Open Sans" w:cs="Open Sans"/>
+          <w:color w:val="485365"/>
+          <w:sz w:val="23"/>
+          <w:szCs w:val="23"/>
+        </w:rPr>
+      </w:pPr>
+      <w:r>
+        <w:rPr>
+          <w:rFonts w:ascii="Open Sans" w:hAnsi="Open Sans" w:cs="Open Sans"/>
+          <w:color w:val="485365"/>
+          <w:sz w:val="23"/>
+          <w:szCs w:val="23"/>
+        </w:rPr>
+        <w:t>5</w:t>
+      </w:r>
+      <w:r>
+        <w:rPr>
+          <w:rFonts w:ascii="Open Sans" w:hAnsi="Open Sans" w:cs="Open Sans"/>
+          <w:color w:val="485365"/>
+          <w:sz w:val="23"/>
+          <w:szCs w:val="23"/>
+        </w:rPr>
+        <w:t>. What could be improved:</w:t>
+      </w:r>
+    </w:p>
+    <w:p>
+      <w:pPr>
+        <w:rPr>
+          <w:rFonts w:ascii="Open Sans" w:hAnsi="Open Sans" w:cs="Open Sans"/>
+          <w:color w:val="485365"/>
+          <w:sz w:val="23"/>
+          <w:szCs w:val="23"/>
+        </w:rPr>
+      </w:pPr>
+      <w:r>
+        <w:rPr>
+          <w:rFonts w:ascii="Open Sans" w:hAnsi="Open Sans" w:cs="Open Sans"/>
+          <w:color w:val="485365"/>
+          <w:sz w:val="23"/>
+          <w:szCs w:val="23"/>
+        </w:rPr>
+        <w:t>-</w:t>
+      </w:r>
+    </w:p>
+    <w:p>
+      <w:pPr>
+        <w:rPr>
+          <w:rFonts w:ascii="Open Sans" w:hAnsi="Open Sans" w:cs="Open Sans"/>
+          <w:color w:val="485365"/>
+          <w:sz w:val="23"/>
+          <w:szCs w:val="23"/>
+        </w:rPr>
+      </w:pPr>
+      <w:r>
+        <w:rPr>
+          <w:rFonts w:ascii="Open Sans" w:hAnsi="Open Sans" w:cs="Open Sans"/>
+          <w:color w:val="485365"/>
+          <w:sz w:val="23"/>
+          <w:szCs w:val="23"/>
+        </w:rPr>
+        <w:t>-</w:t>
+      </w:r>
+    </w:p>
+    <w:p>
+      <w:pPr>
+        <w:rPr>
+          <w:rFonts w:ascii="Open Sans" w:hAnsi="Open Sans" w:cs="Open Sans"/>
+          <w:color w:val="485365"/>
+          <w:sz w:val="23"/>
+          <w:szCs w:val="23"/>
+        </w:rPr>
+      </w:pPr>
+      <w:r>
+        <w:rPr>
+          <w:rFonts w:ascii="Open Sans" w:hAnsi="Open Sans" w:cs="Open Sans"/>
+          <w:color w:val="485365"/>
+          <w:sz w:val="23"/>
+          <w:szCs w:val="23"/>
+        </w:rPr>
+        <w:t>-</w:t>
+      </w:r>
+    </w:p>
+    <w:p>
+      <w:pPr>
+        <w:rPr>
+          <w:rFonts w:ascii="Open Sans" w:hAnsi="Open Sans" w:cs="Open Sans"/>
+          <w:color w:val="485365"/>
+          <w:sz w:val="23"/>
+          <w:szCs w:val="23"/>
+        </w:rPr>
+      </w:pPr>
+      <w:r>
+        <w:rPr>
+          <w:rFonts w:ascii="Open Sans" w:hAnsi="Open Sans" w:cs="Open Sans"/>
+          <w:color w:val="485365"/>
+          <w:sz w:val="23"/>
+          <w:szCs w:val="23"/>
+        </w:rPr>
+        <w:t>-</w:t>
+      </w:r>
+    </w:p>
+    <w:p>
+      <w:pPr>
+        <w:rPr>
+          <w:rFonts w:ascii="Open Sans" w:hAnsi="Open Sans" w:cs="Open Sans"/>
+          <w:color w:val="485365"/>
+          <w:sz w:val="23"/>
+          <w:szCs w:val="23"/>
+        </w:rPr>
+      </w:pPr>
+    </w:p>
+    <w:p>
+      <w:pPr>
+        <w:rPr>
+          <w:rFonts w:ascii="Open Sans" w:hAnsi="Open Sans" w:cs="Open Sans"/>
+          <w:color w:val="485365"/>
+          <w:sz w:val="23"/>
+          <w:szCs w:val="23"/>
+        </w:rPr>
+      </w:pPr>
+      <w:r>
+        <w:rPr>
+          <w:rFonts w:ascii="Open Sans" w:hAnsi="Open Sans" w:cs="Open Sans"/>
+          <w:color w:val="485365"/>
+          <w:sz w:val="23"/>
+          <w:szCs w:val="23"/>
+        </w:rPr>
+        <w:t>6</w:t>
+      </w:r>
+      <w:r>
+        <w:rPr>
+          <w:rFonts w:ascii="Open Sans" w:hAnsi="Open Sans" w:cs="Open Sans"/>
+          <w:color w:val="485365"/>
+          <w:sz w:val="23"/>
+          <w:szCs w:val="23"/>
+        </w:rPr>
+        <w:t>. What did you like:</w:t>
+      </w:r>
+    </w:p>
+    <w:p>
+      <w:pPr>
+        <w:rPr>
+          <w:rFonts w:ascii="Open Sans" w:hAnsi="Open Sans" w:cs="Open Sans"/>
+          <w:color w:val="485365"/>
+          <w:sz w:val="23"/>
+          <w:szCs w:val="23"/>
+        </w:rPr>
+      </w:pPr>
+      <w:r>
+        <w:rPr>
+          <w:rFonts w:ascii="Open Sans" w:hAnsi="Open Sans" w:cs="Open Sans"/>
+          <w:color w:val="485365"/>
+          <w:sz w:val="23"/>
+          <w:szCs w:val="23"/>
+        </w:rPr>
+        <w:t>-</w:t>
+      </w:r>
+    </w:p>
+    <w:p>
+      <w:pPr>
+        <w:rPr>
+          <w:rFonts w:ascii="Open Sans" w:hAnsi="Open Sans" w:cs="Open Sans"/>
+          <w:color w:val="485365"/>
+          <w:sz w:val="23"/>
+          <w:szCs w:val="23"/>
+        </w:rPr>
+      </w:pPr>
+      <w:r>
+        <w:rPr>
+          <w:rFonts w:ascii="Open Sans" w:hAnsi="Open Sans" w:cs="Open Sans"/>
+          <w:color w:val="485365"/>
+          <w:sz w:val="23"/>
+          <w:szCs w:val="23"/>
+        </w:rPr>
+        <w:t>-</w:t>
+      </w:r>
+    </w:p>
+    <w:p>
+      <w:pPr>
+        <w:rPr>
+          <w:rFonts w:ascii="Open Sans" w:hAnsi="Open Sans" w:cs="Open Sans"/>
+          <w:color w:val="485365"/>
+          <w:sz w:val="23"/>
+          <w:szCs w:val="23"/>
+        </w:rPr>
+      </w:pPr>
+      <w:r>
+        <w:rPr>
+          <w:rFonts w:ascii="Open Sans" w:hAnsi="Open Sans" w:cs="Open Sans"/>
+          <w:color w:val="485365"/>
+          <w:sz w:val="23"/>
+          <w:szCs w:val="23"/>
+        </w:rPr>
+        <w:t>-</w:t>
+      </w:r>
+    </w:p>
+    <w:p>
+      <w:pPr>
+        <w:rPr>
+          <w:rFonts w:ascii="Open Sans" w:hAnsi="Open Sans" w:cs="Open Sans"/>
+          <w:color w:val="485365"/>
+          <w:sz w:val="23"/>
+          <w:szCs w:val="23"/>
+        </w:rPr>
+      </w:pPr>
+      <w:r>
+        <w:rPr>
+          <w:rFonts w:ascii="Open Sans" w:hAnsi="Open Sans" w:cs="Open Sans"/>
+          <w:color w:val="485365"/>
+          <w:sz w:val="23"/>
+          <w:szCs w:val="23"/>
+        </w:rPr>
+        <w:t>-</w:t>
+      </w:r>
+    </w:p>
+    <w:p>
+      <w:pPr>
+        <w:rPr>
+          <w:rFonts w:ascii="Open Sans" w:hAnsi="Open Sans" w:cs="Open Sans"/>
+          <w:color w:val="485365"/>
+          <w:sz w:val="23"/>
+          <w:szCs w:val="23"/>
+        </w:rPr>
+      </w:pPr>
     </w:p>
     <w:p/>
     <w:sectPr>
@@ -11659,6 +12502,151 @@
     </w:lvl>
   </w:abstractNum>
   <w:abstractNum w:abstractNumId="40" w15:restartNumberingAfterBreak="0">
+    <w:nsid w:val="65327377"/>
+    <w:multiLevelType w:val="multilevel"/>
+    <w:tmpl w:val="B83C5230"/>
+    <w:lvl w:ilvl="0">
+      <w:start w:val="1"/>
+      <w:numFmt w:val="bullet"/>
+      <w:lvlText w:val=""/>
+      <w:lvlJc w:val="left"/>
+      <w:pPr>
+        <w:tabs>
+          <w:tab w:val="num" w:pos="720"/>
+        </w:tabs>
+        <w:ind w:left="720" w:hanging="360"/>
+      </w:pPr>
+      <w:rPr>
+        <w:rFonts w:ascii="Symbol" w:hAnsi="Symbol" w:hint="default"/>
+        <w:sz w:val="20"/>
+      </w:rPr>
+    </w:lvl>
+    <w:lvl w:ilvl="1">
+      <w:start w:val="11"/>
+      <w:numFmt w:val="bullet"/>
+      <w:lvlText w:val="-"/>
+      <w:lvlJc w:val="left"/>
+      <w:pPr>
+        <w:ind w:left="1440" w:hanging="360"/>
+      </w:pPr>
+      <w:rPr>
+        <w:rFonts w:ascii="Liberation Serif" w:eastAsia="DejaVu Sans" w:hAnsi="Liberation Serif" w:cs="Liberation Serif" w:hint="default"/>
+      </w:rPr>
+    </w:lvl>
+    <w:lvl w:ilvl="2" w:tentative="1">
+      <w:start w:val="1"/>
+      <w:numFmt w:val="bullet"/>
+      <w:lvlText w:val=""/>
+      <w:lvlJc w:val="left"/>
+      <w:pPr>
+        <w:tabs>
+          <w:tab w:val="num" w:pos="2160"/>
+        </w:tabs>
+        <w:ind w:left="2160" w:hanging="360"/>
+      </w:pPr>
+      <w:rPr>
+        <w:rFonts w:ascii="Symbol" w:hAnsi="Symbol" w:hint="default"/>
+        <w:sz w:val="20"/>
+      </w:rPr>
+    </w:lvl>
+    <w:lvl w:ilvl="3" w:tentative="1">
+      <w:start w:val="1"/>
+      <w:numFmt w:val="bullet"/>
+      <w:lvlText w:val=""/>
+      <w:lvlJc w:val="left"/>
+      <w:pPr>
+        <w:tabs>
+          <w:tab w:val="num" w:pos="2880"/>
+        </w:tabs>
+        <w:ind w:left="2880" w:hanging="360"/>
+      </w:pPr>
+      <w:rPr>
+        <w:rFonts w:ascii="Symbol" w:hAnsi="Symbol" w:hint="default"/>
+        <w:sz w:val="20"/>
+      </w:rPr>
+    </w:lvl>
+    <w:lvl w:ilvl="4" w:tentative="1">
+      <w:start w:val="1"/>
+      <w:numFmt w:val="bullet"/>
+      <w:lvlText w:val=""/>
+      <w:lvlJc w:val="left"/>
+      <w:pPr>
+        <w:tabs>
+          <w:tab w:val="num" w:pos="3600"/>
+        </w:tabs>
+        <w:ind w:left="3600" w:hanging="360"/>
+      </w:pPr>
+      <w:rPr>
+        <w:rFonts w:ascii="Symbol" w:hAnsi="Symbol" w:hint="default"/>
+        <w:sz w:val="20"/>
+      </w:rPr>
+    </w:lvl>
+    <w:lvl w:ilvl="5" w:tentative="1">
+      <w:start w:val="1"/>
+      <w:numFmt w:val="bullet"/>
+      <w:lvlText w:val=""/>
+      <w:lvlJc w:val="left"/>
+      <w:pPr>
+        <w:tabs>
+          <w:tab w:val="num" w:pos="4320"/>
+        </w:tabs>
+        <w:ind w:left="4320" w:hanging="360"/>
+      </w:pPr>
+      <w:rPr>
+        <w:rFonts w:ascii="Symbol" w:hAnsi="Symbol" w:hint="default"/>
+        <w:sz w:val="20"/>
+      </w:rPr>
+    </w:lvl>
+    <w:lvl w:ilvl="6" w:tentative="1">
+      <w:start w:val="1"/>
+      <w:numFmt w:val="bullet"/>
+      <w:lvlText w:val=""/>
+      <w:lvlJc w:val="left"/>
+      <w:pPr>
+        <w:tabs>
+          <w:tab w:val="num" w:pos="5040"/>
+        </w:tabs>
+        <w:ind w:left="5040" w:hanging="360"/>
+      </w:pPr>
+      <w:rPr>
+        <w:rFonts w:ascii="Symbol" w:hAnsi="Symbol" w:hint="default"/>
+        <w:sz w:val="20"/>
+      </w:rPr>
+    </w:lvl>
+    <w:lvl w:ilvl="7" w:tentative="1">
+      <w:start w:val="1"/>
+      <w:numFmt w:val="bullet"/>
+      <w:lvlText w:val=""/>
+      <w:lvlJc w:val="left"/>
+      <w:pPr>
+        <w:tabs>
+          <w:tab w:val="num" w:pos="5760"/>
+        </w:tabs>
+        <w:ind w:left="5760" w:hanging="360"/>
+      </w:pPr>
+      <w:rPr>
+        <w:rFonts w:ascii="Symbol" w:hAnsi="Symbol" w:hint="default"/>
+        <w:sz w:val="20"/>
+      </w:rPr>
+    </w:lvl>
+    <w:lvl w:ilvl="8" w:tentative="1">
+      <w:start w:val="1"/>
+      <w:numFmt w:val="bullet"/>
+      <w:lvlText w:val=""/>
+      <w:lvlJc w:val="left"/>
+      <w:pPr>
+        <w:tabs>
+          <w:tab w:val="num" w:pos="6480"/>
+        </w:tabs>
+        <w:ind w:left="6480" w:hanging="360"/>
+      </w:pPr>
+      <w:rPr>
+        <w:rFonts w:ascii="Symbol" w:hAnsi="Symbol" w:hint="default"/>
+        <w:sz w:val="20"/>
+      </w:rPr>
+    </w:lvl>
+  </w:abstractNum>
+  <w:abstractNum w:abstractNumId="41" w15:restartNumberingAfterBreak="0">
     <w:nsid w:val="67310D35"/>
     <w:multiLevelType w:val="multilevel"/>
     <w:tmpl w:val="B0683A2E"/>
@@ -11807,7 +12795,7 @@
       </w:rPr>
     </w:lvl>
   </w:abstractNum>
-  <w:abstractNum w:abstractNumId="41" w15:restartNumberingAfterBreak="0">
+  <w:abstractNum w:abstractNumId="42" w15:restartNumberingAfterBreak="0">
     <w:nsid w:val="6FF30B80"/>
     <w:multiLevelType w:val="multilevel"/>
     <w:tmpl w:val="E208D004"/>
@@ -11956,7 +12944,7 @@
       </w:rPr>
     </w:lvl>
   </w:abstractNum>
-  <w:abstractNum w:abstractNumId="42" w15:restartNumberingAfterBreak="0">
+  <w:abstractNum w:abstractNumId="43" w15:restartNumberingAfterBreak="0">
     <w:nsid w:val="7071697E"/>
     <w:multiLevelType w:val="multilevel"/>
     <w:tmpl w:val="8FF41962"/>
@@ -12105,7 +13093,7 @@
       </w:rPr>
     </w:lvl>
   </w:abstractNum>
-  <w:abstractNum w:abstractNumId="43" w15:restartNumberingAfterBreak="0">
+  <w:abstractNum w:abstractNumId="44" w15:restartNumberingAfterBreak="0">
     <w:nsid w:val="717B3EBC"/>
     <w:multiLevelType w:val="multilevel"/>
     <w:tmpl w:val="C8085624"/>
@@ -12254,7 +13242,7 @@
       </w:rPr>
     </w:lvl>
   </w:abstractNum>
-  <w:abstractNum w:abstractNumId="44" w15:restartNumberingAfterBreak="0">
+  <w:abstractNum w:abstractNumId="45" w15:restartNumberingAfterBreak="0">
     <w:nsid w:val="761B3A39"/>
     <w:multiLevelType w:val="multilevel"/>
     <w:tmpl w:val="B81EE5D2"/>
@@ -12403,7 +13391,120 @@
       </w:rPr>
     </w:lvl>
   </w:abstractNum>
-  <w:abstractNum w:abstractNumId="45" w15:restartNumberingAfterBreak="0">
+  <w:abstractNum w:abstractNumId="46" w15:restartNumberingAfterBreak="0">
+    <w:nsid w:val="76C07D53"/>
+    <w:multiLevelType w:val="hybridMultilevel"/>
+    <w:tmpl w:val="7576BEE0"/>
+    <w:lvl w:ilvl="0" w:tplc="08090001">
+      <w:start w:val="1"/>
+      <w:numFmt w:val="bullet"/>
+      <w:lvlText w:val=""/>
+      <w:lvlJc w:val="left"/>
+      <w:pPr>
+        <w:ind w:left="720" w:hanging="360"/>
+      </w:pPr>
+      <w:rPr>
+        <w:rFonts w:ascii="Symbol" w:hAnsi="Symbol" w:hint="default"/>
+      </w:rPr>
+    </w:lvl>
+    <w:lvl w:ilvl="1" w:tplc="08090003" w:tentative="1">
+      <w:start w:val="1"/>
+      <w:numFmt w:val="bullet"/>
+      <w:lvlText w:val="o"/>
+      <w:lvlJc w:val="left"/>
+      <w:pPr>
+        <w:ind w:left="1440" w:hanging="360"/>
+      </w:pPr>
+      <w:rPr>
+        <w:rFonts w:ascii="Courier New" w:hAnsi="Courier New" w:cs="Courier New" w:hint="default"/>
+      </w:rPr>
+    </w:lvl>
+    <w:lvl w:ilvl="2" w:tplc="08090005" w:tentative="1">
+      <w:start w:val="1"/>
+      <w:numFmt w:val="bullet"/>
+      <w:lvlText w:val=""/>
+      <w:lvlJc w:val="left"/>
+      <w:pPr>
+        <w:ind w:left="2160" w:hanging="360"/>
+      </w:pPr>
+      <w:rPr>
+        <w:rFonts w:ascii="Wingdings" w:hAnsi="Wingdings" w:hint="default"/>
+      </w:rPr>
+    </w:lvl>
+    <w:lvl w:ilvl="3" w:tplc="08090001" w:tentative="1">
+      <w:start w:val="1"/>
+      <w:numFmt w:val="bullet"/>
+      <w:lvlText w:val=""/>
+      <w:lvlJc w:val="left"/>
+      <w:pPr>
+        <w:ind w:left="2880" w:hanging="360"/>
+      </w:pPr>
+      <w:rPr>
+        <w:rFonts w:ascii="Symbol" w:hAnsi="Symbol" w:hint="default"/>
+      </w:rPr>
+    </w:lvl>
+    <w:lvl w:ilvl="4" w:tplc="08090003" w:tentative="1">
+      <w:start w:val="1"/>
+      <w:numFmt w:val="bullet"/>
+      <w:lvlText w:val="o"/>
+      <w:lvlJc w:val="left"/>
+      <w:pPr>
+        <w:ind w:left="3600" w:hanging="360"/>
+      </w:pPr>
+      <w:rPr>
+        <w:rFonts w:ascii="Courier New" w:hAnsi="Courier New" w:cs="Courier New" w:hint="default"/>
+      </w:rPr>
+    </w:lvl>
+    <w:lvl w:ilvl="5" w:tplc="08090005" w:tentative="1">
+      <w:start w:val="1"/>
+      <w:numFmt w:val="bullet"/>
+      <w:lvlText w:val=""/>
+      <w:lvlJc w:val="left"/>
+      <w:pPr>
+        <w:ind w:left="4320" w:hanging="360"/>
+      </w:pPr>
+      <w:rPr>
+        <w:rFonts w:ascii="Wingdings" w:hAnsi="Wingdings" w:hint="default"/>
+      </w:rPr>
+    </w:lvl>
+    <w:lvl w:ilvl="6" w:tplc="08090001" w:tentative="1">
+      <w:start w:val="1"/>
+      <w:numFmt w:val="bullet"/>
+      <w:lvlText w:val=""/>
+      <w:lvlJc w:val="left"/>
+      <w:pPr>
+        <w:ind w:left="5040" w:hanging="360"/>
+      </w:pPr>
+      <w:rPr>
+        <w:rFonts w:ascii="Symbol" w:hAnsi="Symbol" w:hint="default"/>
+      </w:rPr>
+    </w:lvl>
+    <w:lvl w:ilvl="7" w:tplc="08090003" w:tentative="1">
+      <w:start w:val="1"/>
+      <w:numFmt w:val="bullet"/>
+      <w:lvlText w:val="o"/>
+      <w:lvlJc w:val="left"/>
+      <w:pPr>
+        <w:ind w:left="5760" w:hanging="360"/>
+      </w:pPr>
+      <w:rPr>
+        <w:rFonts w:ascii="Courier New" w:hAnsi="Courier New" w:cs="Courier New" w:hint="default"/>
+      </w:rPr>
+    </w:lvl>
+    <w:lvl w:ilvl="8" w:tplc="08090005" w:tentative="1">
+      <w:start w:val="1"/>
+      <w:numFmt w:val="bullet"/>
+      <w:lvlText w:val=""/>
+      <w:lvlJc w:val="left"/>
+      <w:pPr>
+        <w:ind w:left="6480" w:hanging="360"/>
+      </w:pPr>
+      <w:rPr>
+        <w:rFonts w:ascii="Wingdings" w:hAnsi="Wingdings" w:hint="default"/>
+      </w:rPr>
+    </w:lvl>
+  </w:abstractNum>
+  <w:abstractNum w:abstractNumId="47" w15:restartNumberingAfterBreak="0">
     <w:nsid w:val="798D7556"/>
     <w:multiLevelType w:val="multilevel"/>
     <w:tmpl w:val="634E1576"/>
@@ -12552,7 +13653,7 @@
       </w:rPr>
     </w:lvl>
   </w:abstractNum>
-  <w:abstractNum w:abstractNumId="46" w15:restartNumberingAfterBreak="0">
+  <w:abstractNum w:abstractNumId="48" w15:restartNumberingAfterBreak="0">
     <w:nsid w:val="7C936FA5"/>
     <w:multiLevelType w:val="multilevel"/>
     <w:tmpl w:val="A27874EC"/>
@@ -12701,7 +13802,156 @@
       </w:rPr>
     </w:lvl>
   </w:abstractNum>
-  <w:abstractNum w:abstractNumId="47" w15:restartNumberingAfterBreak="0">
+  <w:abstractNum w:abstractNumId="49" w15:restartNumberingAfterBreak="0">
+    <w:nsid w:val="7DC00634"/>
+    <w:multiLevelType w:val="multilevel"/>
+    <w:tmpl w:val="632C1898"/>
+    <w:lvl w:ilvl="0">
+      <w:start w:val="1"/>
+      <w:numFmt w:val="bullet"/>
+      <w:lvlText w:val=""/>
+      <w:lvlJc w:val="left"/>
+      <w:pPr>
+        <w:tabs>
+          <w:tab w:val="num" w:pos="720"/>
+        </w:tabs>
+        <w:ind w:left="720" w:hanging="360"/>
+      </w:pPr>
+      <w:rPr>
+        <w:rFonts w:ascii="Symbol" w:hAnsi="Symbol" w:hint="default"/>
+        <w:sz w:val="20"/>
+      </w:rPr>
+    </w:lvl>
+    <w:lvl w:ilvl="1" w:tentative="1">
+      <w:start w:val="1"/>
+      <w:numFmt w:val="bullet"/>
+      <w:lvlText w:val=""/>
+      <w:lvlJc w:val="left"/>
+      <w:pPr>
+        <w:tabs>
+          <w:tab w:val="num" w:pos="1440"/>
+        </w:tabs>
+        <w:ind w:left="1440" w:hanging="360"/>
+      </w:pPr>
+      <w:rPr>
+        <w:rFonts w:ascii="Symbol" w:hAnsi="Symbol" w:hint="default"/>
+        <w:sz w:val="20"/>
+      </w:rPr>
+    </w:lvl>
+    <w:lvl w:ilvl="2" w:tentative="1">
+      <w:start w:val="1"/>
+      <w:numFmt w:val="bullet"/>
+      <w:lvlText w:val=""/>
+      <w:lvlJc w:val="left"/>
+      <w:pPr>
+        <w:tabs>
+          <w:tab w:val="num" w:pos="2160"/>
+        </w:tabs>
+        <w:ind w:left="2160" w:hanging="360"/>
+      </w:pPr>
+      <w:rPr>
+        <w:rFonts w:ascii="Symbol" w:hAnsi="Symbol" w:hint="default"/>
+        <w:sz w:val="20"/>
+      </w:rPr>
+    </w:lvl>
+    <w:lvl w:ilvl="3" w:tentative="1">
+      <w:start w:val="1"/>
+      <w:numFmt w:val="bullet"/>
+      <w:lvlText w:val=""/>
+      <w:lvlJc w:val="left"/>
+      <w:pPr>
+        <w:tabs>
+          <w:tab w:val="num" w:pos="2880"/>
+        </w:tabs>
+        <w:ind w:left="2880" w:hanging="360"/>
+      </w:pPr>
+      <w:rPr>
+        <w:rFonts w:ascii="Symbol" w:hAnsi="Symbol" w:hint="default"/>
+        <w:sz w:val="20"/>
+      </w:rPr>
+    </w:lvl>
+    <w:lvl w:ilvl="4" w:tentative="1">
+      <w:start w:val="1"/>
+      <w:numFmt w:val="bullet"/>
+      <w:lvlText w:val=""/>
+      <w:lvlJc w:val="left"/>
+      <w:pPr>
+        <w:tabs>
+          <w:tab w:val="num" w:pos="3600"/>
+        </w:tabs>
+        <w:ind w:left="3600" w:hanging="360"/>
+      </w:pPr>
+      <w:rPr>
+        <w:rFonts w:ascii="Symbol" w:hAnsi="Symbol" w:hint="default"/>
+        <w:sz w:val="20"/>
+      </w:rPr>
+    </w:lvl>
+    <w:lvl w:ilvl="5" w:tentative="1">
+      <w:start w:val="1"/>
+      <w:numFmt w:val="bullet"/>
+      <w:lvlText w:val=""/>
+      <w:lvlJc w:val="left"/>
+      <w:pPr>
+        <w:tabs>
+          <w:tab w:val="num" w:pos="4320"/>
+        </w:tabs>
+        <w:ind w:left="4320" w:hanging="360"/>
+      </w:pPr>
+      <w:rPr>
+        <w:rFonts w:ascii="Symbol" w:hAnsi="Symbol" w:hint="default"/>
+        <w:sz w:val="20"/>
+      </w:rPr>
+    </w:lvl>
+    <w:lvl w:ilvl="6" w:tentative="1">
+      <w:start w:val="1"/>
+      <w:numFmt w:val="bullet"/>
+      <w:lvlText w:val=""/>
+      <w:lvlJc w:val="left"/>
+      <w:pPr>
+        <w:tabs>
+          <w:tab w:val="num" w:pos="5040"/>
+        </w:tabs>
+        <w:ind w:left="5040" w:hanging="360"/>
+      </w:pPr>
+      <w:rPr>
+        <w:rFonts w:ascii="Symbol" w:hAnsi="Symbol" w:hint="default"/>
+        <w:sz w:val="20"/>
+      </w:rPr>
+    </w:lvl>
+    <w:lvl w:ilvl="7" w:tentative="1">
+      <w:start w:val="1"/>
+      <w:numFmt w:val="bullet"/>
+      <w:lvlText w:val=""/>
+      <w:lvlJc w:val="left"/>
+      <w:pPr>
+        <w:tabs>
+          <w:tab w:val="num" w:pos="5760"/>
+        </w:tabs>
+        <w:ind w:left="5760" w:hanging="360"/>
+      </w:pPr>
+      <w:rPr>
+        <w:rFonts w:ascii="Symbol" w:hAnsi="Symbol" w:hint="default"/>
+        <w:sz w:val="20"/>
+      </w:rPr>
+    </w:lvl>
+    <w:lvl w:ilvl="8" w:tentative="1">
+      <w:start w:val="1"/>
+      <w:numFmt w:val="bullet"/>
+      <w:lvlText w:val=""/>
+      <w:lvlJc w:val="left"/>
+      <w:pPr>
+        <w:tabs>
+          <w:tab w:val="num" w:pos="6480"/>
+        </w:tabs>
+        <w:ind w:left="6480" w:hanging="360"/>
+      </w:pPr>
+      <w:rPr>
+        <w:rFonts w:ascii="Symbol" w:hAnsi="Symbol" w:hint="default"/>
+        <w:sz w:val="20"/>
+      </w:rPr>
+    </w:lvl>
+  </w:abstractNum>
+  <w:abstractNum w:abstractNumId="50" w15:restartNumberingAfterBreak="0">
     <w:nsid w:val="7E100CB0"/>
     <w:multiLevelType w:val="multilevel"/>
     <w:tmpl w:val="BB52AA1C"/>
@@ -12850,7 +14100,7 @@
       </w:rPr>
     </w:lvl>
   </w:abstractNum>
-  <w:abstractNum w:abstractNumId="48" w15:restartNumberingAfterBreak="0">
+  <w:abstractNum w:abstractNumId="51" w15:restartNumberingAfterBreak="0">
     <w:nsid w:val="7E6673E3"/>
     <w:multiLevelType w:val="multilevel"/>
     <w:tmpl w:val="4F5A9270"/>
@@ -12999,7 +14249,7 @@
       </w:rPr>
     </w:lvl>
   </w:abstractNum>
-  <w:abstractNum w:abstractNumId="49" w15:restartNumberingAfterBreak="0">
+  <w:abstractNum w:abstractNumId="52" w15:restartNumberingAfterBreak="0">
     <w:nsid w:val="7E6E2559"/>
     <w:multiLevelType w:val="multilevel"/>
     <w:tmpl w:val="15248E8C"/>
@@ -13191,13 +14441,13 @@
     <w:abstractNumId w:val="21"/>
   </w:num>
   <w:num w:numId="15">
-    <w:abstractNumId w:val="46"/>
+    <w:abstractNumId w:val="48"/>
   </w:num>
   <w:num w:numId="16">
     <w:abstractNumId w:val="33"/>
   </w:num>
   <w:num w:numId="17">
-    <w:abstractNumId w:val="43"/>
+    <w:abstractNumId w:val="44"/>
   </w:num>
   <w:num w:numId="18">
     <w:abstractNumId w:val="22"/>
@@ -13224,7 +14474,7 @@
     <w:abstractNumId w:val="29"/>
   </w:num>
   <w:num w:numId="26">
-    <w:abstractNumId w:val="42"/>
+    <w:abstractNumId w:val="43"/>
   </w:num>
   <w:num w:numId="27">
     <w:abstractNumId w:val="16"/>
@@ -13236,16 +14486,16 @@
     <w:abstractNumId w:val="15"/>
   </w:num>
   <w:num w:numId="30">
-    <w:abstractNumId w:val="47"/>
+    <w:abstractNumId w:val="50"/>
   </w:num>
   <w:num w:numId="31">
     <w:abstractNumId w:val="34"/>
   </w:num>
   <w:num w:numId="32">
-    <w:abstractNumId w:val="44"/>
+    <w:abstractNumId w:val="45"/>
   </w:num>
   <w:num w:numId="33">
-    <w:abstractNumId w:val="48"/>
+    <w:abstractNumId w:val="51"/>
   </w:num>
   <w:num w:numId="34">
     <w:abstractNumId w:val="12"/>
@@ -13266,13 +14516,13 @@
     <w:abstractNumId w:val="18"/>
   </w:num>
   <w:num w:numId="40">
-    <w:abstractNumId w:val="49"/>
+    <w:abstractNumId w:val="52"/>
   </w:num>
   <w:num w:numId="41">
     <w:abstractNumId w:val="19"/>
   </w:num>
   <w:num w:numId="42">
-    <w:abstractNumId w:val="40"/>
+    <w:abstractNumId w:val="41"/>
   </w:num>
   <w:num w:numId="43">
     <w:abstractNumId w:val="0"/>
@@ -13284,10 +14534,10 @@
     <w:abstractNumId w:val="3"/>
   </w:num>
   <w:num w:numId="46">
-    <w:abstractNumId w:val="41"/>
+    <w:abstractNumId w:val="42"/>
   </w:num>
   <w:num w:numId="47">
-    <w:abstractNumId w:val="45"/>
+    <w:abstractNumId w:val="47"/>
   </w:num>
   <w:num w:numId="48">
     <w:abstractNumId w:val="27"/>
@@ -13297,6 +14547,15 @@
   </w:num>
   <w:num w:numId="50">
     <w:abstractNumId w:val="17"/>
+  </w:num>
+  <w:num w:numId="51">
+    <w:abstractNumId w:val="40"/>
+  </w:num>
+  <w:num w:numId="52">
+    <w:abstractNumId w:val="49"/>
+  </w:num>
+  <w:num w:numId="53">
+    <w:abstractNumId w:val="46"/>
   </w:num>
   <w:numIdMacAtCleanup w:val="49"/>
 </w:numbering>
@@ -14132,6 +15391,18 @@
       <w:szCs w:val="21"/>
     </w:rPr>
   </w:style>
+  <w:style w:type="character" w:styleId="HTMLCode">
+    <w:name w:val="HTML Code"/>
+    <w:uiPriority w:val="99"/>
+    <w:semiHidden/>
+    <w:unhideWhenUsed/>
+    <w:rsid w:val="007269A0"/>
+    <w:rPr>
+      <w:rFonts w:ascii="Courier New" w:eastAsia="Times New Roman" w:hAnsi="Courier New" w:cs="Courier New"/>
+      <w:sz w:val="20"/>
+      <w:szCs w:val="20"/>
+    </w:rPr>
+  </w:style>
 </w:styles>
 </file>
 

</xml_diff>

<commit_message>
added figures for metadata exercise
</commit_message>
<xml_diff>
--- a/instructors/fair-for-busy-day-1.docx
+++ b/instructors/fair-for-busy-day-1.docx
@@ -237,16 +237,7 @@
           <w:sz w:val="23"/>
           <w:szCs w:val="23"/>
         </w:rPr>
-        <w:t xml:space="preserve">Room </w:t>
-      </w:r>
-      <w:r>
-        <w:rPr>
-          <w:rFonts w:ascii="Open Sans" w:hAnsi="Open Sans" w:cs="Open Sans"/>
-          <w:color w:val="485365"/>
-          <w:sz w:val="23"/>
-          <w:szCs w:val="23"/>
-        </w:rPr>
-        <w:t>2</w:t>
+        <w:t>Room 2</w:t>
       </w:r>
     </w:p>
     <w:p>
@@ -384,16 +375,7 @@
           <w:sz w:val="23"/>
           <w:szCs w:val="23"/>
         </w:rPr>
-        <w:t xml:space="preserve">Room </w:t>
-      </w:r>
-      <w:r>
-        <w:rPr>
-          <w:rFonts w:ascii="Open Sans" w:hAnsi="Open Sans" w:cs="Open Sans"/>
-          <w:color w:val="485365"/>
-          <w:sz w:val="23"/>
-          <w:szCs w:val="23"/>
-        </w:rPr>
-        <w:t>3</w:t>
+        <w:t>Room 3</w:t>
       </w:r>
     </w:p>
     <w:p>
@@ -531,16 +513,7 @@
           <w:sz w:val="23"/>
           <w:szCs w:val="23"/>
         </w:rPr>
-        <w:t xml:space="preserve">Room </w:t>
-      </w:r>
-      <w:r>
-        <w:rPr>
-          <w:rFonts w:ascii="Open Sans" w:hAnsi="Open Sans" w:cs="Open Sans"/>
-          <w:color w:val="485365"/>
-          <w:sz w:val="23"/>
-          <w:szCs w:val="23"/>
-        </w:rPr>
-        <w:t>4</w:t>
+        <w:t>Room 4</w:t>
       </w:r>
     </w:p>
     <w:p>
@@ -2687,19 +2660,11 @@
           <w:lang w:val="en-GB" w:eastAsia="en-GB" w:bidi="ar-SA"/>
         </w:rPr>
       </w:pPr>
-      <w:proofErr w:type="spellStart"/>
       <w:r>
         <w:rPr>
           <w:lang w:val="en-GB" w:eastAsia="en-GB" w:bidi="ar-SA"/>
         </w:rPr>
-        <w:t>Zenodo</w:t>
-      </w:r>
-      <w:proofErr w:type="spellEnd"/>
-      <w:r>
-        <w:rPr>
-          <w:lang w:val="en-GB" w:eastAsia="en-GB" w:bidi="ar-SA"/>
-        </w:rPr>
-        <w:t xml:space="preserve"> is general data repository. </w:t>
+        <w:t xml:space="preserve">Zenodo is general data repository. </w:t>
       </w:r>
     </w:p>
     <w:p>
@@ -3447,27 +3412,7 @@
           <w:sz w:val="21"/>
           <w:lang w:val="en-GB" w:eastAsia="en-GB" w:bidi="ar-SA"/>
         </w:rPr>
-        <w:t xml:space="preserve">Sharing numerical data as a .pdf in </w:t>
-      </w:r>
-      <w:proofErr w:type="spellStart"/>
-      <w:r>
-        <w:rPr>
-          <w:rFonts w:ascii="Consolas" w:eastAsia="Times New Roman" w:hAnsi="Consolas" w:cs="Times New Roman"/>
-          <w:color w:val="000000"/>
-          <w:sz w:val="21"/>
-          <w:lang w:val="en-GB" w:eastAsia="en-GB" w:bidi="ar-SA"/>
-        </w:rPr>
-        <w:t>Zenodo</w:t>
-      </w:r>
-      <w:proofErr w:type="spellEnd"/>
-      <w:r>
-        <w:rPr>
-          <w:rFonts w:ascii="Consolas" w:eastAsia="Times New Roman" w:hAnsi="Consolas" w:cs="Times New Roman"/>
-          <w:color w:val="000000"/>
-          <w:sz w:val="21"/>
-          <w:lang w:val="en-GB" w:eastAsia="en-GB" w:bidi="ar-SA"/>
-        </w:rPr>
-        <w:t xml:space="preserve"> is FAIR.</w:t>
+        <w:t>Sharing numerical data as a .pdf in Zenodo is FAIR.</w:t>
       </w:r>
     </w:p>
     <w:p>
@@ -4011,47 +3956,6 @@
       <w:pPr>
         <w:rPr>
           <w:rFonts w:ascii="Open Sans" w:hAnsi="Open Sans" w:cs="Open Sans"/>
-          <w:i/>
-          <w:color w:val="485365"/>
-          <w:sz w:val="23"/>
-          <w:szCs w:val="23"/>
-        </w:rPr>
-      </w:pPr>
-      <w:r>
-        <w:rPr>
-          <w:rFonts w:ascii="Open Sans" w:hAnsi="Open Sans" w:cs="Open Sans"/>
-          <w:i/>
-          <w:color w:val="485365"/>
-          <w:sz w:val="23"/>
-          <w:szCs w:val="23"/>
-        </w:rPr>
-        <w:t>Hint: Let</w:t>
-      </w:r>
-      <w:r>
-        <w:rPr>
-          <w:rFonts w:ascii="Open Sans" w:hAnsi="Open Sans" w:cs="Open Sans"/>
-          <w:i/>
-          <w:color w:val="485365"/>
-          <w:sz w:val="23"/>
-          <w:szCs w:val="23"/>
-        </w:rPr>
-        <w:t>’</w:t>
-      </w:r>
-      <w:r>
-        <w:rPr>
-          <w:rFonts w:ascii="Open Sans" w:hAnsi="Open Sans" w:cs="Open Sans"/>
-          <w:i/>
-          <w:color w:val="485365"/>
-          <w:sz w:val="23"/>
-          <w:szCs w:val="23"/>
-        </w:rPr>
-        <w:t>s start with the microscope image example</w:t>
-      </w:r>
-    </w:p>
-    <w:p>
-      <w:pPr>
-        <w:rPr>
-          <w:rFonts w:ascii="Open Sans" w:hAnsi="Open Sans" w:cs="Open Sans"/>
           <w:color w:val="485365"/>
           <w:sz w:val="23"/>
           <w:szCs w:val="23"/>
@@ -4076,6 +3980,53 @@
         </w:rPr>
         <w:t>-</w:t>
       </w:r>
+      <w:r>
+        <w:rPr>
+          <w:rFonts w:ascii="Open Sans" w:hAnsi="Open Sans" w:cs="Open Sans"/>
+          <w:color w:val="485365"/>
+          <w:sz w:val="23"/>
+          <w:szCs w:val="23"/>
+        </w:rPr>
+        <w:t>Room1: Example 1</w:t>
+      </w:r>
+      <w:r>
+        <w:rPr>
+          <w:rFonts w:ascii="Open Sans" w:hAnsi="Open Sans" w:cs="Open Sans"/>
+          <w:color w:val="485365"/>
+          <w:sz w:val="23"/>
+          <w:szCs w:val="23"/>
+        </w:rPr>
+        <w:t xml:space="preserve"> (</w:t>
+      </w:r>
+      <w:r>
+        <w:rPr>
+          <w:rFonts w:ascii="Open Sans" w:hAnsi="Open Sans" w:cs="Open Sans"/>
+          <w:color w:val="485365"/>
+          <w:sz w:val="23"/>
+          <w:szCs w:val="23"/>
+        </w:rPr>
+        <w:t>sleep pattern)</w:t>
+      </w:r>
+    </w:p>
+    <w:p>
+      <w:pPr>
+        <w:rPr>
+          <w:rFonts w:ascii="Open Sans" w:hAnsi="Open Sans" w:cs="Open Sans"/>
+          <w:color w:val="485365"/>
+          <w:sz w:val="23"/>
+          <w:szCs w:val="23"/>
+        </w:rPr>
+      </w:pPr>
+    </w:p>
+    <w:p>
+      <w:pPr>
+        <w:rPr>
+          <w:rFonts w:ascii="Open Sans" w:hAnsi="Open Sans" w:cs="Open Sans"/>
+          <w:color w:val="485365"/>
+          <w:sz w:val="23"/>
+          <w:szCs w:val="23"/>
+        </w:rPr>
+      </w:pPr>
     </w:p>
     <w:p>
       <w:pPr>
@@ -4094,6 +4045,229 @@
           <w:szCs w:val="23"/>
         </w:rPr>
         <w:t>-</w:t>
+      </w:r>
+      <w:r>
+        <w:rPr>
+          <w:rFonts w:ascii="Open Sans" w:hAnsi="Open Sans" w:cs="Open Sans"/>
+          <w:color w:val="485365"/>
+          <w:sz w:val="23"/>
+          <w:szCs w:val="23"/>
+        </w:rPr>
+        <w:t xml:space="preserve"> </w:t>
+      </w:r>
+      <w:r>
+        <w:rPr>
+          <w:rFonts w:ascii="Open Sans" w:hAnsi="Open Sans" w:cs="Open Sans"/>
+          <w:color w:val="485365"/>
+          <w:sz w:val="23"/>
+          <w:szCs w:val="23"/>
+        </w:rPr>
+        <w:t>Room 2: Example 2</w:t>
+      </w:r>
+      <w:r>
+        <w:rPr>
+          <w:rFonts w:ascii="Open Sans" w:hAnsi="Open Sans" w:cs="Open Sans"/>
+          <w:color w:val="485365"/>
+          <w:sz w:val="23"/>
+          <w:szCs w:val="23"/>
+        </w:rPr>
+        <w:t xml:space="preserve"> (</w:t>
+      </w:r>
+      <w:r>
+        <w:rPr>
+          <w:rFonts w:ascii="Open Sans" w:hAnsi="Open Sans" w:cs="Open Sans"/>
+          <w:color w:val="485365"/>
+          <w:sz w:val="23"/>
+          <w:szCs w:val="23"/>
+        </w:rPr>
+        <w:t>transcriptomics data</w:t>
+      </w:r>
+      <w:r>
+        <w:rPr>
+          <w:rFonts w:ascii="Open Sans" w:hAnsi="Open Sans" w:cs="Open Sans"/>
+          <w:color w:val="485365"/>
+          <w:sz w:val="23"/>
+          <w:szCs w:val="23"/>
+        </w:rPr>
+        <w:t xml:space="preserve"> under different treatments;</w:t>
+      </w:r>
+      <w:r>
+        <w:rPr>
+          <w:rFonts w:ascii="Open Sans" w:hAnsi="Open Sans" w:cs="Open Sans"/>
+          <w:color w:val="485365"/>
+          <w:sz w:val="23"/>
+          <w:szCs w:val="23"/>
+        </w:rPr>
+        <w:t xml:space="preserve"> DEG: differentially expressed genes</w:t>
+      </w:r>
+      <w:r>
+        <w:rPr>
+          <w:rFonts w:ascii="Open Sans" w:hAnsi="Open Sans" w:cs="Open Sans"/>
+          <w:color w:val="485365"/>
+          <w:sz w:val="23"/>
+          <w:szCs w:val="23"/>
+        </w:rPr>
+        <w:t>)</w:t>
+      </w:r>
+    </w:p>
+    <w:p>
+      <w:pPr>
+        <w:rPr>
+          <w:rFonts w:ascii="Open Sans" w:hAnsi="Open Sans" w:cs="Open Sans"/>
+          <w:color w:val="485365"/>
+          <w:sz w:val="23"/>
+          <w:szCs w:val="23"/>
+        </w:rPr>
+      </w:pPr>
+    </w:p>
+    <w:p>
+      <w:pPr>
+        <w:rPr>
+          <w:rFonts w:ascii="Open Sans" w:hAnsi="Open Sans" w:cs="Open Sans"/>
+          <w:color w:val="485365"/>
+          <w:sz w:val="23"/>
+          <w:szCs w:val="23"/>
+        </w:rPr>
+      </w:pPr>
+    </w:p>
+    <w:p>
+      <w:pPr>
+        <w:rPr>
+          <w:rFonts w:ascii="Open Sans" w:hAnsi="Open Sans" w:cs="Open Sans"/>
+          <w:color w:val="485365"/>
+          <w:sz w:val="23"/>
+          <w:szCs w:val="23"/>
+        </w:rPr>
+      </w:pPr>
+      <w:r>
+        <w:rPr>
+          <w:rFonts w:ascii="Open Sans" w:hAnsi="Open Sans" w:cs="Open Sans"/>
+          <w:color w:val="485365"/>
+          <w:sz w:val="23"/>
+          <w:szCs w:val="23"/>
+        </w:rPr>
+        <w:t>- Room3: Example 3</w:t>
+      </w:r>
+      <w:r>
+        <w:rPr>
+          <w:rFonts w:ascii="Open Sans" w:hAnsi="Open Sans" w:cs="Open Sans"/>
+          <w:color w:val="485365"/>
+          <w:sz w:val="23"/>
+          <w:szCs w:val="23"/>
+        </w:rPr>
+        <w:t xml:space="preserve"> (insect repellent experiment)</w:t>
+      </w:r>
+    </w:p>
+    <w:p>
+      <w:pPr>
+        <w:rPr>
+          <w:rFonts w:ascii="Open Sans" w:hAnsi="Open Sans" w:cs="Open Sans"/>
+          <w:color w:val="485365"/>
+          <w:sz w:val="23"/>
+          <w:szCs w:val="23"/>
+        </w:rPr>
+      </w:pPr>
+    </w:p>
+    <w:p>
+      <w:pPr>
+        <w:rPr>
+          <w:rFonts w:ascii="Open Sans" w:hAnsi="Open Sans" w:cs="Open Sans"/>
+          <w:color w:val="485365"/>
+          <w:sz w:val="23"/>
+          <w:szCs w:val="23"/>
+        </w:rPr>
+      </w:pPr>
+    </w:p>
+    <w:p>
+      <w:pPr>
+        <w:rPr>
+          <w:rFonts w:ascii="Open Sans" w:hAnsi="Open Sans" w:cs="Open Sans"/>
+          <w:color w:val="485365"/>
+          <w:sz w:val="23"/>
+          <w:szCs w:val="23"/>
+        </w:rPr>
+      </w:pPr>
+    </w:p>
+    <w:p>
+      <w:pPr>
+        <w:rPr>
+          <w:rFonts w:ascii="Open Sans" w:hAnsi="Open Sans" w:cs="Open Sans"/>
+          <w:color w:val="485365"/>
+          <w:sz w:val="23"/>
+          <w:szCs w:val="23"/>
+        </w:rPr>
+      </w:pPr>
+      <w:r>
+        <w:rPr>
+          <w:rFonts w:ascii="Open Sans" w:hAnsi="Open Sans" w:cs="Open Sans"/>
+          <w:color w:val="485365"/>
+          <w:sz w:val="23"/>
+          <w:szCs w:val="23"/>
+        </w:rPr>
+        <w:t>-Room 4: Example 4</w:t>
+      </w:r>
+      <w:r>
+        <w:rPr>
+          <w:rFonts w:ascii="Open Sans" w:hAnsi="Open Sans" w:cs="Open Sans"/>
+          <w:color w:val="485365"/>
+          <w:sz w:val="23"/>
+          <w:szCs w:val="23"/>
+        </w:rPr>
+        <w:t xml:space="preserve"> (</w:t>
+      </w:r>
+      <w:r>
+        <w:rPr>
+          <w:rFonts w:ascii="Open Sans" w:hAnsi="Open Sans" w:cs="Open Sans"/>
+          <w:color w:val="485365"/>
+          <w:sz w:val="23"/>
+          <w:szCs w:val="23"/>
+        </w:rPr>
+        <w:t>SUMO</w:t>
+      </w:r>
+      <w:r>
+        <w:rPr>
+          <w:rFonts w:ascii="Open Sans" w:hAnsi="Open Sans" w:cs="Open Sans"/>
+          <w:color w:val="485365"/>
+          <w:sz w:val="23"/>
+          <w:szCs w:val="23"/>
+        </w:rPr>
+        <w:t xml:space="preserve">: </w:t>
+      </w:r>
+      <w:r>
+        <w:rPr>
+          <w:rFonts w:ascii="Open Sans" w:hAnsi="Open Sans" w:cs="Open Sans"/>
+          <w:color w:val="485365"/>
+          <w:sz w:val="23"/>
+          <w:szCs w:val="23"/>
+        </w:rPr>
+        <w:t>Small Ubiquitin-like Modifier</w:t>
+      </w:r>
+      <w:r>
+        <w:rPr>
+          <w:rFonts w:ascii="Open Sans" w:hAnsi="Open Sans" w:cs="Open Sans"/>
+          <w:color w:val="485365"/>
+          <w:sz w:val="23"/>
+          <w:szCs w:val="23"/>
+        </w:rPr>
+        <w:t xml:space="preserve"> </w:t>
+      </w:r>
+      <w:r>
+        <w:rPr>
+          <w:rFonts w:ascii="Open Sans" w:hAnsi="Open Sans" w:cs="Open Sans"/>
+          <w:color w:val="485365"/>
+          <w:sz w:val="23"/>
+          <w:szCs w:val="23"/>
+        </w:rPr>
+        <w:t>proteins</w:t>
+      </w:r>
+      <w:r>
+        <w:rPr>
+          <w:rFonts w:ascii="Open Sans" w:hAnsi="Open Sans" w:cs="Open Sans"/>
+          <w:color w:val="485365"/>
+          <w:sz w:val="23"/>
+          <w:szCs w:val="23"/>
+        </w:rPr>
+        <w:t>)</w:t>
       </w:r>
     </w:p>
     <w:p>
@@ -4647,7 +4821,6 @@
           <w:sz w:val="35"/>
           <w:szCs w:val="35"/>
         </w:rPr>
-        <w:lastRenderedPageBreak/>
         <w:t>Lesson 3: Meta(data) in Excel</w:t>
       </w:r>
     </w:p>
@@ -5381,6 +5554,15 @@
           <w:szCs w:val="23"/>
         </w:rPr>
         <w:br/>
+      </w:r>
+      <w:r>
+        <w:rPr>
+          <w:rFonts w:ascii="Open Sans" w:hAnsi="Open Sans" w:cs="Open Sans"/>
+          <w:color w:val="485365"/>
+          <w:sz w:val="23"/>
+          <w:szCs w:val="23"/>
+        </w:rPr>
+        <w:lastRenderedPageBreak/>
         <w:t xml:space="preserve">Excel file: </w:t>
       </w:r>
       <w:hyperlink r:id="rId18" w:history="1">
@@ -5450,7 +5632,6 @@
           <w:sz w:val="23"/>
           <w:szCs w:val="23"/>
         </w:rPr>
-        <w:lastRenderedPageBreak/>
         <w:t> </w:t>
       </w:r>
     </w:p>
@@ -6236,6 +6417,7 @@
         <w:rPr>
           <w:rFonts w:ascii="Calibri" w:hAnsi="Calibri" w:cs="Calibri"/>
         </w:rPr>
+        <w:lastRenderedPageBreak/>
         <w:t>Which of the following statements is true/false (T or F):</w:t>
       </w:r>
     </w:p>
@@ -6290,7 +6472,6 @@
         <w:rPr>
           <w:rFonts w:ascii="Calibri" w:hAnsi="Calibri" w:cs="Calibri"/>
         </w:rPr>
-        <w:lastRenderedPageBreak/>
         <w:t>Having accompanying README file with a table description is not FAIR:</w:t>
       </w:r>
     </w:p>
@@ -7041,6 +7222,7 @@
           <w:sz w:val="23"/>
           <w:szCs w:val="23"/>
         </w:rPr>
+        <w:lastRenderedPageBreak/>
         <w:t>•       About right:</w:t>
       </w:r>
     </w:p>
@@ -7136,7 +7318,6 @@
           <w:sz w:val="23"/>
           <w:szCs w:val="23"/>
         </w:rPr>
-        <w:lastRenderedPageBreak/>
         <w:t>-</w:t>
       </w:r>
     </w:p>

</xml_diff>

<commit_message>
updated pad day 1
</commit_message>
<xml_diff>
--- a/instructors/fair-for-busy-day-1.docx
+++ b/instructors/fair-for-busy-day-1.docx
@@ -839,27 +839,7 @@
           <w:szCs w:val="23"/>
         </w:rPr>
         <w:lastRenderedPageBreak/>
-        <w:t xml:space="preserve">-  I share my code in </w:t>
-      </w:r>
-      <w:proofErr w:type="spellStart"/>
-      <w:r>
-        <w:rPr>
-          <w:rFonts w:ascii="Open Sans" w:hAnsi="Open Sans" w:cs="Open Sans"/>
-          <w:color w:val="485365"/>
-          <w:sz w:val="23"/>
-          <w:szCs w:val="23"/>
-        </w:rPr>
-        <w:t>github</w:t>
-      </w:r>
-      <w:proofErr w:type="spellEnd"/>
-      <w:r>
-        <w:rPr>
-          <w:rFonts w:ascii="Open Sans" w:hAnsi="Open Sans" w:cs="Open Sans"/>
-          <w:color w:val="485365"/>
-          <w:sz w:val="23"/>
-          <w:szCs w:val="23"/>
-        </w:rPr>
-        <w:t xml:space="preserve"> or another code repository:</w:t>
+        <w:t>-  I share my code in github or another code repository:</w:t>
       </w:r>
     </w:p>
     <w:p>
@@ -946,27 +926,7 @@
           <w:sz w:val="23"/>
           <w:szCs w:val="23"/>
         </w:rPr>
-        <w:t xml:space="preserve">- I have used others code from </w:t>
-      </w:r>
-      <w:proofErr w:type="spellStart"/>
-      <w:r>
-        <w:rPr>
-          <w:rFonts w:ascii="Open Sans" w:hAnsi="Open Sans" w:cs="Open Sans"/>
-          <w:color w:val="485365"/>
-          <w:sz w:val="23"/>
-          <w:szCs w:val="23"/>
-        </w:rPr>
-        <w:t>github</w:t>
-      </w:r>
-      <w:proofErr w:type="spellEnd"/>
-      <w:r>
-        <w:rPr>
-          <w:rFonts w:ascii="Open Sans" w:hAnsi="Open Sans" w:cs="Open Sans"/>
-          <w:color w:val="485365"/>
-          <w:sz w:val="23"/>
-          <w:szCs w:val="23"/>
-        </w:rPr>
-        <w:t xml:space="preserve"> or such:</w:t>
+        <w:t>- I have used others code from github or such:</w:t>
       </w:r>
     </w:p>
     <w:p>
@@ -1168,27 +1128,7 @@
           <w:sz w:val="23"/>
           <w:szCs w:val="23"/>
         </w:rPr>
-        <w:t xml:space="preserve">get extra value from your work (e.g. collaborators, reuse by </w:t>
-      </w:r>
-      <w:proofErr w:type="spellStart"/>
-      <w:r>
-        <w:rPr>
-          <w:rFonts w:ascii="Open Sans" w:hAnsi="Open Sans" w:cs="Open Sans"/>
-          <w:color w:val="485365"/>
-          <w:sz w:val="23"/>
-          <w:szCs w:val="23"/>
-        </w:rPr>
-        <w:t>modellers</w:t>
-      </w:r>
-      <w:proofErr w:type="spellEnd"/>
-      <w:r>
-        <w:rPr>
-          <w:rFonts w:ascii="Open Sans" w:hAnsi="Open Sans" w:cs="Open Sans"/>
-          <w:color w:val="485365"/>
-          <w:sz w:val="23"/>
-          <w:szCs w:val="23"/>
-        </w:rPr>
-        <w:t>, ML specialists):</w:t>
+        <w:t>get extra value from your work (e.g. collaborators, reuse by modellers, ML specialists):</w:t>
       </w:r>
     </w:p>
     <w:p>
@@ -1527,27 +1467,7 @@
           <w:sz w:val="23"/>
           <w:szCs w:val="23"/>
         </w:rPr>
-        <w:t xml:space="preserve">evidence of your scientific </w:t>
-      </w:r>
-      <w:proofErr w:type="spellStart"/>
-      <w:r>
-        <w:rPr>
-          <w:rFonts w:ascii="Open Sans" w:hAnsi="Open Sans" w:cs="Open Sans"/>
-          <w:color w:val="485365"/>
-          <w:sz w:val="23"/>
-          <w:szCs w:val="23"/>
-        </w:rPr>
-        <w:t>rigour</w:t>
-      </w:r>
-      <w:proofErr w:type="spellEnd"/>
-      <w:r>
-        <w:rPr>
-          <w:rFonts w:ascii="Open Sans" w:hAnsi="Open Sans" w:cs="Open Sans"/>
-          <w:color w:val="485365"/>
-          <w:sz w:val="23"/>
-          <w:szCs w:val="23"/>
-        </w:rPr>
-        <w:t xml:space="preserve"> and work ethic:</w:t>
+        <w:t>evidence of your scientific rigour and work ethic:</w:t>
       </w:r>
     </w:p>
     <w:p>
@@ -2099,27 +2019,7 @@
           <w:sz w:val="23"/>
           <w:szCs w:val="23"/>
         </w:rPr>
-        <w:t xml:space="preserve">You need to do a western blot of the protein Titin, the largest protein in the body with a molecular weight of 3,800 </w:t>
-      </w:r>
-      <w:proofErr w:type="spellStart"/>
-      <w:r>
-        <w:rPr>
-          <w:rFonts w:ascii="Open Sans" w:hAnsi="Open Sans" w:cs="Open Sans"/>
-          <w:color w:val="485365"/>
-          <w:sz w:val="23"/>
-          <w:szCs w:val="23"/>
-        </w:rPr>
-        <w:t>kDa</w:t>
-      </w:r>
-      <w:proofErr w:type="spellEnd"/>
-      <w:r>
-        <w:rPr>
-          <w:rFonts w:ascii="Open Sans" w:hAnsi="Open Sans" w:cs="Open Sans"/>
-          <w:color w:val="485365"/>
-          <w:sz w:val="23"/>
-          <w:szCs w:val="23"/>
-        </w:rPr>
-        <w:t>. You found an antibody sold by Sigma Aldrich that has been validated in western blots and immunofluorescence. Sigma Aldrich lists the publication by Yu et al 2019 (</w:t>
+        <w:t>You need to do a western blot of the protein Titin, the largest protein in the body with a molecular weight of 3,800 kDa. You found an antibody sold by Sigma Aldrich that has been validated in western blots and immunofluorescence. Sigma Aldrich lists the publication by Yu et al 2019 (</w:t>
       </w:r>
       <w:hyperlink r:id="rId8" w:history="1">
         <w:r>
@@ -2721,25 +2621,7 @@
           <w:iCs/>
           <w:lang w:val="en-GB" w:eastAsia="en-GB" w:bidi="ar-SA"/>
         </w:rPr>
-        <w:t xml:space="preserve">Hint: navigate to linked </w:t>
-      </w:r>
-      <w:proofErr w:type="spellStart"/>
-      <w:r>
-        <w:rPr>
-          <w:i/>
-          <w:iCs/>
-          <w:lang w:val="en-GB" w:eastAsia="en-GB" w:bidi="ar-SA"/>
-        </w:rPr>
-        <w:t>github</w:t>
-      </w:r>
-      <w:proofErr w:type="spellEnd"/>
-      <w:r>
-        <w:rPr>
-          <w:i/>
-          <w:iCs/>
-          <w:lang w:val="en-GB" w:eastAsia="en-GB" w:bidi="ar-SA"/>
-        </w:rPr>
-        <w:t xml:space="preserve"> record t</w:t>
+        <w:t>Hint: navigate to linked github record t</w:t>
       </w:r>
       <w:r>
         <w:rPr>
@@ -3440,27 +3322,7 @@
           <w:sz w:val="21"/>
           <w:lang w:val="en-GB" w:eastAsia="en-GB" w:bidi="ar-SA"/>
         </w:rPr>
-        <w:t xml:space="preserve">Sharing numerical data as an Excel file via </w:t>
-      </w:r>
-      <w:proofErr w:type="spellStart"/>
-      <w:r>
-        <w:rPr>
-          <w:rFonts w:ascii="Consolas" w:eastAsia="Times New Roman" w:hAnsi="Consolas" w:cs="Times New Roman"/>
-          <w:color w:val="000000"/>
-          <w:sz w:val="21"/>
-          <w:lang w:val="en-GB" w:eastAsia="en-GB" w:bidi="ar-SA"/>
-        </w:rPr>
-        <w:t>Github</w:t>
-      </w:r>
-      <w:proofErr w:type="spellEnd"/>
-      <w:r>
-        <w:rPr>
-          <w:rFonts w:ascii="Consolas" w:eastAsia="Times New Roman" w:hAnsi="Consolas" w:cs="Times New Roman"/>
-          <w:color w:val="000000"/>
-          <w:sz w:val="21"/>
-          <w:lang w:val="en-GB" w:eastAsia="en-GB" w:bidi="ar-SA"/>
-        </w:rPr>
-        <w:t xml:space="preserve"> is not FAIR.</w:t>
+        <w:t>Sharing numerical data as an Excel file via Github is not FAIR.</w:t>
       </w:r>
     </w:p>
     <w:p>
@@ -3978,25 +3840,774 @@
           <w:sz w:val="23"/>
           <w:szCs w:val="23"/>
         </w:rPr>
+        <w:t>Room1: Example 1</w:t>
+      </w:r>
+      <w:r>
+        <w:rPr>
+          <w:rFonts w:ascii="Open Sans" w:hAnsi="Open Sans" w:cs="Open Sans"/>
+          <w:color w:val="485365"/>
+          <w:sz w:val="23"/>
+          <w:szCs w:val="23"/>
+        </w:rPr>
+        <w:t xml:space="preserve"> </w:t>
+      </w:r>
+    </w:p>
+    <w:p>
+      <w:pPr>
+        <w:rPr>
+          <w:rFonts w:ascii="Open Sans" w:hAnsi="Open Sans" w:cs="Open Sans"/>
+          <w:color w:val="485365"/>
+          <w:sz w:val="23"/>
+          <w:szCs w:val="23"/>
+        </w:rPr>
+      </w:pPr>
+      <w:r>
+        <w:rPr>
+          <w:rFonts w:ascii="Open Sans" w:hAnsi="Open Sans" w:cs="Open Sans"/>
+          <w:color w:val="485365"/>
+          <w:sz w:val="23"/>
+          <w:szCs w:val="23"/>
+        </w:rPr>
+        <w:t>(</w:t>
+      </w:r>
+      <w:r>
+        <w:rPr>
+          <w:rFonts w:ascii="Open Sans" w:hAnsi="Open Sans" w:cs="Open Sans"/>
+          <w:color w:val="485365"/>
+          <w:sz w:val="23"/>
+          <w:szCs w:val="23"/>
+        </w:rPr>
+        <w:t>transcriptomics data</w:t>
+      </w:r>
+      <w:r>
+        <w:rPr>
+          <w:rFonts w:ascii="Open Sans" w:hAnsi="Open Sans" w:cs="Open Sans"/>
+          <w:color w:val="485365"/>
+          <w:sz w:val="23"/>
+          <w:szCs w:val="23"/>
+        </w:rPr>
+        <w:t xml:space="preserve"> </w:t>
+      </w:r>
+      <w:r>
+        <w:rPr>
+          <w:rFonts w:ascii="Open Sans" w:hAnsi="Open Sans" w:cs="Open Sans"/>
+          <w:color w:val="485365"/>
+          <w:sz w:val="23"/>
+          <w:szCs w:val="23"/>
+        </w:rPr>
+        <w:t>for a plant with</w:t>
+      </w:r>
+      <w:r>
+        <w:rPr>
+          <w:rFonts w:ascii="Open Sans" w:hAnsi="Open Sans" w:cs="Open Sans"/>
+          <w:color w:val="485365"/>
+          <w:sz w:val="23"/>
+          <w:szCs w:val="23"/>
+        </w:rPr>
+        <w:t xml:space="preserve"> different treatments;</w:t>
+      </w:r>
+      <w:r>
+        <w:rPr>
+          <w:rFonts w:ascii="Open Sans" w:hAnsi="Open Sans" w:cs="Open Sans"/>
+          <w:color w:val="485365"/>
+          <w:sz w:val="23"/>
+          <w:szCs w:val="23"/>
+        </w:rPr>
+        <w:t xml:space="preserve"> DEG: differentially expressed genes</w:t>
+      </w:r>
+      <w:r>
+        <w:rPr>
+          <w:rFonts w:ascii="Open Sans" w:hAnsi="Open Sans" w:cs="Open Sans"/>
+          <w:color w:val="485365"/>
+          <w:sz w:val="23"/>
+          <w:szCs w:val="23"/>
+        </w:rPr>
+        <w:t>)</w:t>
+      </w:r>
+    </w:p>
+    <w:p>
+      <w:pPr>
+        <w:rPr>
+          <w:rFonts w:ascii="Open Sans" w:hAnsi="Open Sans" w:cs="Open Sans"/>
+          <w:color w:val="485365"/>
+          <w:sz w:val="23"/>
+          <w:szCs w:val="23"/>
+        </w:rPr>
+      </w:pPr>
+      <w:r>
+        <w:rPr>
+          <w:rFonts w:ascii="Open Sans" w:hAnsi="Open Sans" w:cs="Open Sans"/>
+          <w:color w:val="485365"/>
+          <w:sz w:val="23"/>
+          <w:szCs w:val="23"/>
+        </w:rPr>
+        <w:t xml:space="preserve">File: </w:t>
+      </w:r>
+      <w:hyperlink r:id="rId12" w:history="1">
+        <w:r>
+          <w:rPr>
+            <w:rStyle w:val="Hyperlink"/>
+            <w:rFonts w:ascii="Open Sans" w:hAnsi="Open Sans" w:cs="Open Sans"/>
+            <w:sz w:val="23"/>
+            <w:szCs w:val="23"/>
+          </w:rPr>
+          <w:t>https://github.com/tzielins/private-fair-for-busy-biologists/blob/main/episodes/fig/metadata_ex1.jpg</w:t>
+        </w:r>
+      </w:hyperlink>
+      <w:r>
+        <w:rPr>
+          <w:rFonts w:ascii="Open Sans" w:hAnsi="Open Sans" w:cs="Open Sans"/>
+          <w:color w:val="485365"/>
+          <w:sz w:val="23"/>
+          <w:szCs w:val="23"/>
+        </w:rPr>
+        <w:t xml:space="preserve"> </w:t>
+      </w:r>
+    </w:p>
+    <w:p>
+      <w:pPr>
+        <w:rPr>
+          <w:rFonts w:ascii="Open Sans" w:hAnsi="Open Sans" w:cs="Open Sans"/>
+          <w:color w:val="485365"/>
+          <w:sz w:val="23"/>
+          <w:szCs w:val="23"/>
+        </w:rPr>
+      </w:pPr>
+      <w:r>
+        <w:rPr>
+          <w:rFonts w:ascii="Open Sans" w:hAnsi="Open Sans" w:cs="Open Sans"/>
+          <w:color w:val="485365"/>
+          <w:sz w:val="23"/>
+          <w:szCs w:val="23"/>
+        </w:rPr>
         <w:t>-</w:t>
       </w:r>
-      <w:r>
-        <w:rPr>
-          <w:rFonts w:ascii="Open Sans" w:hAnsi="Open Sans" w:cs="Open Sans"/>
-          <w:color w:val="485365"/>
-          <w:sz w:val="23"/>
-          <w:szCs w:val="23"/>
-        </w:rPr>
-        <w:t>Room1: Example 1</w:t>
-      </w:r>
-      <w:r>
-        <w:rPr>
-          <w:rFonts w:ascii="Open Sans" w:hAnsi="Open Sans" w:cs="Open Sans"/>
-          <w:color w:val="485365"/>
-          <w:sz w:val="23"/>
-          <w:szCs w:val="23"/>
-        </w:rPr>
-        <w:t xml:space="preserve"> (</w:t>
+    </w:p>
+    <w:p>
+      <w:pPr>
+        <w:rPr>
+          <w:rFonts w:ascii="Open Sans" w:hAnsi="Open Sans" w:cs="Open Sans"/>
+          <w:color w:val="485365"/>
+          <w:sz w:val="23"/>
+          <w:szCs w:val="23"/>
+        </w:rPr>
+      </w:pPr>
+      <w:r>
+        <w:rPr>
+          <w:rFonts w:ascii="Open Sans" w:hAnsi="Open Sans" w:cs="Open Sans"/>
+          <w:color w:val="485365"/>
+          <w:sz w:val="23"/>
+          <w:szCs w:val="23"/>
+        </w:rPr>
+        <w:t>-</w:t>
+      </w:r>
+    </w:p>
+    <w:p>
+      <w:pPr>
+        <w:rPr>
+          <w:rFonts w:ascii="Open Sans" w:hAnsi="Open Sans" w:cs="Open Sans"/>
+          <w:color w:val="485365"/>
+          <w:sz w:val="23"/>
+          <w:szCs w:val="23"/>
+        </w:rPr>
+      </w:pPr>
+      <w:r>
+        <w:rPr>
+          <w:rFonts w:ascii="Open Sans" w:hAnsi="Open Sans" w:cs="Open Sans"/>
+          <w:color w:val="485365"/>
+          <w:sz w:val="23"/>
+          <w:szCs w:val="23"/>
+        </w:rPr>
+        <w:t>-</w:t>
+      </w:r>
+    </w:p>
+    <w:p>
+      <w:pPr>
+        <w:rPr>
+          <w:rFonts w:ascii="Open Sans" w:hAnsi="Open Sans" w:cs="Open Sans"/>
+          <w:color w:val="485365"/>
+          <w:sz w:val="23"/>
+          <w:szCs w:val="23"/>
+        </w:rPr>
+      </w:pPr>
+      <w:r>
+        <w:rPr>
+          <w:rFonts w:ascii="Open Sans" w:hAnsi="Open Sans" w:cs="Open Sans"/>
+          <w:color w:val="485365"/>
+          <w:sz w:val="23"/>
+          <w:szCs w:val="23"/>
+        </w:rPr>
+        <w:t>-</w:t>
+      </w:r>
+    </w:p>
+    <w:p>
+      <w:pPr>
+        <w:rPr>
+          <w:rFonts w:ascii="Open Sans" w:hAnsi="Open Sans" w:cs="Open Sans"/>
+          <w:color w:val="485365"/>
+          <w:sz w:val="23"/>
+          <w:szCs w:val="23"/>
+        </w:rPr>
+      </w:pPr>
+      <w:r>
+        <w:rPr>
+          <w:rFonts w:ascii="Open Sans" w:hAnsi="Open Sans" w:cs="Open Sans"/>
+          <w:color w:val="485365"/>
+          <w:sz w:val="23"/>
+          <w:szCs w:val="23"/>
+        </w:rPr>
+        <w:t>-</w:t>
+      </w:r>
+    </w:p>
+    <w:p>
+      <w:pPr>
+        <w:rPr>
+          <w:rFonts w:ascii="Open Sans" w:hAnsi="Open Sans" w:cs="Open Sans"/>
+          <w:color w:val="485365"/>
+          <w:sz w:val="23"/>
+          <w:szCs w:val="23"/>
+        </w:rPr>
+      </w:pPr>
+      <w:r>
+        <w:rPr>
+          <w:rFonts w:ascii="Open Sans" w:hAnsi="Open Sans" w:cs="Open Sans"/>
+          <w:color w:val="485365"/>
+          <w:sz w:val="23"/>
+          <w:szCs w:val="23"/>
+        </w:rPr>
+        <w:t>-</w:t>
+      </w:r>
+    </w:p>
+    <w:p>
+      <w:pPr>
+        <w:rPr>
+          <w:rFonts w:ascii="Open Sans" w:hAnsi="Open Sans" w:cs="Open Sans"/>
+          <w:color w:val="485365"/>
+          <w:sz w:val="23"/>
+          <w:szCs w:val="23"/>
+        </w:rPr>
+      </w:pPr>
+    </w:p>
+    <w:p>
+      <w:pPr>
+        <w:rPr>
+          <w:rFonts w:ascii="Open Sans" w:hAnsi="Open Sans" w:cs="Open Sans"/>
+          <w:color w:val="485365"/>
+          <w:sz w:val="23"/>
+          <w:szCs w:val="23"/>
+        </w:rPr>
+      </w:pPr>
+      <w:r>
+        <w:rPr>
+          <w:rFonts w:ascii="Open Sans" w:hAnsi="Open Sans" w:cs="Open Sans"/>
+          <w:color w:val="485365"/>
+          <w:sz w:val="23"/>
+          <w:szCs w:val="23"/>
+        </w:rPr>
+        <w:t>Room 2: Example 2</w:t>
+      </w:r>
+      <w:r>
+        <w:rPr>
+          <w:rFonts w:ascii="Open Sans" w:hAnsi="Open Sans" w:cs="Open Sans"/>
+          <w:color w:val="485365"/>
+          <w:sz w:val="23"/>
+          <w:szCs w:val="23"/>
+        </w:rPr>
+        <w:t xml:space="preserve"> </w:t>
+      </w:r>
+      <w:r>
+        <w:rPr>
+          <w:rFonts w:ascii="Open Sans" w:hAnsi="Open Sans" w:cs="Open Sans"/>
+          <w:color w:val="485365"/>
+          <w:sz w:val="23"/>
+          <w:szCs w:val="23"/>
+        </w:rPr>
+        <w:t>(insect repellent experiment)</w:t>
+      </w:r>
+    </w:p>
+    <w:p>
+      <w:pPr>
+        <w:rPr>
+          <w:rFonts w:ascii="Open Sans" w:hAnsi="Open Sans" w:cs="Open Sans"/>
+          <w:color w:val="485365"/>
+          <w:sz w:val="23"/>
+          <w:szCs w:val="23"/>
+        </w:rPr>
+      </w:pPr>
+      <w:r>
+        <w:rPr>
+          <w:rFonts w:ascii="Open Sans" w:hAnsi="Open Sans" w:cs="Open Sans"/>
+          <w:color w:val="485365"/>
+          <w:sz w:val="23"/>
+          <w:szCs w:val="23"/>
+        </w:rPr>
+        <w:t>File:</w:t>
+      </w:r>
+      <w:r>
+        <w:t xml:space="preserve"> </w:t>
+      </w:r>
+      <w:hyperlink r:id="rId13" w:history="1">
+        <w:r>
+          <w:rPr>
+            <w:rStyle w:val="Hyperlink"/>
+            <w:rFonts w:ascii="Open Sans" w:hAnsi="Open Sans" w:cs="Open Sans"/>
+            <w:sz w:val="23"/>
+            <w:szCs w:val="23"/>
+          </w:rPr>
+          <w:t>https://github.com/tzielins/private-fair-for-busy-biologists/blob/main/episodes/fig/metadata_ex2.jpg</w:t>
+        </w:r>
+      </w:hyperlink>
+      <w:r>
+        <w:rPr>
+          <w:rFonts w:ascii="Open Sans" w:hAnsi="Open Sans" w:cs="Open Sans"/>
+          <w:color w:val="485365"/>
+          <w:sz w:val="23"/>
+          <w:szCs w:val="23"/>
+        </w:rPr>
+        <w:t xml:space="preserve"> </w:t>
+      </w:r>
+    </w:p>
+    <w:p>
+      <w:pPr>
+        <w:rPr>
+          <w:rFonts w:ascii="Open Sans" w:hAnsi="Open Sans" w:cs="Open Sans"/>
+          <w:color w:val="485365"/>
+          <w:sz w:val="23"/>
+          <w:szCs w:val="23"/>
+        </w:rPr>
+      </w:pPr>
+      <w:r>
+        <w:rPr>
+          <w:rFonts w:ascii="Open Sans" w:hAnsi="Open Sans" w:cs="Open Sans"/>
+          <w:color w:val="485365"/>
+          <w:sz w:val="23"/>
+          <w:szCs w:val="23"/>
+        </w:rPr>
+        <w:t>-</w:t>
+      </w:r>
+    </w:p>
+    <w:p>
+      <w:pPr>
+        <w:rPr>
+          <w:rFonts w:ascii="Open Sans" w:hAnsi="Open Sans" w:cs="Open Sans"/>
+          <w:color w:val="485365"/>
+          <w:sz w:val="23"/>
+          <w:szCs w:val="23"/>
+        </w:rPr>
+      </w:pPr>
+      <w:r>
+        <w:rPr>
+          <w:rFonts w:ascii="Open Sans" w:hAnsi="Open Sans" w:cs="Open Sans"/>
+          <w:color w:val="485365"/>
+          <w:sz w:val="23"/>
+          <w:szCs w:val="23"/>
+        </w:rPr>
+        <w:t>-</w:t>
+      </w:r>
+    </w:p>
+    <w:p>
+      <w:pPr>
+        <w:rPr>
+          <w:rFonts w:ascii="Open Sans" w:hAnsi="Open Sans" w:cs="Open Sans"/>
+          <w:color w:val="485365"/>
+          <w:sz w:val="23"/>
+          <w:szCs w:val="23"/>
+        </w:rPr>
+      </w:pPr>
+      <w:r>
+        <w:rPr>
+          <w:rFonts w:ascii="Open Sans" w:hAnsi="Open Sans" w:cs="Open Sans"/>
+          <w:color w:val="485365"/>
+          <w:sz w:val="23"/>
+          <w:szCs w:val="23"/>
+        </w:rPr>
+        <w:t>-</w:t>
+      </w:r>
+    </w:p>
+    <w:p>
+      <w:pPr>
+        <w:rPr>
+          <w:rFonts w:ascii="Open Sans" w:hAnsi="Open Sans" w:cs="Open Sans"/>
+          <w:color w:val="485365"/>
+          <w:sz w:val="23"/>
+          <w:szCs w:val="23"/>
+        </w:rPr>
+      </w:pPr>
+      <w:r>
+        <w:rPr>
+          <w:rFonts w:ascii="Open Sans" w:hAnsi="Open Sans" w:cs="Open Sans"/>
+          <w:color w:val="485365"/>
+          <w:sz w:val="23"/>
+          <w:szCs w:val="23"/>
+        </w:rPr>
+        <w:t>-</w:t>
+      </w:r>
+    </w:p>
+    <w:p>
+      <w:pPr>
+        <w:rPr>
+          <w:rFonts w:ascii="Open Sans" w:hAnsi="Open Sans" w:cs="Open Sans"/>
+          <w:color w:val="485365"/>
+          <w:sz w:val="23"/>
+          <w:szCs w:val="23"/>
+        </w:rPr>
+      </w:pPr>
+      <w:r>
+        <w:rPr>
+          <w:rFonts w:ascii="Open Sans" w:hAnsi="Open Sans" w:cs="Open Sans"/>
+          <w:color w:val="485365"/>
+          <w:sz w:val="23"/>
+          <w:szCs w:val="23"/>
+        </w:rPr>
+        <w:t>-</w:t>
+      </w:r>
+    </w:p>
+    <w:p>
+      <w:pPr>
+        <w:rPr>
+          <w:rFonts w:ascii="Open Sans" w:hAnsi="Open Sans" w:cs="Open Sans"/>
+          <w:color w:val="485365"/>
+          <w:sz w:val="23"/>
+          <w:szCs w:val="23"/>
+        </w:rPr>
+      </w:pPr>
+      <w:r>
+        <w:rPr>
+          <w:rFonts w:ascii="Open Sans" w:hAnsi="Open Sans" w:cs="Open Sans"/>
+          <w:color w:val="485365"/>
+          <w:sz w:val="23"/>
+          <w:szCs w:val="23"/>
+        </w:rPr>
+        <w:t>-</w:t>
+      </w:r>
+    </w:p>
+    <w:p>
+      <w:pPr>
+        <w:rPr>
+          <w:rFonts w:ascii="Open Sans" w:hAnsi="Open Sans" w:cs="Open Sans"/>
+          <w:color w:val="485365"/>
+          <w:sz w:val="23"/>
+          <w:szCs w:val="23"/>
+        </w:rPr>
+      </w:pPr>
+    </w:p>
+    <w:p>
+      <w:pPr>
+        <w:rPr>
+          <w:rFonts w:ascii="Open Sans" w:hAnsi="Open Sans" w:cs="Open Sans"/>
+          <w:color w:val="485365"/>
+          <w:sz w:val="23"/>
+          <w:szCs w:val="23"/>
+        </w:rPr>
+      </w:pPr>
+      <w:r>
+        <w:rPr>
+          <w:rFonts w:ascii="Open Sans" w:hAnsi="Open Sans" w:cs="Open Sans"/>
+          <w:color w:val="485365"/>
+          <w:sz w:val="23"/>
+          <w:szCs w:val="23"/>
+        </w:rPr>
+        <w:t>Room3: Example 3</w:t>
+      </w:r>
+      <w:r>
+        <w:rPr>
+          <w:rFonts w:ascii="Open Sans" w:hAnsi="Open Sans" w:cs="Open Sans"/>
+          <w:color w:val="485365"/>
+          <w:sz w:val="23"/>
+          <w:szCs w:val="23"/>
+        </w:rPr>
+        <w:t xml:space="preserve"> </w:t>
+      </w:r>
+      <w:r>
+        <w:rPr>
+          <w:rFonts w:ascii="Open Sans" w:hAnsi="Open Sans" w:cs="Open Sans"/>
+          <w:color w:val="485365"/>
+          <w:sz w:val="23"/>
+          <w:szCs w:val="23"/>
+        </w:rPr>
+        <w:t xml:space="preserve">(protein interaction study; </w:t>
+      </w:r>
+      <w:r>
+        <w:rPr>
+          <w:rFonts w:ascii="Open Sans" w:hAnsi="Open Sans" w:cs="Open Sans"/>
+          <w:color w:val="485365"/>
+          <w:sz w:val="23"/>
+          <w:szCs w:val="23"/>
+        </w:rPr>
+        <w:t>SUMO</w:t>
+      </w:r>
+      <w:r>
+        <w:rPr>
+          <w:rFonts w:ascii="Open Sans" w:hAnsi="Open Sans" w:cs="Open Sans"/>
+          <w:color w:val="485365"/>
+          <w:sz w:val="23"/>
+          <w:szCs w:val="23"/>
+        </w:rPr>
+        <w:t xml:space="preserve">: </w:t>
+      </w:r>
+      <w:r>
+        <w:rPr>
+          <w:rFonts w:ascii="Open Sans" w:hAnsi="Open Sans" w:cs="Open Sans"/>
+          <w:color w:val="485365"/>
+          <w:sz w:val="23"/>
+          <w:szCs w:val="23"/>
+        </w:rPr>
+        <w:t>Small Ubiquitin-like Modifier</w:t>
+      </w:r>
+      <w:r>
+        <w:rPr>
+          <w:rFonts w:ascii="Open Sans" w:hAnsi="Open Sans" w:cs="Open Sans"/>
+          <w:color w:val="485365"/>
+          <w:sz w:val="23"/>
+          <w:szCs w:val="23"/>
+        </w:rPr>
+        <w:t xml:space="preserve"> </w:t>
+      </w:r>
+      <w:r>
+        <w:rPr>
+          <w:rFonts w:ascii="Open Sans" w:hAnsi="Open Sans" w:cs="Open Sans"/>
+          <w:color w:val="485365"/>
+          <w:sz w:val="23"/>
+          <w:szCs w:val="23"/>
+        </w:rPr>
+        <w:t>proteins</w:t>
+      </w:r>
+      <w:r>
+        <w:rPr>
+          <w:rFonts w:ascii="Open Sans" w:hAnsi="Open Sans" w:cs="Open Sans"/>
+          <w:color w:val="485365"/>
+          <w:sz w:val="23"/>
+          <w:szCs w:val="23"/>
+        </w:rPr>
+        <w:t>;)</w:t>
+      </w:r>
+    </w:p>
+    <w:p>
+      <w:pPr>
+        <w:rPr>
+          <w:rFonts w:ascii="Open Sans" w:hAnsi="Open Sans" w:cs="Open Sans"/>
+          <w:color w:val="485365"/>
+          <w:sz w:val="23"/>
+          <w:szCs w:val="23"/>
+        </w:rPr>
+      </w:pPr>
+      <w:r>
+        <w:rPr>
+          <w:rFonts w:ascii="Open Sans" w:hAnsi="Open Sans" w:cs="Open Sans"/>
+          <w:color w:val="485365"/>
+          <w:sz w:val="23"/>
+          <w:szCs w:val="23"/>
+        </w:rPr>
+        <w:t xml:space="preserve">File: </w:t>
+      </w:r>
+      <w:hyperlink r:id="rId14" w:history="1">
+        <w:r>
+          <w:rPr>
+            <w:rStyle w:val="Hyperlink"/>
+            <w:rFonts w:ascii="Open Sans" w:hAnsi="Open Sans" w:cs="Open Sans"/>
+            <w:sz w:val="23"/>
+            <w:szCs w:val="23"/>
+          </w:rPr>
+          <w:t>https://github.com/tzielins/private-fair-for-busy-biologists/blob/main/episodes/fig/metadata_ex3.jpg</w:t>
+        </w:r>
+      </w:hyperlink>
+      <w:r>
+        <w:rPr>
+          <w:rFonts w:ascii="Open Sans" w:hAnsi="Open Sans" w:cs="Open Sans"/>
+          <w:color w:val="485365"/>
+          <w:sz w:val="23"/>
+          <w:szCs w:val="23"/>
+        </w:rPr>
+        <w:t xml:space="preserve"> </w:t>
+      </w:r>
+    </w:p>
+    <w:p>
+      <w:pPr>
+        <w:rPr>
+          <w:rFonts w:ascii="Open Sans" w:hAnsi="Open Sans" w:cs="Open Sans"/>
+          <w:color w:val="485365"/>
+          <w:sz w:val="23"/>
+          <w:szCs w:val="23"/>
+        </w:rPr>
+      </w:pPr>
+      <w:r>
+        <w:rPr>
+          <w:rFonts w:ascii="Open Sans" w:hAnsi="Open Sans" w:cs="Open Sans"/>
+          <w:color w:val="485365"/>
+          <w:sz w:val="23"/>
+          <w:szCs w:val="23"/>
+        </w:rPr>
+        <w:t>-</w:t>
+      </w:r>
+    </w:p>
+    <w:p>
+      <w:pPr>
+        <w:rPr>
+          <w:rFonts w:ascii="Open Sans" w:hAnsi="Open Sans" w:cs="Open Sans"/>
+          <w:color w:val="485365"/>
+          <w:sz w:val="23"/>
+          <w:szCs w:val="23"/>
+        </w:rPr>
+      </w:pPr>
+      <w:r>
+        <w:rPr>
+          <w:rFonts w:ascii="Open Sans" w:hAnsi="Open Sans" w:cs="Open Sans"/>
+          <w:color w:val="485365"/>
+          <w:sz w:val="23"/>
+          <w:szCs w:val="23"/>
+        </w:rPr>
+        <w:t>-</w:t>
+      </w:r>
+    </w:p>
+    <w:p>
+      <w:pPr>
+        <w:rPr>
+          <w:rFonts w:ascii="Open Sans" w:hAnsi="Open Sans" w:cs="Open Sans"/>
+          <w:color w:val="485365"/>
+          <w:sz w:val="23"/>
+          <w:szCs w:val="23"/>
+        </w:rPr>
+      </w:pPr>
+      <w:r>
+        <w:rPr>
+          <w:rFonts w:ascii="Open Sans" w:hAnsi="Open Sans" w:cs="Open Sans"/>
+          <w:color w:val="485365"/>
+          <w:sz w:val="23"/>
+          <w:szCs w:val="23"/>
+        </w:rPr>
+        <w:t>-</w:t>
+      </w:r>
+    </w:p>
+    <w:p>
+      <w:pPr>
+        <w:rPr>
+          <w:rFonts w:ascii="Open Sans" w:hAnsi="Open Sans" w:cs="Open Sans"/>
+          <w:color w:val="485365"/>
+          <w:sz w:val="23"/>
+          <w:szCs w:val="23"/>
+        </w:rPr>
+      </w:pPr>
+      <w:r>
+        <w:rPr>
+          <w:rFonts w:ascii="Open Sans" w:hAnsi="Open Sans" w:cs="Open Sans"/>
+          <w:color w:val="485365"/>
+          <w:sz w:val="23"/>
+          <w:szCs w:val="23"/>
+        </w:rPr>
+        <w:t>-</w:t>
+      </w:r>
+    </w:p>
+    <w:p>
+      <w:pPr>
+        <w:rPr>
+          <w:rFonts w:ascii="Open Sans" w:hAnsi="Open Sans" w:cs="Open Sans"/>
+          <w:color w:val="485365"/>
+          <w:sz w:val="23"/>
+          <w:szCs w:val="23"/>
+        </w:rPr>
+      </w:pPr>
+      <w:r>
+        <w:rPr>
+          <w:rFonts w:ascii="Open Sans" w:hAnsi="Open Sans" w:cs="Open Sans"/>
+          <w:color w:val="485365"/>
+          <w:sz w:val="23"/>
+          <w:szCs w:val="23"/>
+        </w:rPr>
+        <w:t>-</w:t>
+      </w:r>
+    </w:p>
+    <w:p>
+      <w:pPr>
+        <w:rPr>
+          <w:rFonts w:ascii="Open Sans" w:hAnsi="Open Sans" w:cs="Open Sans"/>
+          <w:color w:val="485365"/>
+          <w:sz w:val="23"/>
+          <w:szCs w:val="23"/>
+        </w:rPr>
+      </w:pPr>
+      <w:r>
+        <w:rPr>
+          <w:rFonts w:ascii="Open Sans" w:hAnsi="Open Sans" w:cs="Open Sans"/>
+          <w:color w:val="485365"/>
+          <w:sz w:val="23"/>
+          <w:szCs w:val="23"/>
+        </w:rPr>
+        <w:t>-</w:t>
+      </w:r>
+    </w:p>
+    <w:p>
+      <w:pPr>
+        <w:rPr>
+          <w:rFonts w:ascii="Open Sans" w:hAnsi="Open Sans" w:cs="Open Sans"/>
+          <w:color w:val="485365"/>
+          <w:sz w:val="23"/>
+          <w:szCs w:val="23"/>
+        </w:rPr>
+      </w:pPr>
+      <w:r>
+        <w:rPr>
+          <w:rFonts w:ascii="Open Sans" w:hAnsi="Open Sans" w:cs="Open Sans"/>
+          <w:color w:val="485365"/>
+          <w:sz w:val="23"/>
+          <w:szCs w:val="23"/>
+        </w:rPr>
+        <w:t>-</w:t>
+      </w:r>
+    </w:p>
+    <w:p>
+      <w:pPr>
+        <w:rPr>
+          <w:rFonts w:ascii="Open Sans" w:hAnsi="Open Sans" w:cs="Open Sans"/>
+          <w:color w:val="485365"/>
+          <w:sz w:val="23"/>
+          <w:szCs w:val="23"/>
+        </w:rPr>
+      </w:pPr>
+    </w:p>
+    <w:p>
+      <w:pPr>
+        <w:rPr>
+          <w:rFonts w:ascii="Open Sans" w:hAnsi="Open Sans" w:cs="Open Sans"/>
+          <w:color w:val="485365"/>
+          <w:sz w:val="23"/>
+          <w:szCs w:val="23"/>
+        </w:rPr>
+      </w:pPr>
+      <w:r>
+        <w:rPr>
+          <w:rFonts w:ascii="Open Sans" w:hAnsi="Open Sans" w:cs="Open Sans"/>
+          <w:color w:val="485365"/>
+          <w:sz w:val="23"/>
+          <w:szCs w:val="23"/>
+        </w:rPr>
+        <w:t>Room 4: Example 4</w:t>
+      </w:r>
+      <w:r>
+        <w:rPr>
+          <w:rFonts w:ascii="Open Sans" w:hAnsi="Open Sans" w:cs="Open Sans"/>
+          <w:color w:val="485365"/>
+          <w:sz w:val="23"/>
+          <w:szCs w:val="23"/>
+        </w:rPr>
+        <w:t xml:space="preserve"> </w:t>
+      </w:r>
+      <w:r>
+        <w:rPr>
+          <w:rFonts w:ascii="Open Sans" w:hAnsi="Open Sans" w:cs="Open Sans"/>
+          <w:color w:val="485365"/>
+          <w:sz w:val="23"/>
+          <w:szCs w:val="23"/>
+        </w:rPr>
+        <w:t>(</w:t>
+      </w:r>
+      <w:r>
+        <w:rPr>
+          <w:rFonts w:ascii="Open Sans" w:hAnsi="Open Sans" w:cs="Open Sans"/>
+          <w:color w:val="485365"/>
+          <w:sz w:val="23"/>
+          <w:szCs w:val="23"/>
+        </w:rPr>
+        <w:t xml:space="preserve">circadian data - </w:t>
       </w:r>
       <w:r>
         <w:rPr>
@@ -4017,16 +4628,35 @@
           <w:szCs w:val="23"/>
         </w:rPr>
       </w:pPr>
-    </w:p>
-    <w:p>
-      <w:pPr>
-        <w:rPr>
-          <w:rFonts w:ascii="Open Sans" w:hAnsi="Open Sans" w:cs="Open Sans"/>
-          <w:color w:val="485365"/>
-          <w:sz w:val="23"/>
-          <w:szCs w:val="23"/>
-        </w:rPr>
-      </w:pPr>
+      <w:r>
+        <w:rPr>
+          <w:rFonts w:ascii="Open Sans" w:hAnsi="Open Sans" w:cs="Open Sans"/>
+          <w:color w:val="485365"/>
+          <w:sz w:val="23"/>
+          <w:szCs w:val="23"/>
+        </w:rPr>
+        <w:t xml:space="preserve">File: </w:t>
+      </w:r>
+      <w:hyperlink r:id="rId15" w:history="1">
+        <w:r>
+          <w:rPr>
+            <w:rStyle w:val="Hyperlink"/>
+            <w:rFonts w:ascii="Open Sans" w:hAnsi="Open Sans" w:cs="Open Sans"/>
+            <w:sz w:val="23"/>
+            <w:szCs w:val="23"/>
+          </w:rPr>
+          <w:t>https://github.com/tzielins/private-fair-for-busy-biologists/blob/main/episodes/fig/metadata_ex4.jpg</w:t>
+        </w:r>
+      </w:hyperlink>
+      <w:r>
+        <w:rPr>
+          <w:rFonts w:ascii="Open Sans" w:hAnsi="Open Sans" w:cs="Open Sans"/>
+          <w:color w:val="485365"/>
+          <w:sz w:val="23"/>
+          <w:szCs w:val="23"/>
+        </w:rPr>
+        <w:t xml:space="preserve"> </w:t>
+      </w:r>
     </w:p>
     <w:p>
       <w:pPr>
@@ -4046,228 +4676,82 @@
         </w:rPr>
         <w:t>-</w:t>
       </w:r>
-      <w:r>
-        <w:rPr>
-          <w:rFonts w:ascii="Open Sans" w:hAnsi="Open Sans" w:cs="Open Sans"/>
-          <w:color w:val="485365"/>
-          <w:sz w:val="23"/>
-          <w:szCs w:val="23"/>
-        </w:rPr>
-        <w:t xml:space="preserve"> </w:t>
-      </w:r>
-      <w:r>
-        <w:rPr>
-          <w:rFonts w:ascii="Open Sans" w:hAnsi="Open Sans" w:cs="Open Sans"/>
-          <w:color w:val="485365"/>
-          <w:sz w:val="23"/>
-          <w:szCs w:val="23"/>
-        </w:rPr>
-        <w:t>Room 2: Example 2</w:t>
-      </w:r>
-      <w:r>
-        <w:rPr>
-          <w:rFonts w:ascii="Open Sans" w:hAnsi="Open Sans" w:cs="Open Sans"/>
-          <w:color w:val="485365"/>
-          <w:sz w:val="23"/>
-          <w:szCs w:val="23"/>
-        </w:rPr>
-        <w:t xml:space="preserve"> (</w:t>
-      </w:r>
-      <w:r>
-        <w:rPr>
-          <w:rFonts w:ascii="Open Sans" w:hAnsi="Open Sans" w:cs="Open Sans"/>
-          <w:color w:val="485365"/>
-          <w:sz w:val="23"/>
-          <w:szCs w:val="23"/>
-        </w:rPr>
-        <w:t>transcriptomics data</w:t>
-      </w:r>
-      <w:r>
-        <w:rPr>
-          <w:rFonts w:ascii="Open Sans" w:hAnsi="Open Sans" w:cs="Open Sans"/>
-          <w:color w:val="485365"/>
-          <w:sz w:val="23"/>
-          <w:szCs w:val="23"/>
-        </w:rPr>
-        <w:t xml:space="preserve"> under different treatments;</w:t>
-      </w:r>
-      <w:r>
-        <w:rPr>
-          <w:rFonts w:ascii="Open Sans" w:hAnsi="Open Sans" w:cs="Open Sans"/>
-          <w:color w:val="485365"/>
-          <w:sz w:val="23"/>
-          <w:szCs w:val="23"/>
-        </w:rPr>
-        <w:t xml:space="preserve"> DEG: differentially expressed genes</w:t>
-      </w:r>
-      <w:r>
-        <w:rPr>
-          <w:rFonts w:ascii="Open Sans" w:hAnsi="Open Sans" w:cs="Open Sans"/>
-          <w:color w:val="485365"/>
-          <w:sz w:val="23"/>
-          <w:szCs w:val="23"/>
-        </w:rPr>
-        <w:t>)</w:t>
-      </w:r>
-    </w:p>
-    <w:p>
-      <w:pPr>
-        <w:rPr>
-          <w:rFonts w:ascii="Open Sans" w:hAnsi="Open Sans" w:cs="Open Sans"/>
-          <w:color w:val="485365"/>
-          <w:sz w:val="23"/>
-          <w:szCs w:val="23"/>
-        </w:rPr>
-      </w:pPr>
-    </w:p>
-    <w:p>
-      <w:pPr>
-        <w:rPr>
-          <w:rFonts w:ascii="Open Sans" w:hAnsi="Open Sans" w:cs="Open Sans"/>
-          <w:color w:val="485365"/>
-          <w:sz w:val="23"/>
-          <w:szCs w:val="23"/>
-        </w:rPr>
-      </w:pPr>
-    </w:p>
-    <w:p>
-      <w:pPr>
-        <w:rPr>
-          <w:rFonts w:ascii="Open Sans" w:hAnsi="Open Sans" w:cs="Open Sans"/>
-          <w:color w:val="485365"/>
-          <w:sz w:val="23"/>
-          <w:szCs w:val="23"/>
-        </w:rPr>
-      </w:pPr>
-      <w:r>
-        <w:rPr>
-          <w:rFonts w:ascii="Open Sans" w:hAnsi="Open Sans" w:cs="Open Sans"/>
-          <w:color w:val="485365"/>
-          <w:sz w:val="23"/>
-          <w:szCs w:val="23"/>
-        </w:rPr>
-        <w:t>- Room3: Example 3</w:t>
-      </w:r>
-      <w:r>
-        <w:rPr>
-          <w:rFonts w:ascii="Open Sans" w:hAnsi="Open Sans" w:cs="Open Sans"/>
-          <w:color w:val="485365"/>
-          <w:sz w:val="23"/>
-          <w:szCs w:val="23"/>
-        </w:rPr>
-        <w:t xml:space="preserve"> (insect repellent experiment)</w:t>
-      </w:r>
-    </w:p>
-    <w:p>
-      <w:pPr>
-        <w:rPr>
-          <w:rFonts w:ascii="Open Sans" w:hAnsi="Open Sans" w:cs="Open Sans"/>
-          <w:color w:val="485365"/>
-          <w:sz w:val="23"/>
-          <w:szCs w:val="23"/>
-        </w:rPr>
-      </w:pPr>
-    </w:p>
-    <w:p>
-      <w:pPr>
-        <w:rPr>
-          <w:rFonts w:ascii="Open Sans" w:hAnsi="Open Sans" w:cs="Open Sans"/>
-          <w:color w:val="485365"/>
-          <w:sz w:val="23"/>
-          <w:szCs w:val="23"/>
-        </w:rPr>
-      </w:pPr>
-    </w:p>
-    <w:p>
-      <w:pPr>
-        <w:rPr>
-          <w:rFonts w:ascii="Open Sans" w:hAnsi="Open Sans" w:cs="Open Sans"/>
-          <w:color w:val="485365"/>
-          <w:sz w:val="23"/>
-          <w:szCs w:val="23"/>
-        </w:rPr>
-      </w:pPr>
-    </w:p>
-    <w:p>
-      <w:pPr>
-        <w:rPr>
-          <w:rFonts w:ascii="Open Sans" w:hAnsi="Open Sans" w:cs="Open Sans"/>
-          <w:color w:val="485365"/>
-          <w:sz w:val="23"/>
-          <w:szCs w:val="23"/>
-        </w:rPr>
-      </w:pPr>
-      <w:r>
-        <w:rPr>
-          <w:rFonts w:ascii="Open Sans" w:hAnsi="Open Sans" w:cs="Open Sans"/>
-          <w:color w:val="485365"/>
-          <w:sz w:val="23"/>
-          <w:szCs w:val="23"/>
-        </w:rPr>
-        <w:t>-Room 4: Example 4</w:t>
-      </w:r>
-      <w:r>
-        <w:rPr>
-          <w:rFonts w:ascii="Open Sans" w:hAnsi="Open Sans" w:cs="Open Sans"/>
-          <w:color w:val="485365"/>
-          <w:sz w:val="23"/>
-          <w:szCs w:val="23"/>
-        </w:rPr>
-        <w:t xml:space="preserve"> (</w:t>
-      </w:r>
-      <w:r>
-        <w:rPr>
-          <w:rFonts w:ascii="Open Sans" w:hAnsi="Open Sans" w:cs="Open Sans"/>
-          <w:color w:val="485365"/>
-          <w:sz w:val="23"/>
-          <w:szCs w:val="23"/>
-        </w:rPr>
-        <w:t>SUMO</w:t>
-      </w:r>
-      <w:r>
-        <w:rPr>
-          <w:rFonts w:ascii="Open Sans" w:hAnsi="Open Sans" w:cs="Open Sans"/>
-          <w:color w:val="485365"/>
-          <w:sz w:val="23"/>
-          <w:szCs w:val="23"/>
-        </w:rPr>
-        <w:t xml:space="preserve">: </w:t>
-      </w:r>
-      <w:r>
-        <w:rPr>
-          <w:rFonts w:ascii="Open Sans" w:hAnsi="Open Sans" w:cs="Open Sans"/>
-          <w:color w:val="485365"/>
-          <w:sz w:val="23"/>
-          <w:szCs w:val="23"/>
-        </w:rPr>
-        <w:t>Small Ubiquitin-like Modifier</w:t>
-      </w:r>
-      <w:r>
-        <w:rPr>
-          <w:rFonts w:ascii="Open Sans" w:hAnsi="Open Sans" w:cs="Open Sans"/>
-          <w:color w:val="485365"/>
-          <w:sz w:val="23"/>
-          <w:szCs w:val="23"/>
-        </w:rPr>
-        <w:t xml:space="preserve"> </w:t>
-      </w:r>
-      <w:r>
-        <w:rPr>
-          <w:rFonts w:ascii="Open Sans" w:hAnsi="Open Sans" w:cs="Open Sans"/>
-          <w:color w:val="485365"/>
-          <w:sz w:val="23"/>
-          <w:szCs w:val="23"/>
-        </w:rPr>
-        <w:t>proteins</w:t>
-      </w:r>
-      <w:r>
-        <w:rPr>
-          <w:rFonts w:ascii="Open Sans" w:hAnsi="Open Sans" w:cs="Open Sans"/>
-          <w:color w:val="485365"/>
-          <w:sz w:val="23"/>
-          <w:szCs w:val="23"/>
-        </w:rPr>
-        <w:t>)</w:t>
+    </w:p>
+    <w:p>
+      <w:pPr>
+        <w:rPr>
+          <w:rFonts w:ascii="Open Sans" w:hAnsi="Open Sans" w:cs="Open Sans"/>
+          <w:color w:val="485365"/>
+          <w:sz w:val="23"/>
+          <w:szCs w:val="23"/>
+        </w:rPr>
+      </w:pPr>
+      <w:r>
+        <w:rPr>
+          <w:rFonts w:ascii="Open Sans" w:hAnsi="Open Sans" w:cs="Open Sans"/>
+          <w:color w:val="485365"/>
+          <w:sz w:val="23"/>
+          <w:szCs w:val="23"/>
+        </w:rPr>
+        <w:t>-</w:t>
+      </w:r>
+    </w:p>
+    <w:p>
+      <w:pPr>
+        <w:rPr>
+          <w:rFonts w:ascii="Open Sans" w:hAnsi="Open Sans" w:cs="Open Sans"/>
+          <w:color w:val="485365"/>
+          <w:sz w:val="23"/>
+          <w:szCs w:val="23"/>
+        </w:rPr>
+      </w:pPr>
+      <w:r>
+        <w:rPr>
+          <w:rFonts w:ascii="Open Sans" w:hAnsi="Open Sans" w:cs="Open Sans"/>
+          <w:color w:val="485365"/>
+          <w:sz w:val="23"/>
+          <w:szCs w:val="23"/>
+        </w:rPr>
+        <w:lastRenderedPageBreak/>
+        <w:t>-</w:t>
+      </w:r>
+    </w:p>
+    <w:p>
+      <w:pPr>
+        <w:rPr>
+          <w:rFonts w:ascii="Open Sans" w:hAnsi="Open Sans" w:cs="Open Sans"/>
+          <w:color w:val="485365"/>
+          <w:sz w:val="23"/>
+          <w:szCs w:val="23"/>
+        </w:rPr>
+      </w:pPr>
+      <w:r>
+        <w:rPr>
+          <w:rFonts w:ascii="Open Sans" w:hAnsi="Open Sans" w:cs="Open Sans"/>
+          <w:color w:val="485365"/>
+          <w:sz w:val="23"/>
+          <w:szCs w:val="23"/>
+        </w:rPr>
+        <w:t>-</w:t>
+      </w:r>
+    </w:p>
+    <w:p>
+      <w:pPr>
+        <w:rPr>
+          <w:rFonts w:ascii="Open Sans" w:hAnsi="Open Sans" w:cs="Open Sans"/>
+          <w:color w:val="485365"/>
+          <w:sz w:val="23"/>
+          <w:szCs w:val="23"/>
+        </w:rPr>
+      </w:pPr>
+      <w:r>
+        <w:rPr>
+          <w:rFonts w:ascii="Open Sans" w:hAnsi="Open Sans" w:cs="Open Sans"/>
+          <w:color w:val="485365"/>
+          <w:sz w:val="23"/>
+          <w:szCs w:val="23"/>
+        </w:rPr>
+        <w:t>-</w:t>
       </w:r>
     </w:p>
     <w:p>
@@ -4388,7 +4872,7 @@
           <w:szCs w:val="23"/>
         </w:rPr>
       </w:pPr>
-      <w:hyperlink r:id="rId12" w:history="1">
+      <w:hyperlink r:id="rId16" w:history="1">
         <w:r>
           <w:rPr>
             <w:rStyle w:val="Hyperlink"/>
@@ -4410,7 +4894,7 @@
           <w:szCs w:val="23"/>
         </w:rPr>
       </w:pPr>
-      <w:hyperlink r:id="rId13" w:history="1">
+      <w:hyperlink r:id="rId17" w:history="1">
         <w:r>
           <w:rPr>
             <w:rStyle w:val="Hyperlink"/>
@@ -4492,7 +4976,7 @@
           <w:szCs w:val="23"/>
         </w:rPr>
       </w:pPr>
-      <w:hyperlink r:id="rId14" w:history="1">
+      <w:hyperlink r:id="rId18" w:history="1">
         <w:r>
           <w:rPr>
             <w:rStyle w:val="Hyperlink"/>
@@ -4887,7 +5371,7 @@
           <w:szCs w:val="23"/>
         </w:rPr>
       </w:pPr>
-      <w:hyperlink r:id="rId15" w:history="1">
+      <w:hyperlink r:id="rId19" w:history="1">
         <w:r>
           <w:rPr>
             <w:rStyle w:val="Hyperlink"/>
@@ -4909,7 +5393,7 @@
           <w:szCs w:val="23"/>
         </w:rPr>
       </w:pPr>
-      <w:hyperlink r:id="rId16" w:history="1">
+      <w:hyperlink r:id="rId20" w:history="1">
         <w:r>
           <w:rPr>
             <w:rStyle w:val="Hyperlink"/>
@@ -5049,39 +5533,35 @@
           <w:sz w:val="23"/>
           <w:szCs w:val="23"/>
         </w:rPr>
-        <w:t xml:space="preserve">- What will be the issues with calculation of: average </w:t>
-      </w:r>
-      <w:proofErr w:type="spellStart"/>
-      <w:r>
-        <w:rPr>
-          <w:rFonts w:ascii="Open Sans" w:hAnsi="Open Sans" w:cs="Open Sans"/>
-          <w:color w:val="485365"/>
-          <w:sz w:val="23"/>
-          <w:szCs w:val="23"/>
-        </w:rPr>
-        <w:t>biomas</w:t>
-      </w:r>
-      <w:proofErr w:type="spellEnd"/>
-      <w:r>
-        <w:rPr>
-          <w:rFonts w:ascii="Open Sans" w:hAnsi="Open Sans" w:cs="Open Sans"/>
-          <w:color w:val="485365"/>
-          <w:sz w:val="23"/>
-          <w:szCs w:val="23"/>
-        </w:rPr>
-        <w:t xml:space="preserve">, </w:t>
-      </w:r>
-      <w:proofErr w:type="spellStart"/>
-      <w:r>
-        <w:rPr>
-          <w:rFonts w:ascii="Open Sans" w:hAnsi="Open Sans" w:cs="Open Sans"/>
-          <w:color w:val="485365"/>
-          <w:sz w:val="23"/>
-          <w:szCs w:val="23"/>
-        </w:rPr>
-        <w:t>biomas</w:t>
-      </w:r>
-      <w:proofErr w:type="spellEnd"/>
+        <w:t>- What will be the issues with calculation of: average biomas</w:t>
+      </w:r>
+      <w:r>
+        <w:rPr>
+          <w:rFonts w:ascii="Open Sans" w:hAnsi="Open Sans" w:cs="Open Sans"/>
+          <w:color w:val="485365"/>
+          <w:sz w:val="23"/>
+          <w:szCs w:val="23"/>
+        </w:rPr>
+        <w:t>s</w:t>
+      </w:r>
+      <w:r>
+        <w:rPr>
+          <w:rFonts w:ascii="Open Sans" w:hAnsi="Open Sans" w:cs="Open Sans"/>
+          <w:color w:val="485365"/>
+          <w:sz w:val="23"/>
+          <w:szCs w:val="23"/>
+        </w:rPr>
+        <w:t>, biomas</w:t>
+      </w:r>
+      <w:r>
+        <w:rPr>
+          <w:rFonts w:ascii="Open Sans" w:hAnsi="Open Sans" w:cs="Open Sans"/>
+          <w:color w:val="485365"/>
+          <w:sz w:val="23"/>
+          <w:szCs w:val="23"/>
+        </w:rPr>
+        <w:t>s</w:t>
+      </w:r>
       <w:r>
         <w:rPr>
           <w:rFonts w:ascii="Open Sans" w:hAnsi="Open Sans" w:cs="Open Sans"/>
@@ -5118,27 +5598,7 @@
           <w:sz w:val="23"/>
           <w:szCs w:val="23"/>
         </w:rPr>
-        <w:t xml:space="preserve">- Typically, more advance data analysis is done programmatically, which requires e.g. conversion to a text format as csv, </w:t>
-      </w:r>
-      <w:proofErr w:type="spellStart"/>
-      <w:r>
-        <w:rPr>
-          <w:rFonts w:ascii="Open Sans" w:hAnsi="Open Sans" w:cs="Open Sans"/>
-          <w:color w:val="485365"/>
-          <w:sz w:val="23"/>
-          <w:szCs w:val="23"/>
-        </w:rPr>
-        <w:t>tsv</w:t>
-      </w:r>
-      <w:proofErr w:type="spellEnd"/>
-      <w:r>
-        <w:rPr>
-          <w:rFonts w:ascii="Open Sans" w:hAnsi="Open Sans" w:cs="Open Sans"/>
-          <w:color w:val="485365"/>
-          <w:sz w:val="23"/>
-          <w:szCs w:val="23"/>
-        </w:rPr>
-        <w:t xml:space="preserve"> format. Or using a library that reads Excel file and "kind of makes this conversion on the fly". Save this file in a text format, close Excel and reopen the saved files. What has changed?</w:t>
+        <w:t>- Typically, more advance data analysis is done programmatically, which requires e.g. conversion to a text format as csv, tsv format. Or using a library that reads Excel file and "kind of makes this conversion on the fly". Save this file in a text format, close Excel and reopen the saved files. What has changed?</w:t>
       </w:r>
     </w:p>
     <w:p>
@@ -5525,7 +5985,7 @@
       <w:r>
         <w:t xml:space="preserve">Table image: </w:t>
       </w:r>
-      <w:hyperlink r:id="rId17" w:history="1">
+      <w:hyperlink r:id="rId21" w:history="1">
         <w:r>
           <w:rPr>
             <w:rStyle w:val="Hyperlink"/>
@@ -5554,18 +6014,9 @@
           <w:szCs w:val="23"/>
         </w:rPr>
         <w:br/>
-      </w:r>
-      <w:r>
-        <w:rPr>
-          <w:rFonts w:ascii="Open Sans" w:hAnsi="Open Sans" w:cs="Open Sans"/>
-          <w:color w:val="485365"/>
-          <w:sz w:val="23"/>
-          <w:szCs w:val="23"/>
-        </w:rPr>
-        <w:lastRenderedPageBreak/>
         <w:t xml:space="preserve">Excel file: </w:t>
       </w:r>
-      <w:hyperlink r:id="rId18" w:history="1">
+      <w:hyperlink r:id="rId22" w:history="1">
         <w:r>
           <w:rPr>
             <w:rStyle w:val="Hyperlink"/>
@@ -5931,6 +6382,7 @@
           <w:szCs w:val="23"/>
           <w:lang w:val="en-GB"/>
         </w:rPr>
+        <w:lastRenderedPageBreak/>
         <w:t>·    Column C:</w:t>
       </w:r>
     </w:p>
@@ -6417,7 +6869,6 @@
         <w:rPr>
           <w:rFonts w:ascii="Calibri" w:hAnsi="Calibri" w:cs="Calibri"/>
         </w:rPr>
-        <w:lastRenderedPageBreak/>
         <w:t>Which of the following statements is true/false (T or F):</w:t>
       </w:r>
     </w:p>
@@ -6669,27 +7120,17 @@
           <w:sz w:val="23"/>
           <w:szCs w:val="23"/>
         </w:rPr>
-        <w:t xml:space="preserve">Do you have any questions about the topics </w:t>
-      </w:r>
-      <w:proofErr w:type="spellStart"/>
-      <w:r>
-        <w:rPr>
-          <w:rFonts w:ascii="Open Sans" w:hAnsi="Open Sans" w:cs="Open Sans"/>
-          <w:color w:val="485365"/>
-          <w:sz w:val="23"/>
-          <w:szCs w:val="23"/>
-        </w:rPr>
-        <w:t>dicussed</w:t>
-      </w:r>
-      <w:proofErr w:type="spellEnd"/>
-      <w:r>
-        <w:rPr>
-          <w:rFonts w:ascii="Open Sans" w:hAnsi="Open Sans" w:cs="Open Sans"/>
-          <w:color w:val="485365"/>
-          <w:sz w:val="23"/>
-          <w:szCs w:val="23"/>
-        </w:rPr>
-        <w:t xml:space="preserve"> today? Please write them down here. Use +1 to upvote the ones you are interested in if someone already asked it. We will briefly discuss them before the following set of lessons.</w:t>
+        <w:t xml:space="preserve">Do you have any questions about the topics dicussed today? Please write them down here. Use </w:t>
+      </w:r>
+      <w:r>
+        <w:rPr>
+          <w:rFonts w:ascii="Open Sans" w:hAnsi="Open Sans" w:cs="Open Sans"/>
+          <w:color w:val="485365"/>
+          <w:sz w:val="23"/>
+          <w:szCs w:val="23"/>
+        </w:rPr>
+        <w:lastRenderedPageBreak/>
+        <w:t>+1 to upvote the ones you are interested in if someone already asked it. We will briefly discuss them before the following set of lessons.</w:t>
       </w:r>
     </w:p>
     <w:p>
@@ -7222,7 +7663,6 @@
           <w:sz w:val="23"/>
           <w:szCs w:val="23"/>
         </w:rPr>
-        <w:lastRenderedPageBreak/>
         <w:t>•       About right:</w:t>
       </w:r>
     </w:p>
@@ -16286,6 +16726,18 @@
       <w:szCs w:val="20"/>
     </w:rPr>
   </w:style>
+  <w:style w:type="character" w:styleId="UnresolvedMention">
+    <w:name w:val="Unresolved Mention"/>
+    <w:basedOn w:val="DefaultParagraphFont"/>
+    <w:uiPriority w:val="99"/>
+    <w:semiHidden/>
+    <w:unhideWhenUsed/>
+    <w:rsid w:val="00B0788B"/>
+    <w:rPr>
+      <w:color w:val="605E5C"/>
+      <w:shd w:val="clear" w:color="auto" w:fill="E1DFDD"/>
+    </w:rPr>
+  </w:style>
 </w:styles>
 </file>
 

</xml_diff>

<commit_message>
merged LS and TZ changes in excel
</commit_message>
<xml_diff>
--- a/instructors/fair-for-busy-day-1.docx
+++ b/instructors/fair-for-busy-day-1.docx
@@ -839,7 +839,27 @@
           <w:szCs w:val="23"/>
         </w:rPr>
         <w:lastRenderedPageBreak/>
-        <w:t>-  I share my code in github or another code repository:</w:t>
+        <w:t xml:space="preserve">-  I share my code in </w:t>
+      </w:r>
+      <w:proofErr w:type="spellStart"/>
+      <w:r>
+        <w:rPr>
+          <w:rFonts w:ascii="Open Sans" w:hAnsi="Open Sans" w:cs="Open Sans"/>
+          <w:color w:val="485365"/>
+          <w:sz w:val="23"/>
+          <w:szCs w:val="23"/>
+        </w:rPr>
+        <w:t>github</w:t>
+      </w:r>
+      <w:proofErr w:type="spellEnd"/>
+      <w:r>
+        <w:rPr>
+          <w:rFonts w:ascii="Open Sans" w:hAnsi="Open Sans" w:cs="Open Sans"/>
+          <w:color w:val="485365"/>
+          <w:sz w:val="23"/>
+          <w:szCs w:val="23"/>
+        </w:rPr>
+        <w:t xml:space="preserve"> or another code repository:</w:t>
       </w:r>
     </w:p>
     <w:p>
@@ -926,7 +946,27 @@
           <w:sz w:val="23"/>
           <w:szCs w:val="23"/>
         </w:rPr>
-        <w:t>- I have used others code from github or such:</w:t>
+        <w:t xml:space="preserve">- I have used others code from </w:t>
+      </w:r>
+      <w:proofErr w:type="spellStart"/>
+      <w:r>
+        <w:rPr>
+          <w:rFonts w:ascii="Open Sans" w:hAnsi="Open Sans" w:cs="Open Sans"/>
+          <w:color w:val="485365"/>
+          <w:sz w:val="23"/>
+          <w:szCs w:val="23"/>
+        </w:rPr>
+        <w:t>github</w:t>
+      </w:r>
+      <w:proofErr w:type="spellEnd"/>
+      <w:r>
+        <w:rPr>
+          <w:rFonts w:ascii="Open Sans" w:hAnsi="Open Sans" w:cs="Open Sans"/>
+          <w:color w:val="485365"/>
+          <w:sz w:val="23"/>
+          <w:szCs w:val="23"/>
+        </w:rPr>
+        <w:t xml:space="preserve"> or such:</w:t>
       </w:r>
     </w:p>
     <w:p>
@@ -1128,7 +1168,47 @@
           <w:sz w:val="23"/>
           <w:szCs w:val="23"/>
         </w:rPr>
-        <w:t>get extra value from your work (e.g. collaborators, reuse by modellers, ML specialists):</w:t>
+        <w:t>get extra value from your work (</w:t>
+      </w:r>
+      <w:proofErr w:type="gramStart"/>
+      <w:r>
+        <w:rPr>
+          <w:rFonts w:ascii="Open Sans" w:hAnsi="Open Sans" w:cs="Open Sans"/>
+          <w:color w:val="485365"/>
+          <w:sz w:val="23"/>
+          <w:szCs w:val="23"/>
+        </w:rPr>
+        <w:t>e.g.</w:t>
+      </w:r>
+      <w:proofErr w:type="gramEnd"/>
+      <w:r>
+        <w:rPr>
+          <w:rFonts w:ascii="Open Sans" w:hAnsi="Open Sans" w:cs="Open Sans"/>
+          <w:color w:val="485365"/>
+          <w:sz w:val="23"/>
+          <w:szCs w:val="23"/>
+        </w:rPr>
+        <w:t xml:space="preserve"> collaborators, reuse by </w:t>
+      </w:r>
+      <w:proofErr w:type="spellStart"/>
+      <w:r>
+        <w:rPr>
+          <w:rFonts w:ascii="Open Sans" w:hAnsi="Open Sans" w:cs="Open Sans"/>
+          <w:color w:val="485365"/>
+          <w:sz w:val="23"/>
+          <w:szCs w:val="23"/>
+        </w:rPr>
+        <w:t>modellers</w:t>
+      </w:r>
+      <w:proofErr w:type="spellEnd"/>
+      <w:r>
+        <w:rPr>
+          <w:rFonts w:ascii="Open Sans" w:hAnsi="Open Sans" w:cs="Open Sans"/>
+          <w:color w:val="485365"/>
+          <w:sz w:val="23"/>
+          <w:szCs w:val="23"/>
+        </w:rPr>
+        <w:t>, ML specialists):</w:t>
       </w:r>
     </w:p>
     <w:p>
@@ -1467,7 +1547,27 @@
           <w:sz w:val="23"/>
           <w:szCs w:val="23"/>
         </w:rPr>
-        <w:t>evidence of your scientific rigour and work ethic:</w:t>
+        <w:t xml:space="preserve">evidence of your scientific </w:t>
+      </w:r>
+      <w:proofErr w:type="spellStart"/>
+      <w:r>
+        <w:rPr>
+          <w:rFonts w:ascii="Open Sans" w:hAnsi="Open Sans" w:cs="Open Sans"/>
+          <w:color w:val="485365"/>
+          <w:sz w:val="23"/>
+          <w:szCs w:val="23"/>
+        </w:rPr>
+        <w:t>rigour</w:t>
+      </w:r>
+      <w:proofErr w:type="spellEnd"/>
+      <w:r>
+        <w:rPr>
+          <w:rFonts w:ascii="Open Sans" w:hAnsi="Open Sans" w:cs="Open Sans"/>
+          <w:color w:val="485365"/>
+          <w:sz w:val="23"/>
+          <w:szCs w:val="23"/>
+        </w:rPr>
+        <w:t xml:space="preserve"> and work ethic:</w:t>
       </w:r>
     </w:p>
     <w:p>
@@ -1560,8 +1660,19 @@
           <w:sz w:val="23"/>
           <w:szCs w:val="23"/>
         </w:rPr>
-        <w:t>Can you think of other benefits? How do personal benefits of Open Science compare to the benefits for the (scientific) society.</w:t>
-      </w:r>
+        <w:t xml:space="preserve">Can you think of other benefits? How do personal benefits of Open Science compare to the benefits for the (scientific) </w:t>
+      </w:r>
+      <w:proofErr w:type="gramStart"/>
+      <w:r>
+        <w:rPr>
+          <w:rFonts w:ascii="Open Sans" w:hAnsi="Open Sans" w:cs="Open Sans"/>
+          <w:color w:val="485365"/>
+          <w:sz w:val="23"/>
+          <w:szCs w:val="23"/>
+        </w:rPr>
+        <w:t>society.</w:t>
+      </w:r>
+      <w:proofErr w:type="gramEnd"/>
     </w:p>
     <w:p>
       <w:pPr>
@@ -2019,7 +2130,27 @@
           <w:sz w:val="23"/>
           <w:szCs w:val="23"/>
         </w:rPr>
-        <w:t>You need to do a western blot of the protein Titin, the largest protein in the body with a molecular weight of 3,800 kDa. You found an antibody sold by Sigma Aldrich that has been validated in western blots and immunofluorescence. Sigma Aldrich lists the publication by Yu et al 2019 (</w:t>
+        <w:t xml:space="preserve">You need to do a western blot of the protein Titin, the largest protein in the body with a molecular weight of 3,800 </w:t>
+      </w:r>
+      <w:proofErr w:type="spellStart"/>
+      <w:r>
+        <w:rPr>
+          <w:rFonts w:ascii="Open Sans" w:hAnsi="Open Sans" w:cs="Open Sans"/>
+          <w:color w:val="485365"/>
+          <w:sz w:val="23"/>
+          <w:szCs w:val="23"/>
+        </w:rPr>
+        <w:t>kDa</w:t>
+      </w:r>
+      <w:proofErr w:type="spellEnd"/>
+      <w:r>
+        <w:rPr>
+          <w:rFonts w:ascii="Open Sans" w:hAnsi="Open Sans" w:cs="Open Sans"/>
+          <w:color w:val="485365"/>
+          <w:sz w:val="23"/>
+          <w:szCs w:val="23"/>
+        </w:rPr>
+        <w:t>. You found an antibody sold by Sigma Aldrich that has been validated in western blots and immunofluorescence. Sigma Aldrich lists the publication by Yu et al 2019 (</w:t>
       </w:r>
       <w:hyperlink r:id="rId8" w:history="1">
         <w:r>
@@ -2560,11 +2691,19 @@
           <w:lang w:val="en-GB" w:eastAsia="en-GB" w:bidi="ar-SA"/>
         </w:rPr>
       </w:pPr>
+      <w:proofErr w:type="spellStart"/>
       <w:r>
         <w:rPr>
           <w:lang w:val="en-GB" w:eastAsia="en-GB" w:bidi="ar-SA"/>
         </w:rPr>
-        <w:t xml:space="preserve">Zenodo is general data repository. </w:t>
+        <w:t>Zenodo</w:t>
+      </w:r>
+      <w:proofErr w:type="spellEnd"/>
+      <w:r>
+        <w:rPr>
+          <w:lang w:val="en-GB" w:eastAsia="en-GB" w:bidi="ar-SA"/>
+        </w:rPr>
+        <w:t xml:space="preserve"> is general data repository. </w:t>
       </w:r>
     </w:p>
     <w:p>
@@ -2621,14 +2760,32 @@
           <w:iCs/>
           <w:lang w:val="en-GB" w:eastAsia="en-GB" w:bidi="ar-SA"/>
         </w:rPr>
-        <w:t>Hint: navigate to linked github record t</w:t>
-      </w:r>
+        <w:t xml:space="preserve">Hint: navigate to linked </w:t>
+      </w:r>
+      <w:proofErr w:type="spellStart"/>
       <w:r>
         <w:rPr>
           <w:i/>
           <w:iCs/>
           <w:lang w:val="en-GB" w:eastAsia="en-GB" w:bidi="ar-SA"/>
         </w:rPr>
+        <w:t>github</w:t>
+      </w:r>
+      <w:proofErr w:type="spellEnd"/>
+      <w:r>
+        <w:rPr>
+          <w:i/>
+          <w:iCs/>
+          <w:lang w:val="en-GB" w:eastAsia="en-GB" w:bidi="ar-SA"/>
+        </w:rPr>
+        <w:t xml:space="preserve"> record t</w:t>
+      </w:r>
+      <w:r>
+        <w:rPr>
+          <w:i/>
+          <w:iCs/>
+          <w:lang w:val="en-GB" w:eastAsia="en-GB" w:bidi="ar-SA"/>
+        </w:rPr>
         <w:t>o easily access the README file</w:t>
       </w:r>
     </w:p>
@@ -2976,8 +3133,19 @@
           <w:sz w:val="23"/>
           <w:szCs w:val="23"/>
         </w:rPr>
-        <w:t>Which of the following statements is true/false (T or F).</w:t>
-      </w:r>
+        <w:t>Which of the following statements is true/false (T or F</w:t>
+      </w:r>
+      <w:proofErr w:type="gramStart"/>
+      <w:r>
+        <w:rPr>
+          <w:rFonts w:ascii="Open Sans" w:hAnsi="Open Sans" w:cs="Open Sans"/>
+          <w:color w:val="485365"/>
+          <w:sz w:val="23"/>
+          <w:szCs w:val="23"/>
+        </w:rPr>
+        <w:t>).</w:t>
+      </w:r>
+      <w:proofErr w:type="gramEnd"/>
     </w:p>
     <w:p>
       <w:pPr>
@@ -3098,7 +3266,27 @@
           <w:sz w:val="21"/>
           <w:lang w:val="en-GB" w:eastAsia="en-GB" w:bidi="ar-SA"/>
         </w:rPr>
-        <w:t>Open Data can increases confidence in research findings</w:t>
+        <w:t xml:space="preserve">Open Data can </w:t>
+      </w:r>
+      <w:proofErr w:type="gramStart"/>
+      <w:r>
+        <w:rPr>
+          <w:rFonts w:ascii="Consolas" w:eastAsia="Times New Roman" w:hAnsi="Consolas" w:cs="Times New Roman"/>
+          <w:color w:val="000000"/>
+          <w:sz w:val="21"/>
+          <w:lang w:val="en-GB" w:eastAsia="en-GB" w:bidi="ar-SA"/>
+        </w:rPr>
+        <w:t>increases</w:t>
+      </w:r>
+      <w:proofErr w:type="gramEnd"/>
+      <w:r>
+        <w:rPr>
+          <w:rFonts w:ascii="Consolas" w:eastAsia="Times New Roman" w:hAnsi="Consolas" w:cs="Times New Roman"/>
+          <w:color w:val="000000"/>
+          <w:sz w:val="21"/>
+          <w:lang w:val="en-GB" w:eastAsia="en-GB" w:bidi="ar-SA"/>
+        </w:rPr>
+        <w:t xml:space="preserve"> confidence in research findings</w:t>
       </w:r>
     </w:p>
     <w:p>
@@ -3294,7 +3482,27 @@
           <w:sz w:val="21"/>
           <w:lang w:val="en-GB" w:eastAsia="en-GB" w:bidi="ar-SA"/>
         </w:rPr>
-        <w:t>Sharing numerical data as a .pdf in Zenodo is FAIR.</w:t>
+        <w:t xml:space="preserve">Sharing numerical data as a .pdf in </w:t>
+      </w:r>
+      <w:proofErr w:type="spellStart"/>
+      <w:r>
+        <w:rPr>
+          <w:rFonts w:ascii="Consolas" w:eastAsia="Times New Roman" w:hAnsi="Consolas" w:cs="Times New Roman"/>
+          <w:color w:val="000000"/>
+          <w:sz w:val="21"/>
+          <w:lang w:val="en-GB" w:eastAsia="en-GB" w:bidi="ar-SA"/>
+        </w:rPr>
+        <w:t>Zenodo</w:t>
+      </w:r>
+      <w:proofErr w:type="spellEnd"/>
+      <w:r>
+        <w:rPr>
+          <w:rFonts w:ascii="Consolas" w:eastAsia="Times New Roman" w:hAnsi="Consolas" w:cs="Times New Roman"/>
+          <w:color w:val="000000"/>
+          <w:sz w:val="21"/>
+          <w:lang w:val="en-GB" w:eastAsia="en-GB" w:bidi="ar-SA"/>
+        </w:rPr>
+        <w:t xml:space="preserve"> is FAIR.</w:t>
       </w:r>
     </w:p>
     <w:p>
@@ -3322,7 +3530,27 @@
           <w:sz w:val="21"/>
           <w:lang w:val="en-GB" w:eastAsia="en-GB" w:bidi="ar-SA"/>
         </w:rPr>
-        <w:t>Sharing numerical data as an Excel file via Github is not FAIR.</w:t>
+        <w:t xml:space="preserve">Sharing numerical data as an Excel file via </w:t>
+      </w:r>
+      <w:proofErr w:type="spellStart"/>
+      <w:r>
+        <w:rPr>
+          <w:rFonts w:ascii="Consolas" w:eastAsia="Times New Roman" w:hAnsi="Consolas" w:cs="Times New Roman"/>
+          <w:color w:val="000000"/>
+          <w:sz w:val="21"/>
+          <w:lang w:val="en-GB" w:eastAsia="en-GB" w:bidi="ar-SA"/>
+        </w:rPr>
+        <w:t>Github</w:t>
+      </w:r>
+      <w:proofErr w:type="spellEnd"/>
+      <w:r>
+        <w:rPr>
+          <w:rFonts w:ascii="Consolas" w:eastAsia="Times New Roman" w:hAnsi="Consolas" w:cs="Times New Roman"/>
+          <w:color w:val="000000"/>
+          <w:sz w:val="21"/>
+          <w:lang w:val="en-GB" w:eastAsia="en-GB" w:bidi="ar-SA"/>
+        </w:rPr>
+        <w:t xml:space="preserve"> is not FAIR.</w:t>
       </w:r>
     </w:p>
     <w:p>
@@ -3870,41 +4098,34 @@
         </w:rPr>
         <w:t>(</w:t>
       </w:r>
-      <w:r>
-        <w:rPr>
-          <w:rFonts w:ascii="Open Sans" w:hAnsi="Open Sans" w:cs="Open Sans"/>
-          <w:color w:val="485365"/>
-          <w:sz w:val="23"/>
-          <w:szCs w:val="23"/>
-        </w:rPr>
-        <w:t>transcriptomics data</w:t>
-      </w:r>
-      <w:r>
-        <w:rPr>
-          <w:rFonts w:ascii="Open Sans" w:hAnsi="Open Sans" w:cs="Open Sans"/>
-          <w:color w:val="485365"/>
-          <w:sz w:val="23"/>
-          <w:szCs w:val="23"/>
-        </w:rPr>
-        <w:t xml:space="preserve"> </w:t>
-      </w:r>
-      <w:r>
-        <w:rPr>
-          <w:rFonts w:ascii="Open Sans" w:hAnsi="Open Sans" w:cs="Open Sans"/>
-          <w:color w:val="485365"/>
-          <w:sz w:val="23"/>
-          <w:szCs w:val="23"/>
-        </w:rPr>
-        <w:t>for a plant with</w:t>
-      </w:r>
-      <w:r>
-        <w:rPr>
-          <w:rFonts w:ascii="Open Sans" w:hAnsi="Open Sans" w:cs="Open Sans"/>
-          <w:color w:val="485365"/>
-          <w:sz w:val="23"/>
-          <w:szCs w:val="23"/>
-        </w:rPr>
-        <w:t xml:space="preserve"> different treatments;</w:t>
+      <w:proofErr w:type="gramStart"/>
+      <w:r>
+        <w:rPr>
+          <w:rFonts w:ascii="Open Sans" w:hAnsi="Open Sans" w:cs="Open Sans"/>
+          <w:color w:val="485365"/>
+          <w:sz w:val="23"/>
+          <w:szCs w:val="23"/>
+        </w:rPr>
+        <w:t>transcriptomics</w:t>
+      </w:r>
+      <w:proofErr w:type="gramEnd"/>
+      <w:r>
+        <w:rPr>
+          <w:rFonts w:ascii="Open Sans" w:hAnsi="Open Sans" w:cs="Open Sans"/>
+          <w:color w:val="485365"/>
+          <w:sz w:val="23"/>
+          <w:szCs w:val="23"/>
+        </w:rPr>
+        <w:t xml:space="preserve"> data</w:t>
+      </w:r>
+      <w:r>
+        <w:rPr>
+          <w:rFonts w:ascii="Open Sans" w:hAnsi="Open Sans" w:cs="Open Sans"/>
+          <w:color w:val="485365"/>
+          <w:sz w:val="23"/>
+          <w:szCs w:val="23"/>
+        </w:rPr>
+        <w:t xml:space="preserve"> for a plant with different treatments;</w:t>
       </w:r>
       <w:r>
         <w:rPr>
@@ -4598,25 +4819,7 @@
           <w:sz w:val="23"/>
           <w:szCs w:val="23"/>
         </w:rPr>
-        <w:t>(</w:t>
-      </w:r>
-      <w:r>
-        <w:rPr>
-          <w:rFonts w:ascii="Open Sans" w:hAnsi="Open Sans" w:cs="Open Sans"/>
-          <w:color w:val="485365"/>
-          <w:sz w:val="23"/>
-          <w:szCs w:val="23"/>
-        </w:rPr>
-        <w:t xml:space="preserve">circadian data - </w:t>
-      </w:r>
-      <w:r>
-        <w:rPr>
-          <w:rFonts w:ascii="Open Sans" w:hAnsi="Open Sans" w:cs="Open Sans"/>
-          <w:color w:val="485365"/>
-          <w:sz w:val="23"/>
-          <w:szCs w:val="23"/>
-        </w:rPr>
-        <w:t>sleep pattern)</w:t>
+        <w:t>(circadian data - sleep pattern)</w:t>
       </w:r>
     </w:p>
     <w:p>
@@ -5340,8 +5543,28 @@
           <w:sz w:val="28"/>
           <w:szCs w:val="28"/>
         </w:rPr>
-        <w:t>Exercise 1: What can go wrong with data in Excel</w:t>
-      </w:r>
+        <w:t xml:space="preserve">Warm up: </w:t>
+      </w:r>
+      <w:r>
+        <w:rPr>
+          <w:rStyle w:val="b"/>
+          <w:rFonts w:ascii="Open Sans" w:hAnsi="Open Sans" w:cs="Open Sans"/>
+          <w:color w:val="485365"/>
+          <w:sz w:val="28"/>
+          <w:szCs w:val="28"/>
+        </w:rPr>
+        <w:t>What can go wrong with data in Excel</w:t>
+      </w:r>
+    </w:p>
+    <w:p>
+      <w:pPr>
+        <w:rPr>
+          <w:rFonts w:ascii="Open Sans" w:hAnsi="Open Sans" w:cs="Open Sans"/>
+          <w:color w:val="485365"/>
+          <w:sz w:val="23"/>
+          <w:szCs w:val="23"/>
+        </w:rPr>
+      </w:pPr>
     </w:p>
     <w:p>
       <w:pPr>
@@ -5425,316 +5648,92 @@
           <w:szCs w:val="23"/>
         </w:rPr>
       </w:pPr>
-      <w:r>
-        <w:rPr>
-          <w:rFonts w:ascii="Open Sans" w:hAnsi="Open Sans" w:cs="Open Sans"/>
-          <w:color w:val="485365"/>
-          <w:sz w:val="23"/>
-          <w:szCs w:val="23"/>
-        </w:rPr>
-        <w:t> </w:t>
-      </w:r>
-    </w:p>
-    <w:p>
-      <w:pPr>
-        <w:rPr>
-          <w:rFonts w:ascii="Open Sans" w:hAnsi="Open Sans" w:cs="Open Sans"/>
-          <w:color w:val="485365"/>
-          <w:sz w:val="23"/>
-          <w:szCs w:val="23"/>
-        </w:rPr>
-      </w:pPr>
-      <w:r>
-        <w:rPr>
-          <w:rStyle w:val="b"/>
-          <w:rFonts w:ascii="Open Sans" w:hAnsi="Open Sans" w:cs="Open Sans"/>
-          <w:b/>
-          <w:bCs/>
-          <w:color w:val="485365"/>
-          <w:sz w:val="23"/>
-          <w:szCs w:val="23"/>
-        </w:rPr>
-        <w:t>Questions:</w:t>
-      </w:r>
-    </w:p>
-    <w:p>
-      <w:pPr>
-        <w:rPr>
-          <w:rFonts w:ascii="Open Sans" w:hAnsi="Open Sans" w:cs="Open Sans"/>
-          <w:color w:val="485365"/>
-          <w:sz w:val="23"/>
-          <w:szCs w:val="23"/>
-        </w:rPr>
-      </w:pPr>
-      <w:r>
-        <w:rPr>
-          <w:rFonts w:ascii="Open Sans" w:hAnsi="Open Sans" w:cs="Open Sans"/>
-          <w:color w:val="485365"/>
-          <w:sz w:val="23"/>
-          <w:szCs w:val="23"/>
-        </w:rPr>
-        <w:t>- What do you find confusing?</w:t>
-      </w:r>
-    </w:p>
-    <w:p>
-      <w:pPr>
-        <w:rPr>
-          <w:rStyle w:val="author-a-z72zz65zj2hz66ziz85zz70zz82z2ymz90zz84z4"/>
-          <w:rFonts w:ascii="Open Sans" w:hAnsi="Open Sans" w:cs="Open Sans"/>
-          <w:color w:val="485365"/>
-          <w:sz w:val="23"/>
-          <w:szCs w:val="23"/>
-          <w:shd w:val="clear" w:color="auto" w:fill="DDEFE9"/>
-        </w:rPr>
-      </w:pPr>
-    </w:p>
-    <w:p>
-      <w:pPr>
-        <w:rPr>
-          <w:rFonts w:ascii="Open Sans" w:hAnsi="Open Sans" w:cs="Open Sans"/>
-          <w:color w:val="485365"/>
-          <w:sz w:val="23"/>
-          <w:szCs w:val="23"/>
-        </w:rPr>
-      </w:pPr>
-      <w:r>
-        <w:rPr>
-          <w:rFonts w:ascii="Open Sans" w:hAnsi="Open Sans" w:cs="Open Sans"/>
-          <w:color w:val="485365"/>
-          <w:sz w:val="23"/>
-          <w:szCs w:val="23"/>
-        </w:rPr>
-        <w:t>- What would you try to clarify with the author before doing anything with the file?</w:t>
-      </w:r>
-    </w:p>
-    <w:p>
-      <w:pPr>
-        <w:rPr>
-          <w:rFonts w:ascii="Open Sans" w:hAnsi="Open Sans" w:cs="Open Sans"/>
-          <w:color w:val="485365"/>
-          <w:sz w:val="23"/>
-          <w:szCs w:val="23"/>
-        </w:rPr>
-      </w:pPr>
-    </w:p>
-    <w:p>
-      <w:pPr>
-        <w:rPr>
-          <w:rFonts w:ascii="Open Sans" w:hAnsi="Open Sans" w:cs="Open Sans"/>
-          <w:color w:val="485365"/>
-          <w:sz w:val="23"/>
-          <w:szCs w:val="23"/>
-        </w:rPr>
-      </w:pPr>
-      <w:r>
-        <w:rPr>
-          <w:rFonts w:ascii="Open Sans" w:hAnsi="Open Sans" w:cs="Open Sans"/>
-          <w:color w:val="485365"/>
-          <w:sz w:val="23"/>
-          <w:szCs w:val="23"/>
-        </w:rPr>
-        <w:t>- What will be the issues with calculation of: average biomas</w:t>
-      </w:r>
-      <w:r>
-        <w:rPr>
-          <w:rFonts w:ascii="Open Sans" w:hAnsi="Open Sans" w:cs="Open Sans"/>
-          <w:color w:val="485365"/>
-          <w:sz w:val="23"/>
-          <w:szCs w:val="23"/>
-        </w:rPr>
-        <w:t>s</w:t>
-      </w:r>
-      <w:r>
-        <w:rPr>
-          <w:rFonts w:ascii="Open Sans" w:hAnsi="Open Sans" w:cs="Open Sans"/>
-          <w:color w:val="485365"/>
-          <w:sz w:val="23"/>
-          <w:szCs w:val="23"/>
-        </w:rPr>
-        <w:t>, biomas</w:t>
-      </w:r>
-      <w:r>
-        <w:rPr>
-          <w:rFonts w:ascii="Open Sans" w:hAnsi="Open Sans" w:cs="Open Sans"/>
-          <w:color w:val="485365"/>
-          <w:sz w:val="23"/>
-          <w:szCs w:val="23"/>
-        </w:rPr>
-        <w:t>s</w:t>
-      </w:r>
-      <w:r>
-        <w:rPr>
-          <w:rFonts w:ascii="Open Sans" w:hAnsi="Open Sans" w:cs="Open Sans"/>
-          <w:color w:val="485365"/>
-          <w:sz w:val="23"/>
-          <w:szCs w:val="23"/>
-        </w:rPr>
-        <w:t xml:space="preserve"> per genotype?</w:t>
-      </w:r>
-    </w:p>
-    <w:p>
-      <w:pPr>
-        <w:rPr>
-          <w:rFonts w:ascii="Open Sans" w:hAnsi="Open Sans" w:cs="Open Sans"/>
-          <w:color w:val="485365"/>
-          <w:sz w:val="23"/>
-          <w:szCs w:val="23"/>
-        </w:rPr>
-      </w:pPr>
-    </w:p>
-    <w:p>
-      <w:pPr>
-        <w:rPr>
-          <w:rFonts w:ascii="Open Sans" w:hAnsi="Open Sans" w:cs="Open Sans"/>
-          <w:color w:val="485365"/>
-          <w:sz w:val="23"/>
-          <w:szCs w:val="23"/>
-        </w:rPr>
-      </w:pPr>
-      <w:r>
-        <w:rPr>
-          <w:rFonts w:ascii="Open Sans" w:hAnsi="Open Sans" w:cs="Open Sans"/>
-          <w:color w:val="485365"/>
-          <w:sz w:val="23"/>
-          <w:szCs w:val="23"/>
-        </w:rPr>
-        <w:t>- Typically, more advance data analysis is done programmatically, which requires e.g. conversion to a text format as csv, tsv format. Or using a library that reads Excel file and "kind of makes this conversion on the fly". Save this file in a text format, close Excel and reopen the saved files. What has changed?</w:t>
-      </w:r>
-    </w:p>
-    <w:p>
-      <w:pPr>
-        <w:rPr>
-          <w:rFonts w:ascii="Open Sans" w:hAnsi="Open Sans" w:cs="Open Sans"/>
-          <w:color w:val="485365"/>
-          <w:sz w:val="23"/>
-          <w:szCs w:val="23"/>
-        </w:rPr>
-      </w:pPr>
-      <w:r>
-        <w:rPr>
-          <w:rFonts w:ascii="Open Sans" w:hAnsi="Open Sans" w:cs="Open Sans"/>
-          <w:color w:val="485365"/>
-          <w:sz w:val="23"/>
-          <w:szCs w:val="23"/>
-        </w:rPr>
-        <w:t> </w:t>
-      </w:r>
-    </w:p>
-    <w:p>
-      <w:pPr>
-        <w:rPr>
-          <w:rFonts w:ascii="Open Sans" w:hAnsi="Open Sans" w:cs="Open Sans"/>
-          <w:color w:val="485365"/>
-          <w:sz w:val="23"/>
-          <w:szCs w:val="23"/>
-        </w:rPr>
-      </w:pPr>
-      <w:r>
-        <w:rPr>
-          <w:rStyle w:val="b"/>
-          <w:rFonts w:ascii="Open Sans" w:hAnsi="Open Sans" w:cs="Open Sans"/>
-          <w:b/>
-          <w:bCs/>
-          <w:color w:val="485365"/>
-          <w:sz w:val="23"/>
-          <w:szCs w:val="23"/>
-        </w:rPr>
-        <w:t>Answers:</w:t>
-      </w:r>
-    </w:p>
-    <w:p>
-      <w:pPr>
-        <w:rPr>
-          <w:rFonts w:ascii="Open Sans" w:hAnsi="Open Sans" w:cs="Open Sans"/>
-          <w:color w:val="485365"/>
-          <w:sz w:val="23"/>
-          <w:szCs w:val="23"/>
-        </w:rPr>
-      </w:pPr>
-      <w:r>
-        <w:rPr>
-          <w:rFonts w:ascii="Open Sans" w:hAnsi="Open Sans" w:cs="Open Sans"/>
-          <w:color w:val="485365"/>
-          <w:sz w:val="23"/>
-          <w:szCs w:val="23"/>
-        </w:rPr>
-        <w:t>-</w:t>
-      </w:r>
-    </w:p>
-    <w:p>
-      <w:pPr>
-        <w:rPr>
-          <w:rFonts w:ascii="Open Sans" w:hAnsi="Open Sans" w:cs="Open Sans"/>
-          <w:color w:val="485365"/>
-          <w:sz w:val="23"/>
-          <w:szCs w:val="23"/>
-        </w:rPr>
-      </w:pPr>
-      <w:r>
-        <w:rPr>
-          <w:rFonts w:ascii="Open Sans" w:hAnsi="Open Sans" w:cs="Open Sans"/>
-          <w:color w:val="485365"/>
-          <w:sz w:val="23"/>
-          <w:szCs w:val="23"/>
-        </w:rPr>
-        <w:t>-</w:t>
-      </w:r>
-    </w:p>
-    <w:p>
-      <w:pPr>
-        <w:rPr>
-          <w:rFonts w:ascii="Open Sans" w:hAnsi="Open Sans" w:cs="Open Sans"/>
-          <w:color w:val="485365"/>
-          <w:sz w:val="23"/>
-          <w:szCs w:val="23"/>
-        </w:rPr>
-      </w:pPr>
-      <w:r>
-        <w:rPr>
-          <w:rFonts w:ascii="Open Sans" w:hAnsi="Open Sans" w:cs="Open Sans"/>
-          <w:color w:val="485365"/>
-          <w:sz w:val="23"/>
-          <w:szCs w:val="23"/>
-        </w:rPr>
-        <w:t>-</w:t>
-      </w:r>
-    </w:p>
-    <w:p>
-      <w:pPr>
-        <w:rPr>
-          <w:rFonts w:ascii="Open Sans" w:hAnsi="Open Sans" w:cs="Open Sans"/>
-          <w:color w:val="485365"/>
-          <w:sz w:val="23"/>
-          <w:szCs w:val="23"/>
-        </w:rPr>
-      </w:pPr>
-      <w:r>
-        <w:rPr>
-          <w:rFonts w:ascii="Open Sans" w:hAnsi="Open Sans" w:cs="Open Sans"/>
-          <w:color w:val="485365"/>
-          <w:sz w:val="23"/>
-          <w:szCs w:val="23"/>
-        </w:rPr>
-        <w:t> </w:t>
-      </w:r>
-    </w:p>
-    <w:p>
-      <w:pPr>
-        <w:rPr>
-          <w:rFonts w:ascii="Open Sans" w:hAnsi="Open Sans" w:cs="Open Sans"/>
-          <w:color w:val="485365"/>
-          <w:sz w:val="23"/>
-          <w:szCs w:val="23"/>
-        </w:rPr>
-      </w:pPr>
-      <w:r>
-        <w:rPr>
-          <w:rFonts w:ascii="Open Sans" w:hAnsi="Open Sans" w:cs="Open Sans"/>
-          <w:color w:val="485365"/>
-          <w:sz w:val="23"/>
-          <w:szCs w:val="23"/>
-        </w:rPr>
-        <w:t>Have you seen similar tables? Do you believe this example is realistic? (add +1)</w:t>
+    </w:p>
+    <w:p>
+      <w:pPr>
+        <w:rPr>
+          <w:rFonts w:ascii="Open Sans" w:hAnsi="Open Sans" w:cs="Open Sans"/>
+          <w:color w:val="485365"/>
+          <w:sz w:val="23"/>
+          <w:szCs w:val="23"/>
+        </w:rPr>
+      </w:pPr>
+      <w:r>
+        <w:rPr>
+          <w:rFonts w:ascii="Open Sans" w:hAnsi="Open Sans" w:cs="Open Sans"/>
+          <w:color w:val="485365"/>
+          <w:sz w:val="23"/>
+          <w:szCs w:val="23"/>
+        </w:rPr>
+        <w:t>We are going to show you the typical pitfalls.</w:t>
+      </w:r>
+    </w:p>
+    <w:p>
+      <w:pPr>
+        <w:rPr>
+          <w:rFonts w:ascii="Open Sans" w:hAnsi="Open Sans" w:cs="Open Sans"/>
+          <w:color w:val="485365"/>
+          <w:sz w:val="23"/>
+          <w:szCs w:val="23"/>
+        </w:rPr>
+      </w:pPr>
+    </w:p>
+    <w:p>
+      <w:pPr>
+        <w:rPr>
+          <w:rFonts w:ascii="Open Sans" w:hAnsi="Open Sans" w:cs="Open Sans"/>
+          <w:color w:val="485365"/>
+          <w:sz w:val="23"/>
+          <w:szCs w:val="23"/>
+        </w:rPr>
+      </w:pPr>
+      <w:r>
+        <w:rPr>
+          <w:rFonts w:ascii="Open Sans" w:hAnsi="Open Sans" w:cs="Open Sans"/>
+          <w:color w:val="485365"/>
+          <w:sz w:val="23"/>
+          <w:szCs w:val="23"/>
+        </w:rPr>
+        <w:t xml:space="preserve">Have you seen similar tables? </w:t>
+      </w:r>
+    </w:p>
+    <w:p>
+      <w:pPr>
+        <w:rPr>
+          <w:rFonts w:ascii="Open Sans" w:hAnsi="Open Sans" w:cs="Open Sans"/>
+          <w:color w:val="485365"/>
+          <w:sz w:val="23"/>
+          <w:szCs w:val="23"/>
+        </w:rPr>
+      </w:pPr>
+      <w:r>
+        <w:rPr>
+          <w:rFonts w:ascii="Open Sans" w:hAnsi="Open Sans" w:cs="Open Sans"/>
+          <w:color w:val="485365"/>
+          <w:sz w:val="23"/>
+          <w:szCs w:val="23"/>
+        </w:rPr>
+        <w:t>Do you believe this example is realistic? (</w:t>
+      </w:r>
+      <w:proofErr w:type="gramStart"/>
+      <w:r>
+        <w:rPr>
+          <w:rFonts w:ascii="Open Sans" w:hAnsi="Open Sans" w:cs="Open Sans"/>
+          <w:color w:val="485365"/>
+          <w:sz w:val="23"/>
+          <w:szCs w:val="23"/>
+        </w:rPr>
+        <w:t>add</w:t>
+      </w:r>
+      <w:proofErr w:type="gramEnd"/>
+      <w:r>
+        <w:rPr>
+          <w:rFonts w:ascii="Open Sans" w:hAnsi="Open Sans" w:cs="Open Sans"/>
+          <w:color w:val="485365"/>
+          <w:sz w:val="23"/>
+          <w:szCs w:val="23"/>
+        </w:rPr>
+        <w:t xml:space="preserve"> +1)</w:t>
       </w:r>
     </w:p>
     <w:p>
@@ -6045,8 +6044,19 @@
           <w:sz w:val="23"/>
           <w:szCs w:val="23"/>
         </w:rPr>
-        <w:t>which of the problems discussed before can you spot in these rows and columns.</w:t>
-      </w:r>
+        <w:t xml:space="preserve">which of the problems discussed before can you spot in these rows and </w:t>
+      </w:r>
+      <w:proofErr w:type="gramStart"/>
+      <w:r>
+        <w:rPr>
+          <w:rFonts w:ascii="Open Sans" w:hAnsi="Open Sans" w:cs="Open Sans"/>
+          <w:color w:val="485365"/>
+          <w:sz w:val="23"/>
+          <w:szCs w:val="23"/>
+        </w:rPr>
+        <w:t>columns.</w:t>
+      </w:r>
+      <w:proofErr w:type="gramEnd"/>
     </w:p>
     <w:p>
       <w:pPr>
@@ -6382,7 +6392,6 @@
           <w:szCs w:val="23"/>
           <w:lang w:val="en-GB"/>
         </w:rPr>
-        <w:lastRenderedPageBreak/>
         <w:t>·    Column C:</w:t>
       </w:r>
     </w:p>
@@ -6576,18 +6585,9 @@
           <w:sz w:val="23"/>
           <w:szCs w:val="23"/>
         </w:rPr>
-        <w:t>Gene    Sept2   Sample  0013    Record  12/5/4</w:t>
-      </w:r>
-    </w:p>
-    <w:p>
-      <w:pPr>
-        <w:rPr>
-          <w:rFonts w:ascii="Open Sans" w:hAnsi="Open Sans" w:cs="Open Sans"/>
-          <w:color w:val="485365"/>
-          <w:sz w:val="23"/>
-          <w:szCs w:val="23"/>
-        </w:rPr>
-      </w:pPr>
+        <w:t xml:space="preserve">Gene    Sept2   </w:t>
+      </w:r>
+      <w:proofErr w:type="gramStart"/>
       <w:r>
         <w:rPr>
           <w:rStyle w:val="HTMLCode"/>
@@ -6596,7 +6596,60 @@
           <w:sz w:val="23"/>
           <w:szCs w:val="23"/>
         </w:rPr>
-        <w:t>Mar/1   1March  Mar-1   1-3     14/3/20 43904</w:t>
+        <w:t>Sample  0013</w:t>
+      </w:r>
+      <w:proofErr w:type="gramEnd"/>
+      <w:r>
+        <w:rPr>
+          <w:rStyle w:val="HTMLCode"/>
+          <w:rFonts w:ascii="RobotoMono" w:eastAsia="DejaVu Sans" w:hAnsi="RobotoMono"/>
+          <w:color w:val="485365"/>
+          <w:sz w:val="23"/>
+          <w:szCs w:val="23"/>
+        </w:rPr>
+        <w:t>    Record  12/5/4</w:t>
+      </w:r>
+    </w:p>
+    <w:p>
+      <w:pPr>
+        <w:rPr>
+          <w:rFonts w:ascii="Open Sans" w:hAnsi="Open Sans" w:cs="Open Sans"/>
+          <w:color w:val="485365"/>
+          <w:sz w:val="23"/>
+          <w:szCs w:val="23"/>
+        </w:rPr>
+      </w:pPr>
+      <w:r>
+        <w:rPr>
+          <w:rStyle w:val="HTMLCode"/>
+          <w:rFonts w:ascii="RobotoMono" w:eastAsia="DejaVu Sans" w:hAnsi="RobotoMono"/>
+          <w:color w:val="485365"/>
+          <w:sz w:val="23"/>
+          <w:szCs w:val="23"/>
+        </w:rPr>
+        <w:t>Mar/1   1</w:t>
+      </w:r>
+      <w:proofErr w:type="gramStart"/>
+      <w:r>
+        <w:rPr>
+          <w:rStyle w:val="HTMLCode"/>
+          <w:rFonts w:ascii="RobotoMono" w:eastAsia="DejaVu Sans" w:hAnsi="RobotoMono"/>
+          <w:color w:val="485365"/>
+          <w:sz w:val="23"/>
+          <w:szCs w:val="23"/>
+        </w:rPr>
+        <w:t>March  Mar</w:t>
+      </w:r>
+      <w:proofErr w:type="gramEnd"/>
+      <w:r>
+        <w:rPr>
+          <w:rStyle w:val="HTMLCode"/>
+          <w:rFonts w:ascii="RobotoMono" w:eastAsia="DejaVu Sans" w:hAnsi="RobotoMono"/>
+          <w:color w:val="485365"/>
+          <w:sz w:val="23"/>
+          <w:szCs w:val="23"/>
+        </w:rPr>
+        <w:t>-1   1-3     14/3/20 43904</w:t>
       </w:r>
     </w:p>
     <w:p>
@@ -6883,11 +6936,19 @@
           <w:rFonts w:ascii="Calibri" w:hAnsi="Calibri" w:cs="Calibri"/>
         </w:rPr>
       </w:pPr>
+      <w:proofErr w:type="gramStart"/>
       <w:r>
         <w:rPr>
           <w:rFonts w:ascii="Calibri" w:hAnsi="Calibri" w:cs="Calibri"/>
         </w:rPr>
-        <w:t>Do’s and don’ts help in programmatic re-use:</w:t>
+        <w:t>Do’s</w:t>
+      </w:r>
+      <w:proofErr w:type="gramEnd"/>
+      <w:r>
+        <w:rPr>
+          <w:rFonts w:ascii="Calibri" w:hAnsi="Calibri" w:cs="Calibri"/>
+        </w:rPr>
+        <w:t xml:space="preserve"> and don’ts help in programmatic re-use:</w:t>
       </w:r>
     </w:p>
     <w:p>
@@ -7120,17 +7181,27 @@
           <w:sz w:val="23"/>
           <w:szCs w:val="23"/>
         </w:rPr>
-        <w:t xml:space="preserve">Do you have any questions about the topics dicussed today? Please write them down here. Use </w:t>
-      </w:r>
-      <w:r>
-        <w:rPr>
-          <w:rFonts w:ascii="Open Sans" w:hAnsi="Open Sans" w:cs="Open Sans"/>
-          <w:color w:val="485365"/>
-          <w:sz w:val="23"/>
-          <w:szCs w:val="23"/>
-        </w:rPr>
-        <w:lastRenderedPageBreak/>
-        <w:t>+1 to upvote the ones you are interested in if someone already asked it. We will briefly discuss them before the following set of lessons.</w:t>
+        <w:t xml:space="preserve">Do you have any questions about the topics </w:t>
+      </w:r>
+      <w:proofErr w:type="spellStart"/>
+      <w:r>
+        <w:rPr>
+          <w:rFonts w:ascii="Open Sans" w:hAnsi="Open Sans" w:cs="Open Sans"/>
+          <w:color w:val="485365"/>
+          <w:sz w:val="23"/>
+          <w:szCs w:val="23"/>
+        </w:rPr>
+        <w:t>dicussed</w:t>
+      </w:r>
+      <w:proofErr w:type="spellEnd"/>
+      <w:r>
+        <w:rPr>
+          <w:rFonts w:ascii="Open Sans" w:hAnsi="Open Sans" w:cs="Open Sans"/>
+          <w:color w:val="485365"/>
+          <w:sz w:val="23"/>
+          <w:szCs w:val="23"/>
+        </w:rPr>
+        <w:t xml:space="preserve"> today? Please write them down here. Use +1 to upvote the ones you are interested in if someone already asked it. We will briefly discuss them before the following set of lessons.</w:t>
       </w:r>
     </w:p>
     <w:p>
@@ -7352,7 +7423,17 @@
           <w:sz w:val="23"/>
           <w:szCs w:val="23"/>
         </w:rPr>
-        <w:t xml:space="preserve"> lesson</w:t>
+        <w:t xml:space="preserve"> </w:t>
+      </w:r>
+      <w:proofErr w:type="gramStart"/>
+      <w:r>
+        <w:rPr>
+          <w:rFonts w:ascii="Open Sans" w:hAnsi="Open Sans" w:cs="Open Sans"/>
+          <w:color w:val="485365"/>
+          <w:sz w:val="23"/>
+          <w:szCs w:val="23"/>
+        </w:rPr>
+        <w:t>lesson</w:t>
       </w:r>
       <w:r>
         <w:rPr>
@@ -7372,6 +7453,7 @@
         </w:rPr>
         <w:t>:</w:t>
       </w:r>
+      <w:proofErr w:type="gramEnd"/>
     </w:p>
     <w:p>
       <w:pPr>

</xml_diff>

<commit_message>
timings of tidy tables
</commit_message>
<xml_diff>
--- a/instructors/fair-for-busy-day-1.docx
+++ b/instructors/fair-for-busy-day-1.docx
@@ -5731,6 +5731,44 @@
         </w:rPr>
         <w:t>Spotting problems</w:t>
       </w:r>
+      <w:r>
+        <w:rPr>
+          <w:rStyle w:val="b"/>
+          <w:rFonts w:ascii="Open Sans" w:hAnsi="Open Sans" w:cs="Open Sans"/>
+          <w:color w:val="485365"/>
+          <w:sz w:val="28"/>
+          <w:szCs w:val="28"/>
+        </w:rPr>
+        <w:t xml:space="preserve"> </w:t>
+      </w:r>
+    </w:p>
+    <w:p>
+      <w:pPr>
+        <w:pStyle w:val="Heading4"/>
+        <w:spacing w:before="0" w:after="0"/>
+        <w:rPr>
+          <w:rStyle w:val="b"/>
+          <w:rFonts w:ascii="Open Sans" w:hAnsi="Open Sans" w:cs="Open Sans"/>
+          <w:color w:val="485365"/>
+          <w:sz w:val="28"/>
+          <w:szCs w:val="28"/>
+        </w:rPr>
+      </w:pPr>
+      <w:r>
+        <w:rPr>
+          <w:rStyle w:val="b"/>
+          <w:rFonts w:ascii="Open Sans" w:hAnsi="Open Sans" w:cs="Open Sans"/>
+          <w:color w:val="485365"/>
+          <w:sz w:val="28"/>
+          <w:szCs w:val="28"/>
+        </w:rPr>
+        <w:t>(5min +4 talking answers)</w:t>
+      </w:r>
+    </w:p>
+    <w:p>
+      <w:pPr>
+        <w:pStyle w:val="BodyText"/>
+      </w:pPr>
     </w:p>
     <w:p>
       <w:pPr>
@@ -6357,6 +6395,7 @@
           <w:sz w:val="23"/>
           <w:szCs w:val="23"/>
         </w:rPr>
+        <w:lastRenderedPageBreak/>
         <w:t>  ----------------------------------------------------------------------------</w:t>
       </w:r>
     </w:p>
@@ -6392,6 +6431,20 @@
         </w:rPr>
         <w:t>Exercise 3: Outsmarted by Excel</w:t>
       </w:r>
+      <w:r>
+        <w:rPr>
+          <w:rFonts w:ascii="Open Sans" w:hAnsi="Open Sans" w:cs="Open Sans"/>
+          <w:color w:val="485365"/>
+          <w:sz w:val="28"/>
+          <w:szCs w:val="28"/>
+        </w:rPr>
+        <w:t xml:space="preserve"> (4min)</w:t>
+      </w:r>
+    </w:p>
+    <w:p>
+      <w:pPr>
+        <w:pStyle w:val="BodyText"/>
+      </w:pPr>
     </w:p>
     <w:p>
       <w:pPr>
@@ -6714,6 +6767,7 @@
           <w:color w:val="485365"/>
           <w:sz w:val="28"/>
           <w:szCs w:val="28"/>
+          <w:lang w:val="es-ES"/>
         </w:rPr>
       </w:pPr>
       <w:r>
@@ -6722,13 +6776,37 @@
           <w:color w:val="485365"/>
           <w:sz w:val="28"/>
           <w:szCs w:val="28"/>
+          <w:lang w:val="es-ES"/>
         </w:rPr>
         <w:t>Exercise 4: Data tables Quiz:</w:t>
       </w:r>
+      <w:r>
+        <w:rPr>
+          <w:rFonts w:ascii="Open Sans" w:hAnsi="Open Sans" w:cs="Open Sans"/>
+          <w:color w:val="485365"/>
+          <w:sz w:val="28"/>
+          <w:szCs w:val="28"/>
+          <w:lang w:val="es-ES"/>
+        </w:rPr>
+        <w:t xml:space="preserve"> (4 mi</w:t>
+      </w:r>
+      <w:r>
+        <w:rPr>
+          <w:rFonts w:ascii="Open Sans" w:hAnsi="Open Sans" w:cs="Open Sans"/>
+          <w:color w:val="485365"/>
+          <w:sz w:val="28"/>
+          <w:szCs w:val="28"/>
+          <w:lang w:val="es-ES"/>
+        </w:rPr>
+        <w:t>n)</w:t>
+      </w:r>
     </w:p>
     <w:p>
       <w:pPr>
         <w:pStyle w:val="BodyText"/>
+        <w:rPr>
+          <w:lang w:val="es-ES"/>
+        </w:rPr>
       </w:pPr>
     </w:p>
     <w:p>
@@ -7041,6 +7119,7 @@
           <w:sz w:val="23"/>
           <w:szCs w:val="23"/>
         </w:rPr>
+        <w:lastRenderedPageBreak/>
         <w:t>-</w:t>
       </w:r>
     </w:p>
@@ -7089,7 +7168,6 @@
           <w:sz w:val="23"/>
           <w:szCs w:val="23"/>
         </w:rPr>
-        <w:lastRenderedPageBreak/>
         <w:t>-----------------------------------------------------------------------------------------------------------------</w:t>
       </w:r>
     </w:p>

</xml_diff>